<commit_message>
Added Luke's section and a bunch of citations
Signed-off-by: ryano144 <ryano144@gmail.com>
</commit_message>
<xml_diff>
--- a/PexFaultLocalization.docx
+++ b/PexFaultLocalization.docx
@@ -8,8 +8,13 @@
         <w:spacing w:after="60"/>
       </w:pPr>
       <w:r>
-        <w:t>Evaluation of Fault Localization Techniques using Pex</w:t>
-      </w:r>
+        <w:t xml:space="preserve">Evaluation of Fault Localization Techniques using </w:t>
+      </w:r>
+      <w:proofErr w:type="spellStart"/>
+      <w:r>
+        <w:t>Pex</w:t>
+      </w:r>
+      <w:proofErr w:type="spellEnd"/>
       <w:r>
         <w:rPr>
           <w:vertAlign w:val="superscript"/>
@@ -261,7 +266,15 @@
     </w:p>
     <w:p>
       <w:r>
-        <w:t>A number of studies have explored different test generation methods as well as several fault localization techniques, but combining both techniques for automated testing is an idea that has not been extensively explored.  By combining Pex with three different fault localization techniques, we hope to demonstrate that it is possible to both detect and localize software faults with minimal user intervention.</w:t>
+        <w:t xml:space="preserve">A number of studies have explored different test generation methods as well as several fault localization techniques, but combining both techniques for automated testing is an idea that has not been extensively explored.  By combining </w:t>
+      </w:r>
+      <w:proofErr w:type="spellStart"/>
+      <w:r>
+        <w:t>Pex</w:t>
+      </w:r>
+      <w:proofErr w:type="spellEnd"/>
+      <w:r>
+        <w:t xml:space="preserve"> with three different fault localization techniques, we hope to demonstrate that it is possible to both detect and localize software faults with minimal user intervention.</w:t>
       </w:r>
     </w:p>
     <w:p>
@@ -304,7 +317,15 @@
         <w:t xml:space="preserve">]: </w:t>
       </w:r>
       <w:r>
-        <w:t xml:space="preserve">Testing and Debugging </w:t>
+        <w:t xml:space="preserve">Testing and </w:t>
+      </w:r>
+      <w:proofErr w:type="gramStart"/>
+      <w:r>
+        <w:t>Debugging</w:t>
+      </w:r>
+      <w:proofErr w:type="gramEnd"/>
+      <w:r>
+        <w:t xml:space="preserve"> </w:t>
       </w:r>
       <w:r>
         <w:t xml:space="preserve">– </w:t>
@@ -365,9 +386,11 @@
       <w:pPr>
         <w:spacing w:after="120"/>
       </w:pPr>
+      <w:proofErr w:type="gramStart"/>
       <w:r>
         <w:t>Measurement, Reliability, Experimentation, Languages.</w:t>
       </w:r>
+      <w:proofErr w:type="gramEnd"/>
     </w:p>
     <w:p>
       <w:pPr>
@@ -400,7 +423,15 @@
     </w:p>
     <w:p>
       <w:r>
-        <w:t xml:space="preserve">A number of previous studies have demonstrated the feasibility and usefulness of automated testing techniques in software development.  These methods seek to reduce the manual effort required by the testing process and increase the efficiency and, in some cases, reliability of software testing through the use of new tools or algorithms.  Some of the techniques explored in these previous studies include methods for test generation (such as Pex </w:t>
+        <w:t xml:space="preserve">A number of previous studies have demonstrated the feasibility and usefulness of automated testing techniques in software development.  These methods seek to reduce the manual effort required by the testing process and increase the efficiency and, in some cases, reliability of software testing through the use of new tools or algorithms.  Some of the techniques explored in these previous studies include methods for test generation (such as </w:t>
+      </w:r>
+      <w:proofErr w:type="spellStart"/>
+      <w:r>
+        <w:t>Pex</w:t>
+      </w:r>
+      <w:proofErr w:type="spellEnd"/>
+      <w:r>
+        <w:t xml:space="preserve"> </w:t>
       </w:r>
       <w:sdt>
         <w:sdtPr>
@@ -447,8 +478,13 @@
         <w:t xml:space="preserve"> </w:t>
       </w:r>
       <w:r>
-        <w:t>or Randoop</w:t>
-      </w:r>
+        <w:t xml:space="preserve">or </w:t>
+      </w:r>
+      <w:proofErr w:type="spellStart"/>
+      <w:r>
+        <w:t>Randoop</w:t>
+      </w:r>
+      <w:proofErr w:type="spellEnd"/>
       <w:sdt>
         <w:sdtPr>
           <w:id w:val="-941062036"/>
@@ -540,7 +576,23 @@
         </w:sdtContent>
       </w:sdt>
       <w:r>
-        <w:t xml:space="preserve"> that attempted to link the processes for a complete testing tool that can both reveal and localize faults without any need for user intervention.  This study specifically targeted PHP applications, so many of its innovations were specific to programs that might generate error-causing output in the form of malformed HTML.  In order to further explore this area as it might pertain to .NET development, we have attempted to combine the test-generation capabilities of Microsoft Pex with three popular fault-localization techniques, in order to determine the usefulness of Pex-generated tests for localizing software defects.</w:t>
+        <w:t xml:space="preserve"> that attempted to link the processes for a complete testing tool that can both reveal and localize faults without any need for user intervention.  This study specifically targeted PHP applications, so many of its innovations were specific to programs that might generate error-causing output in the form of malformed HTML.  In order to further explore this area as it might pertain to .NET development, we have attempted to combine the test-generation capabilities of Microsoft </w:t>
+      </w:r>
+      <w:proofErr w:type="spellStart"/>
+      <w:r>
+        <w:t>Pex</w:t>
+      </w:r>
+      <w:proofErr w:type="spellEnd"/>
+      <w:r>
+        <w:t xml:space="preserve"> with three popular fault-localization techniques, in order to determine the usefulness of </w:t>
+      </w:r>
+      <w:proofErr w:type="spellStart"/>
+      <w:r>
+        <w:t>Pex</w:t>
+      </w:r>
+      <w:proofErr w:type="spellEnd"/>
+      <w:r>
+        <w:t>-generated tests for localizing software defects.</w:t>
       </w:r>
     </w:p>
     <w:p>
@@ -556,17 +608,64 @@
       <w:pPr>
         <w:pStyle w:val="Heading2"/>
       </w:pPr>
+      <w:proofErr w:type="spellStart"/>
       <w:r>
         <w:t>Pex</w:t>
       </w:r>
+      <w:proofErr w:type="spellEnd"/>
     </w:p>
     <w:p>
-      <w:r>
-        <w:t xml:space="preserve">Pex is an automated test generation tool developed for .NET.  Currently available as a Visual Studio Power Tool, Pex is an example of a tool that utilizes “concolic” execution, meaning it combines aspects of concrete and symbolic execution techniques.  Rather than being purely random when generating tests, Pex aims </w:t>
+      <w:proofErr w:type="spellStart"/>
+      <w:r>
+        <w:t>Pex</w:t>
+      </w:r>
+      <w:proofErr w:type="spellEnd"/>
+      <w:r>
+        <w:t xml:space="preserve"> is an automated test generation tool developed for .NET.  Currently available as a Visual Studio Power Tool, </w:t>
+      </w:r>
+      <w:proofErr w:type="spellStart"/>
+      <w:r>
+        <w:t>Pex</w:t>
+      </w:r>
+      <w:proofErr w:type="spellEnd"/>
+      <w:r>
+        <w:t xml:space="preserve"> is an example of a tool that utilizes “</w:t>
+      </w:r>
+      <w:proofErr w:type="spellStart"/>
+      <w:r>
+        <w:t>concolic</w:t>
+      </w:r>
+      <w:proofErr w:type="spellEnd"/>
+      <w:r>
+        <w:t xml:space="preserve">” execution, meaning it combines aspects of concrete and symbolic execution techniques.  Rather than being purely random when generating tests, </w:t>
+      </w:r>
+      <w:proofErr w:type="spellStart"/>
+      <w:r>
+        <w:t>Pex</w:t>
+      </w:r>
+      <w:proofErr w:type="spellEnd"/>
+      <w:r>
+        <w:t xml:space="preserve"> aims </w:t>
       </w:r>
       <w:r>
         <w:lastRenderedPageBreak/>
-        <w:t>to maximize code coverage.  Pex executes a program under test symbolically until it encounters a place where the execution path might branch, such as a conditional check.  Pex then identifies different concrete values for its symbolically referenced variables -- often targeting edge cases, but also using a constraint solver to identify as many relevant values as possible -- that will pass or fail the different branch criteria.  These values are then used to generate specific tests for the program that will, as a result, cover different execution paths in the code.</w:t>
+        <w:t xml:space="preserve">to maximize code coverage.  </w:t>
+      </w:r>
+      <w:proofErr w:type="spellStart"/>
+      <w:r>
+        <w:t>Pex</w:t>
+      </w:r>
+      <w:proofErr w:type="spellEnd"/>
+      <w:r>
+        <w:t xml:space="preserve"> executes a program under test symbolically until it encounters a place where the execution path might branch, such as a conditional check.  </w:t>
+      </w:r>
+      <w:proofErr w:type="spellStart"/>
+      <w:r>
+        <w:t>Pex</w:t>
+      </w:r>
+      <w:proofErr w:type="spellEnd"/>
+      <w:r>
+        <w:t xml:space="preserve"> then identifies different concrete values for its symbolically referenced variables -- often targeting edge cases, but also using a constraint solver to identify as many relevant values as possible -- that will pass or fail the different branch criteria.  These values are then used to generate specific tests for the program that will, as a result, cover different execution paths in the code.</w:t>
       </w:r>
     </w:p>
     <w:p>
@@ -600,7 +699,15 @@
     </w:p>
     <w:p>
       <w:r>
-        <w:t>The initial work in the field of static techniques was done by Agrawal and colleagues</w:t>
+        <w:t xml:space="preserve">The initial work in the field of static techniques was done by </w:t>
+      </w:r>
+      <w:proofErr w:type="spellStart"/>
+      <w:r>
+        <w:t>Agrawal</w:t>
+      </w:r>
+      <w:proofErr w:type="spellEnd"/>
+      <w:r>
+        <w:t xml:space="preserve"> and colleagues</w:t>
       </w:r>
       <w:r>
         <w:rPr>
@@ -672,7 +779,15 @@
         <w:t xml:space="preserve"> </w:t>
       </w:r>
       <w:r>
-        <w:t xml:space="preserve">who specified a technique called program dicing.  They first captured the program slices of each passing and failing test case, then used the set differences of the program statements in the slice of a passing test and the failing tests to determine which statements may be faulty.  </w:t>
+        <w:t xml:space="preserve">who specified a technique called program dicing.  They first captured the program slices of each passing and failing test </w:t>
+      </w:r>
+      <w:proofErr w:type="gramStart"/>
+      <w:r>
+        <w:t>case,</w:t>
+      </w:r>
+      <w:proofErr w:type="gramEnd"/>
+      <w:r>
+        <w:t xml:space="preserve"> then used the set differences of the program statements in the slice of a passing test and the failing tests to determine which statements may be faulty.  </w:t>
       </w:r>
     </w:p>
     <w:p>
@@ -1249,7 +1364,31 @@
         <w:t xml:space="preserve"> </w:t>
       </w:r>
       <w:r>
-        <w:t>Abreu, Zoeteweij, and van Gemund evaluate several formulas for calculating the suspiciousness of a program statement, and determine that the Ochiai formula:</w:t>
+        <w:t xml:space="preserve">Abreu, </w:t>
+      </w:r>
+      <w:proofErr w:type="spellStart"/>
+      <w:r>
+        <w:t>Zoeteweij</w:t>
+      </w:r>
+      <w:proofErr w:type="spellEnd"/>
+      <w:r>
+        <w:t xml:space="preserve">, and van </w:t>
+      </w:r>
+      <w:proofErr w:type="spellStart"/>
+      <w:r>
+        <w:t>Gemund</w:t>
+      </w:r>
+      <w:proofErr w:type="spellEnd"/>
+      <w:r>
+        <w:t xml:space="preserve"> evaluate several formulas for calculating the suspiciousness of a program statement, and determine that the </w:t>
+      </w:r>
+      <w:proofErr w:type="spellStart"/>
+      <w:r>
+        <w:t>Ochiai</w:t>
+      </w:r>
+      <w:proofErr w:type="spellEnd"/>
+      <w:r>
+        <w:t xml:space="preserve"> formula:</w:t>
       </w:r>
     </w:p>
     <w:p>
@@ -1428,9 +1567,11 @@
       </m:oMathPara>
     </w:p>
     <w:p>
+      <w:proofErr w:type="gramStart"/>
       <w:r>
         <w:t>produces</w:t>
       </w:r>
+      <w:proofErr w:type="gramEnd"/>
       <w:r>
         <w:t xml:space="preserve"> the most accurate results.  </w:t>
       </w:r>
@@ -1482,7 +1623,23 @@
         </w:sdtContent>
       </w:sdt>
       <w:r>
-        <w:t xml:space="preserve">, Masri et al. investigate branch coverage and definition-use pair coverage as alternatives to statement coverage, concluding that both offer better accuracy.  Santelices et al. expand upon this work in </w:t>
+        <w:t xml:space="preserve">, </w:t>
+      </w:r>
+      <w:proofErr w:type="spellStart"/>
+      <w:r>
+        <w:t>Masri</w:t>
+      </w:r>
+      <w:proofErr w:type="spellEnd"/>
+      <w:r>
+        <w:t xml:space="preserve"> et al. investigate branch coverage and definition-use pair coverage as alternatives to statement coverage, concluding that both offer better accuracy.  </w:t>
+      </w:r>
+      <w:proofErr w:type="spellStart"/>
+      <w:r>
+        <w:t>Santelices</w:t>
+      </w:r>
+      <w:proofErr w:type="spellEnd"/>
+      <w:r>
+        <w:t xml:space="preserve"> et al. expand upon this work in </w:t>
       </w:r>
       <w:sdt>
         <w:sdtPr>
@@ -1540,8 +1697,13 @@
       </w:r>
     </w:p>
     <w:p>
-      <w:r>
-        <w:t xml:space="preserve">Baudry et al. </w:t>
+      <w:proofErr w:type="spellStart"/>
+      <w:r>
+        <w:t>Baudry</w:t>
+      </w:r>
+      <w:proofErr w:type="spellEnd"/>
+      <w:r>
+        <w:t xml:space="preserve"> et al. </w:t>
       </w:r>
       <w:sdt>
         <w:sdtPr>
@@ -1597,8 +1759,6 @@
       <w:r>
         <w:t>ablishing the theoretical bound</w:t>
       </w:r>
-      <w:bookmarkStart w:id="0" w:name="_GoBack"/>
-      <w:bookmarkEnd w:id="0"/>
       <w:r>
         <w:t xml:space="preserve"> on the effectiveness of a static technique to be the size of the DBB containing the fault</w:t>
       </w:r>
@@ -1883,7 +2043,11 @@
         <w:t>Value Replacement</w:t>
       </w:r>
       <w:r>
-        <w:t xml:space="preserve"> introduced by Jeffrey, Gupta and Gupta </w:t>
+        <w:t xml:space="preserve"> introduced by Jeffrey, Gupta and </w:t>
+      </w:r>
+      <w:proofErr w:type="gramStart"/>
+      <w:r>
+        <w:t xml:space="preserve">Gupta </w:t>
       </w:r>
       <w:r>
         <w:rPr>
@@ -1891,6 +2055,7 @@
         </w:rPr>
         <w:t xml:space="preserve"> </w:t>
       </w:r>
+      <w:proofErr w:type="gramEnd"/>
       <w:sdt>
         <w:sdtPr>
           <w:rPr>
@@ -1974,6 +2139,7 @@
           <w:szCs w:val="19"/>
         </w:rPr>
       </w:pPr>
+      <w:proofErr w:type="gramStart"/>
       <w:r>
         <w:rPr>
           <w:rFonts w:ascii="Consolas" w:hAnsi="Consolas" w:cs="Consolas"/>
@@ -1983,6 +2149,7 @@
         <w:lastRenderedPageBreak/>
         <w:t>if</w:t>
       </w:r>
+      <w:proofErr w:type="gramEnd"/>
       <w:r>
         <w:rPr>
           <w:rFonts w:ascii="Consolas" w:hAnsi="Consolas" w:cs="Consolas"/>
@@ -2214,7 +2381,15 @@
         <w:t xml:space="preserve"> other</w:t>
       </w:r>
       <w:r>
-        <w:t xml:space="preserve"> modules that currently use it .  In this case, it would be good to have a way to know which of your changes may have broken some legacy behavior of the system.  If there were a way to generate a suite of tests that quickly captured the state of the current program to tell you that you have broken some of the legacy behavior th</w:t>
+        <w:t xml:space="preserve"> modules that currently use </w:t>
+      </w:r>
+      <w:proofErr w:type="gramStart"/>
+      <w:r>
+        <w:t>it .</w:t>
+      </w:r>
+      <w:proofErr w:type="gramEnd"/>
+      <w:r>
+        <w:t xml:space="preserve">  In this case, it would be good to have a way to know which of your changes may have broken some legacy behavior of the system.  If there were a way to generate a suite of tests that quickly captured the state of the current program to tell you that you have broken some of the legacy behavior th</w:t>
       </w:r>
       <w:r>
         <w:t xml:space="preserve">is would be useful. </w:t>
@@ -2231,7 +2406,15 @@
     </w:p>
     <w:p>
       <w:r>
-        <w:t xml:space="preserve">Because of the nature of bounded exhaustive test generation tools such as Pex, the test suites </w:t>
+        <w:t xml:space="preserve">Because of the nature of bounded exhaustive test generation tools such as </w:t>
+      </w:r>
+      <w:proofErr w:type="spellStart"/>
+      <w:r>
+        <w:t>Pex</w:t>
+      </w:r>
+      <w:proofErr w:type="spellEnd"/>
+      <w:r>
+        <w:t xml:space="preserve">, the test suites </w:t>
       </w:r>
       <w:r>
         <w:t>generated by these tools</w:t>
@@ -2262,7 +2445,23 @@
     </w:p>
     <w:p>
       <w:r>
-        <w:t>To implement this process for .Net, we utilize Pex as our Test Generator, run the tests using the MSTest testing framework that is built into V</w:t>
+        <w:t xml:space="preserve">To implement this process for .Net, we utilize </w:t>
+      </w:r>
+      <w:proofErr w:type="spellStart"/>
+      <w:r>
+        <w:t>Pex</w:t>
+      </w:r>
+      <w:proofErr w:type="spellEnd"/>
+      <w:r>
+        <w:t xml:space="preserve"> as our Test Generator, run the tests using the </w:t>
+      </w:r>
+      <w:proofErr w:type="spellStart"/>
+      <w:r>
+        <w:t>MSTest</w:t>
+      </w:r>
+      <w:proofErr w:type="spellEnd"/>
+      <w:r>
+        <w:t xml:space="preserve"> testing framework that is built into V</w:t>
       </w:r>
       <w:r>
         <w:t>isual Studio, and have written</w:t>
@@ -2273,7 +2472,15 @@
     </w:p>
     <w:p>
       <w:r>
-        <w:t>The tool we have developed for static localization simply parses the code coverage files generated by the MSTest runtime to generate the diagnosis matrix and calculate the statistical probabilities for each program statement.  Due to a limitation in the Microsoft coverage data, we were only able to obtain line number information</w:t>
+        <w:t xml:space="preserve">The tool we have developed for static localization simply parses the code coverage files generated by the </w:t>
+      </w:r>
+      <w:proofErr w:type="spellStart"/>
+      <w:r>
+        <w:t>MSTest</w:t>
+      </w:r>
+      <w:proofErr w:type="spellEnd"/>
+      <w:r>
+        <w:t xml:space="preserve"> runtime to generate the diagnosis matrix and calculate the statistical probabilities for each program statement.  Due to a limitation in the Microsoft coverage data, we were only able to obtain line number information</w:t>
       </w:r>
       <w:r>
         <w:t xml:space="preserve">, so we cannot evaluate branch coverage or du-pair coverage in this paper.  </w:t>
@@ -2281,8 +2488,13 @@
     </w:p>
     <w:p>
       <w:r>
-        <w:t>The tool we have developed for dynamic localization utilizes the Mono.cecil</w:t>
-      </w:r>
+        <w:t xml:space="preserve">The tool we have developed for dynamic localization utilizes the </w:t>
+      </w:r>
+      <w:proofErr w:type="spellStart"/>
+      <w:r>
+        <w:t>Mono.cecil</w:t>
+      </w:r>
+      <w:proofErr w:type="spellEnd"/>
       <w:r>
         <w:t xml:space="preserve"> </w:t>
       </w:r>
@@ -2335,7 +2547,15 @@
         <w:t xml:space="preserve">the code to inject a new value for each variable any time it is accessed.  </w:t>
       </w:r>
       <w:r>
-        <w:t xml:space="preserve">The code for these tools is available on GitHub </w:t>
+        <w:t xml:space="preserve">The code for these tools is available on </w:t>
+      </w:r>
+      <w:proofErr w:type="spellStart"/>
+      <w:r>
+        <w:t>GitHub</w:t>
+      </w:r>
+      <w:proofErr w:type="spellEnd"/>
+      <w:r>
+        <w:t xml:space="preserve"> </w:t>
       </w:r>
       <w:sdt>
         <w:sdtPr>
@@ -2408,7 +2628,23 @@
     </w:p>
     <w:p>
       <w:r>
-        <w:t>In order to properly evaluate the effect of using Pex-generated test inputs has on the selected fault localization techniques, it is necessary to work with a standardized set of test data also used by other fault localization experiments. Other research papers, including those on Tarantula and Ochiai, use a set of programs known as the Siemens suite</w:t>
+        <w:t xml:space="preserve">In order to properly evaluate the effect of using </w:t>
+      </w:r>
+      <w:proofErr w:type="spellStart"/>
+      <w:r>
+        <w:t>Pex</w:t>
+      </w:r>
+      <w:proofErr w:type="spellEnd"/>
+      <w:r>
+        <w:t xml:space="preserve">-generated test inputs has on the selected fault localization techniques, it is necessary to work with a standardized set of test data also used by other fault localization experiments. Other research papers, including those on Tarantula and </w:t>
+      </w:r>
+      <w:proofErr w:type="spellStart"/>
+      <w:r>
+        <w:t>Ochiai</w:t>
+      </w:r>
+      <w:proofErr w:type="spellEnd"/>
+      <w:r>
+        <w:t>, use a set of programs known as the Siemens suite</w:t>
       </w:r>
       <w:r>
         <w:t xml:space="preserve"> </w:t>
@@ -2460,12 +2696,52 @@
     </w:p>
     <w:p>
       <w:r>
-        <w:t>Research on Tarantula and Ochiai use the provided test inputs and test cases to generate the suspiciousness rankings used in locating a particular fault. However, in this experiment we replace the given test inputs and test cases with those generated by Pex, and compare the results of the Tarantula and Ochiai research.</w:t>
+        <w:t xml:space="preserve">Research on Tarantula and </w:t>
+      </w:r>
+      <w:proofErr w:type="spellStart"/>
+      <w:r>
+        <w:t>Ochiai</w:t>
+      </w:r>
+      <w:proofErr w:type="spellEnd"/>
+      <w:r>
+        <w:t xml:space="preserve"> use the provided test inputs and test cases to generate the suspiciousness rankings used in locating a particular fault. However, in this experiment we replace the given test inputs and test cases with those generated by </w:t>
+      </w:r>
+      <w:proofErr w:type="spellStart"/>
+      <w:r>
+        <w:t>Pex</w:t>
+      </w:r>
+      <w:proofErr w:type="spellEnd"/>
+      <w:r>
+        <w:t xml:space="preserve">, and compare the results of the Tarantula and </w:t>
+      </w:r>
+      <w:proofErr w:type="spellStart"/>
+      <w:r>
+        <w:t>Ochiai</w:t>
+      </w:r>
+      <w:proofErr w:type="spellEnd"/>
+      <w:r>
+        <w:t xml:space="preserve"> research.</w:t>
       </w:r>
     </w:p>
     <w:p>
       <w:r>
-        <w:t>Since Pex is specifically used for C# programs, all the Siemens suite program must be ported from C to C# in order to have Pex generate test inputs for them.</w:t>
+        <w:t xml:space="preserve">Since </w:t>
+      </w:r>
+      <w:proofErr w:type="spellStart"/>
+      <w:r>
+        <w:t>Pex</w:t>
+      </w:r>
+      <w:proofErr w:type="spellEnd"/>
+      <w:r>
+        <w:t xml:space="preserve"> is specifically used for C# programs, all the Siemens suite program must be ported from C to C# in order to have </w:t>
+      </w:r>
+      <w:proofErr w:type="spellStart"/>
+      <w:r>
+        <w:t>Pex</w:t>
+      </w:r>
+      <w:proofErr w:type="spellEnd"/>
+      <w:r>
+        <w:t xml:space="preserve"> generate test inputs for them.</w:t>
       </w:r>
     </w:p>
     <w:p>
@@ -2478,7 +2754,15 @@
     </w:p>
     <w:p>
       <w:r>
-        <w:t xml:space="preserve">Once the original version and all the faulty versions of each Siemens suite program were ported to C#, the goal is to create a test suite based on the original fault-free version of each program. To do this, we create parameterized unit tests for the program and then use Pex to generate interesting test inputs to these PUTs that achieve maximum code coverage. </w:t>
+        <w:t xml:space="preserve">Once the original version and all the faulty versions of each Siemens suite program were ported to C#, the goal is to create a test suite based on the original fault-free version of each program. To do this, we create parameterized unit tests for the program and then use </w:t>
+      </w:r>
+      <w:proofErr w:type="spellStart"/>
+      <w:r>
+        <w:t>Pex</w:t>
+      </w:r>
+      <w:proofErr w:type="spellEnd"/>
+      <w:r>
+        <w:t xml:space="preserve"> to generate interesting test inputs to these PUTs that achieve maximum code coverage. </w:t>
       </w:r>
     </w:p>
     <w:p>
@@ -2496,7 +2780,15 @@
     </w:p>
     <w:p>
       <w:r>
-        <w:t>The fault localization logic outputs several metrics for each suspected line of code. Both Ochiai and Tarantula compute a suspiciousness value, which essentially measures the likelihood that a particular line of code contains a fault. Once these suspiciousness values are calculated suspiciousness rankings are assigned to each line of code based on its suspiciousness value. The Score metric is a value between 0 and 1, and uses the suspicious ranking to determine the percentage of suspected lines that do not need to be examined to find the fault. The closer this value is to 1, the more effective the fault localization technique performed. These common metrics are used in other research papers and can be directly compared with the results of this experiment.</w:t>
+        <w:t xml:space="preserve">The fault localization logic outputs several metrics for each suspected line of code. Both </w:t>
+      </w:r>
+      <w:proofErr w:type="spellStart"/>
+      <w:r>
+        <w:t>Ochiai</w:t>
+      </w:r>
+      <w:proofErr w:type="spellEnd"/>
+      <w:r>
+        <w:t xml:space="preserve"> and Tarantula compute a suspiciousness value, which essentially measures the likelihood that a particular line of code contains a fault. Once these suspiciousness values are calculated suspiciousness rankings are assigned to each line of code based on its suspiciousness value. The Score metric is a value between 0 and 1, and uses the suspicious ranking to determine the percentage of suspected lines that do not need to be examined to find the fault. The closer this value is to 1, the more effective the fault localization technique performed. These common metrics are used in other research papers and can be directly compared with the results of this experiment.</w:t>
       </w:r>
     </w:p>
     <w:p>
@@ -2534,7 +2826,31 @@
         <w:t>I</w:t>
       </w:r>
       <w:r>
-        <w:t>n many cases, the code under test that we ported from the Siemens suite contained faults that were not revealed by Pex-generated tests.  In the case of one program, PrintTokens, all of the faulty versions were able to pass 100% of the Pex-generated tests.</w:t>
+        <w:t xml:space="preserve">n many cases, the code under test that we ported from the Siemens suite contained faults that were not revealed by </w:t>
+      </w:r>
+      <w:proofErr w:type="spellStart"/>
+      <w:r>
+        <w:t>Pex</w:t>
+      </w:r>
+      <w:proofErr w:type="spellEnd"/>
+      <w:r>
+        <w:t xml:space="preserve">-generated tests.  In the case of one program, </w:t>
+      </w:r>
+      <w:proofErr w:type="spellStart"/>
+      <w:r>
+        <w:t>PrintTokens</w:t>
+      </w:r>
+      <w:proofErr w:type="spellEnd"/>
+      <w:r>
+        <w:t xml:space="preserve">, all of the faulty versions were able to pass 100% of the </w:t>
+      </w:r>
+      <w:proofErr w:type="spellStart"/>
+      <w:r>
+        <w:t>Pex</w:t>
+      </w:r>
+      <w:proofErr w:type="spellEnd"/>
+      <w:r>
+        <w:t>-generated tests.</w:t>
       </w:r>
       <w:r>
         <w:t xml:space="preserve">  We suspect that this is caused in many cases by the fact that the seeded faults did not cause total program failures, but perhaps mani</w:t>
@@ -2542,22 +2858,56 @@
       <w:r>
         <w:t xml:space="preserve">fested instead as output issues, which </w:t>
       </w:r>
+      <w:proofErr w:type="spellStart"/>
       <w:r>
         <w:rPr>
           <w:i/>
         </w:rPr>
         <w:t>Pex</w:t>
       </w:r>
+      <w:proofErr w:type="spellEnd"/>
       <w:r>
         <w:t xml:space="preserve"> cannot detect.</w:t>
       </w:r>
       <w:r>
-        <w:t xml:space="preserve">  For the remaining programs in the Siemens suite, however, we were able to find some versions that contained faults that were revealed by Pex.  The results shown in this section cover only those versions for which Pex-generated tests revealed the seeded faults.</w:t>
+        <w:t xml:space="preserve">  For the remaining programs in the Siemens suite, however, we were able to find some versions that contained faults that were revealed by </w:t>
+      </w:r>
+      <w:proofErr w:type="spellStart"/>
+      <w:r>
+        <w:t>Pex</w:t>
+      </w:r>
+      <w:proofErr w:type="spellEnd"/>
+      <w:r>
+        <w:t xml:space="preserve">.  The results shown in this section cover only those versions for which </w:t>
+      </w:r>
+      <w:proofErr w:type="spellStart"/>
+      <w:r>
+        <w:t>Pex</w:t>
+      </w:r>
+      <w:proofErr w:type="spellEnd"/>
+      <w:r>
+        <w:t>-generated tests revealed the seeded faults.</w:t>
       </w:r>
     </w:p>
     <w:p>
       <w:r>
-        <w:t xml:space="preserve">For the remaining Siemens test programs that we analyzed, the combination of Pex test generation with some kind of fault localization technique was able to find the targeted fault with a high degree of accuracy.  For Tarantula and Ochiai, the rankings and associated scores were </w:t>
+        <w:t xml:space="preserve">For the remaining Siemens test programs that we analyzed, the combination of </w:t>
+      </w:r>
+      <w:proofErr w:type="spellStart"/>
+      <w:r>
+        <w:t>Pex</w:t>
+      </w:r>
+      <w:proofErr w:type="spellEnd"/>
+      <w:r>
+        <w:t xml:space="preserve"> test generation with some kind of fault localization technique was able to find the targeted fault with a high degree of accuracy.  For Tarantula and </w:t>
+      </w:r>
+      <w:proofErr w:type="spellStart"/>
+      <w:r>
+        <w:t>Ochiai</w:t>
+      </w:r>
+      <w:proofErr w:type="spellEnd"/>
+      <w:r>
+        <w:t xml:space="preserve">, the rankings and associated scores were </w:t>
       </w:r>
       <w:r>
         <w:t xml:space="preserve">similar </w:t>
@@ -2571,16 +2921,34 @@
       <w:r>
         <w:t xml:space="preserve"> to the small number of tests generally associated with a given error, resulting in a very high suspiciousness rating for a faulty line regardless of the technique used.  This same shortage of tests resulted in a failure of value replacement in some cases (specifically the Siemens program </w:t>
       </w:r>
+      <w:proofErr w:type="spellStart"/>
       <w:r>
         <w:t>tcas</w:t>
       </w:r>
-      <w:r>
-        <w:t>, for which Pex only generated 10 tests), and in these cases the value replacement defaults to the Tarantula score.</w:t>
+      <w:proofErr w:type="spellEnd"/>
+      <w:r>
+        <w:t xml:space="preserve">, for which </w:t>
+      </w:r>
+      <w:proofErr w:type="spellStart"/>
+      <w:r>
+        <w:t>Pex</w:t>
+      </w:r>
+      <w:proofErr w:type="spellEnd"/>
+      <w:r>
+        <w:t xml:space="preserve"> only generated 10 tests), and in these cases the value replacement defaults to the Tarantula score.</w:t>
       </w:r>
     </w:p>
     <w:p>
       <w:r>
-        <w:t xml:space="preserve">Tarantula and Ochiai were both able to achieve a rating </w:t>
+        <w:t xml:space="preserve">Tarantula and </w:t>
+      </w:r>
+      <w:proofErr w:type="spellStart"/>
+      <w:r>
+        <w:t>Ochiai</w:t>
+      </w:r>
+      <w:proofErr w:type="spellEnd"/>
+      <w:r>
+        <w:t xml:space="preserve"> were both able to achieve a rating </w:t>
       </w:r>
       <w:r>
         <w:t>of greater than 90% in 16</w:t>
@@ -2804,6 +3172,7 @@
                 <w:szCs w:val="16"/>
               </w:rPr>
             </w:pPr>
+            <w:proofErr w:type="spellStart"/>
             <w:r>
               <w:rPr>
                 <w:color w:val="000000"/>
@@ -2812,6 +3181,7 @@
               </w:rPr>
               <w:t>Ochiai</w:t>
             </w:r>
+            <w:proofErr w:type="spellEnd"/>
           </w:p>
         </w:tc>
         <w:tc>
@@ -2864,6 +3234,7 @@
                 <w:szCs w:val="16"/>
               </w:rPr>
             </w:pPr>
+            <w:proofErr w:type="spellStart"/>
             <w:r>
               <w:rPr>
                 <w:color w:val="000000"/>
@@ -2880,6 +3251,7 @@
               </w:rPr>
               <w:t>cas</w:t>
             </w:r>
+            <w:proofErr w:type="spellEnd"/>
           </w:p>
         </w:tc>
         <w:tc>
@@ -5900,7 +6272,21 @@
         <w:rPr>
           <w:szCs w:val="18"/>
         </w:rPr>
-        <w:t>*indicates the faulty line was not covered by the Pex-generated tests</w:t>
+        <w:t xml:space="preserve">*indicates the faulty line was not covered by the </w:t>
+      </w:r>
+      <w:proofErr w:type="spellStart"/>
+      <w:r>
+        <w:rPr>
+          <w:szCs w:val="18"/>
+        </w:rPr>
+        <w:t>Pex</w:t>
+      </w:r>
+      <w:proofErr w:type="spellEnd"/>
+      <w:r>
+        <w:rPr>
+          <w:szCs w:val="18"/>
+        </w:rPr>
+        <w:t>-generated tests</w:t>
       </w:r>
     </w:p>
     <w:p>
@@ -5911,7 +6297,15 @@
         <w:t>many</w:t>
       </w:r>
       <w:r>
-        <w:t xml:space="preserve"> cases value replacement performed no worse than Tarantula, but as one can see in the results, there were a number of situations where it proved to be significantly more effective than either Tarantula or Ochiai.</w:t>
+        <w:t xml:space="preserve"> cases value replacement performed no worse than Tarantula, but as one can see in the results, there were a number of situations where it proved to be significantly more effective than either Tarantula or </w:t>
+      </w:r>
+      <w:proofErr w:type="spellStart"/>
+      <w:r>
+        <w:t>Ochiai</w:t>
+      </w:r>
+      <w:proofErr w:type="spellEnd"/>
+      <w:r>
+        <w:t>.</w:t>
       </w:r>
       <w:r>
         <w:t xml:space="preserve">  The </w:t>
@@ -5925,28 +6319,40 @@
       <w:r>
         <w:t xml:space="preserve"> technique generally performed better when there were a large number of tests from which it could gather additional values to substitute.  The </w:t>
       </w:r>
+      <w:proofErr w:type="spellStart"/>
       <w:r>
         <w:rPr>
           <w:i/>
         </w:rPr>
         <w:t>tcas</w:t>
       </w:r>
+      <w:proofErr w:type="spellEnd"/>
       <w:r>
         <w:t xml:space="preserve"> program was problematic for the VR algorithm because </w:t>
       </w:r>
+      <w:proofErr w:type="spellStart"/>
       <w:r>
         <w:rPr>
           <w:i/>
         </w:rPr>
         <w:t>Pex</w:t>
       </w:r>
+      <w:proofErr w:type="spellEnd"/>
       <w:r>
         <w:t xml:space="preserve"> generated very few tests and thus there were not enough successfully runs from which we could gather alternate values to attempt.</w:t>
       </w:r>
     </w:p>
     <w:p>
       <w:r>
-        <w:t>&lt;describe additional VR result statistics&gt;</w:t>
+        <w:t>&lt;</w:t>
+      </w:r>
+      <w:proofErr w:type="gramStart"/>
+      <w:r>
+        <w:t>describe</w:t>
+      </w:r>
+      <w:proofErr w:type="gramEnd"/>
+      <w:r>
+        <w:t xml:space="preserve"> additional VR result statistics&gt;</w:t>
       </w:r>
     </w:p>
     <w:p>
@@ -5963,7 +6369,23 @@
         <w:t>containing</w:t>
       </w:r>
       <w:r>
-        <w:t xml:space="preserve"> faults that are not exposed by Pex, then the actual performance of our solution is not nearly as good as the scores might imply.  However, based on this data and the relative success that was attained for a subset of the Siemens suite, we can conclude that the combination of Pex with some fault localization technique is feasible, though some additional work would be required beyond basic test generation in order to </w:t>
+        <w:t xml:space="preserve"> faults that are not exposed by </w:t>
+      </w:r>
+      <w:proofErr w:type="spellStart"/>
+      <w:r>
+        <w:t>Pex</w:t>
+      </w:r>
+      <w:proofErr w:type="spellEnd"/>
+      <w:r>
+        <w:t xml:space="preserve">, then the actual performance of our solution is not nearly as good as the scores might imply.  However, based on this data and the relative success that was attained for a subset of the Siemens suite, we can conclude that the combination of </w:t>
+      </w:r>
+      <w:proofErr w:type="spellStart"/>
+      <w:r>
+        <w:t>Pex</w:t>
+      </w:r>
+      <w:proofErr w:type="spellEnd"/>
+      <w:r>
+        <w:t xml:space="preserve"> with some fault localization technique is feasible, though some additional work would be required beyond basic test generation in order to </w:t>
       </w:r>
       <w:r>
         <w:t>produce enough tests to reliably uncover a more useful selection of faults.</w:t>
@@ -5973,22 +6395,85 @@
       <w:pPr>
         <w:pStyle w:val="Heading3"/>
       </w:pPr>
+      <w:proofErr w:type="spellStart"/>
       <w:r>
         <w:t>FunctionalDotNet</w:t>
       </w:r>
+      <w:proofErr w:type="spellEnd"/>
     </w:p>
     <w:p>
-      <w:r>
-        <w:t>Pex offers the ability to add assumptions and high-level assertions to its parameterized unit tests, presenting the user with the ability to test for certain conditions that might not generate a runtime error but are nonetheless indicative of a problem with the code (such as output issues).  While this goes beyond the basic test generation approach we used for analyzing the Siemens suite, the resulting unit tests are nonetheless generated by Pex and provide a degree of automation that allow for more efficient testing of an application.  As a result, there are real-world applications and libraries that make use of Pex PUTs that are significantly more sophisticated than just what Pex generates by default.</w:t>
+      <w:proofErr w:type="spellStart"/>
+      <w:r>
+        <w:t>Pex</w:t>
+      </w:r>
+      <w:proofErr w:type="spellEnd"/>
+      <w:r>
+        <w:t xml:space="preserve"> offers the ability to add assumptions and high-level assertions to its parameterized unit tests, presenting the user with the ability to test for certain conditions that might not generate a runtime error but are nonetheless indicative of a problem with the code (such as output issues).  While this goes beyond the basic test generation approach we used for analyzing the Siemens suite, the resulting unit tests are nonetheless generated by </w:t>
+      </w:r>
+      <w:proofErr w:type="spellStart"/>
+      <w:r>
+        <w:t>Pex</w:t>
+      </w:r>
+      <w:proofErr w:type="spellEnd"/>
+      <w:r>
+        <w:t xml:space="preserve"> and provide a degree of automation that allow for more efficient testing of an application.  As a result, there are real-world applications and libraries that make use of </w:t>
+      </w:r>
+      <w:proofErr w:type="spellStart"/>
+      <w:r>
+        <w:t>Pex</w:t>
+      </w:r>
+      <w:proofErr w:type="spellEnd"/>
+      <w:r>
+        <w:t xml:space="preserve"> PUTs that are significantly more sophisticated than just what </w:t>
+      </w:r>
+      <w:proofErr w:type="spellStart"/>
+      <w:r>
+        <w:t>Pex</w:t>
+      </w:r>
+      <w:proofErr w:type="spellEnd"/>
+      <w:r>
+        <w:t xml:space="preserve"> generates by default.</w:t>
       </w:r>
     </w:p>
     <w:p>
       <w:r>
-        <w:t xml:space="preserve">We were interested in testing some of these applications’ Pex test suites in order to see if our results improved.  One application we tested was FunctionalDotNet, a library for functional data structures that uses a test suite based on Pex.  As this library was </w:t>
+        <w:t xml:space="preserve">We were interested in testing some of these applications’ </w:t>
+      </w:r>
+      <w:proofErr w:type="spellStart"/>
+      <w:r>
+        <w:t>Pex</w:t>
+      </w:r>
+      <w:proofErr w:type="spellEnd"/>
+      <w:r>
+        <w:t xml:space="preserve"> test suites in order to see if our results improved.  One application we tested was </w:t>
+      </w:r>
+      <w:proofErr w:type="spellStart"/>
+      <w:r>
+        <w:t>FunctionalDotNet</w:t>
+      </w:r>
+      <w:proofErr w:type="spellEnd"/>
+      <w:r>
+        <w:t xml:space="preserve">, a library for functional data structures that uses a test suite based on </w:t>
+      </w:r>
+      <w:proofErr w:type="spellStart"/>
+      <w:r>
+        <w:t>Pex</w:t>
+      </w:r>
+      <w:proofErr w:type="spellEnd"/>
+      <w:r>
+        <w:t xml:space="preserve">.  As this library was </w:t>
       </w:r>
       <w:r>
         <w:lastRenderedPageBreak/>
-        <w:t>already passing all of its Pex-generated test cases, we seeded a fault and then ran the resulting test suite through our tool.</w:t>
+        <w:t xml:space="preserve">already passing all of its </w:t>
+      </w:r>
+      <w:proofErr w:type="spellStart"/>
+      <w:r>
+        <w:t>Pex</w:t>
+      </w:r>
+      <w:proofErr w:type="spellEnd"/>
+      <w:r>
+        <w:t>-generated test cases, we seeded a fault and then ran the resulting test suite through our tool.</w:t>
       </w:r>
     </w:p>
     <w:p>
@@ -6022,8 +6507,311 @@
       </w:r>
     </w:p>
     <w:p>
-      <w:r>
-        <w:t>[Luke]</w:t>
+      <w:proofErr w:type="gramStart"/>
+      <w:r>
+        <w:rPr>
+          <w:i/>
+        </w:rPr>
+        <w:t>Porting Issues</w:t>
+      </w:r>
+      <w:r>
+        <w:t>.</w:t>
+      </w:r>
+      <w:proofErr w:type="gramEnd"/>
+      <w:r>
+        <w:t xml:space="preserve">  One of the major undertakings of our project was to port the Siemens Test Suite from SIR to </w:t>
+      </w:r>
+      <w:r>
+        <w:rPr>
+          <w:i/>
+        </w:rPr>
+        <w:t>C#</w:t>
+      </w:r>
+      <w:r>
+        <w:t>.  In porting the projects, we faced many issues trying to retain the logic and structure of the original C</w:t>
+      </w:r>
+      <w:r>
+        <w:rPr>
+          <w:i/>
+        </w:rPr>
+        <w:t>.</w:t>
+      </w:r>
+      <w:r>
+        <w:t xml:space="preserve">  The C code used many techniques that made it difficult to port to run using our tools, such as explicit calls to </w:t>
+      </w:r>
+      <w:proofErr w:type="gramStart"/>
+      <w:r>
+        <w:rPr>
+          <w:i/>
+        </w:rPr>
+        <w:t>exit(</w:t>
+      </w:r>
+      <w:proofErr w:type="gramEnd"/>
+      <w:r>
+        <w:rPr>
+          <w:i/>
+        </w:rPr>
+        <w:t>)</w:t>
+      </w:r>
+      <w:r>
+        <w:t xml:space="preserve"> which would bring down our test runner.  In working around these difficulties it is likely that we introduced some inconsistencies into the performance of the ported versions.  </w:t>
+      </w:r>
+      <w:proofErr w:type="gramStart"/>
+      <w:r>
+        <w:t>Finally working with these programs without always having a full understanding of their intended use made it difficult to maintain accuracy.</w:t>
+      </w:r>
+      <w:proofErr w:type="gramEnd"/>
+    </w:p>
+    <w:p>
+      <w:proofErr w:type="gramStart"/>
+      <w:r>
+        <w:rPr>
+          <w:i/>
+        </w:rPr>
+        <w:t>Test Writing.</w:t>
+      </w:r>
+      <w:proofErr w:type="gramEnd"/>
+      <w:r>
+        <w:rPr>
+          <w:i/>
+        </w:rPr>
+        <w:t xml:space="preserve">  </w:t>
+      </w:r>
+      <w:r>
+        <w:t xml:space="preserve">However, the main difficulty we faced beyond the time intensive work of porting was in writing appropriate </w:t>
+      </w:r>
+      <w:proofErr w:type="spellStart"/>
+      <w:r>
+        <w:rPr>
+          <w:i/>
+        </w:rPr>
+        <w:t>Pex</w:t>
+      </w:r>
+      <w:proofErr w:type="spellEnd"/>
+      <w:r>
+        <w:t xml:space="preserve"> PUTs for the programs under test.  The SIR unit test suite is incredibly extensive, with many programs having hundreds and even thousands of test cases that can be used to fully exercise the program.  Even in the more complex programs such as </w:t>
+      </w:r>
+      <w:r>
+        <w:rPr>
+          <w:i/>
+        </w:rPr>
+        <w:t>Replace</w:t>
+      </w:r>
+      <w:r>
+        <w:t xml:space="preserve">, where </w:t>
+      </w:r>
+      <w:proofErr w:type="spellStart"/>
+      <w:r>
+        <w:rPr>
+          <w:i/>
+        </w:rPr>
+        <w:t>Pex</w:t>
+      </w:r>
+      <w:proofErr w:type="spellEnd"/>
+      <w:r>
+        <w:rPr>
+          <w:i/>
+        </w:rPr>
+        <w:t xml:space="preserve"> </w:t>
+      </w:r>
+      <w:r>
+        <w:t xml:space="preserve">generated a large number of test inputs, the generated tests were not nearly as extensive as the provided suite.  Additionally, in writing the tests we had to come up with an appropriate amount of assumptions and assertions in order to guide the </w:t>
+      </w:r>
+      <w:proofErr w:type="spellStart"/>
+      <w:r>
+        <w:rPr>
+          <w:i/>
+        </w:rPr>
+        <w:t>Pex</w:t>
+      </w:r>
+      <w:proofErr w:type="spellEnd"/>
+      <w:r>
+        <w:t xml:space="preserve"> explorations.  This was particularly difficult as the programs often had complex input requirements and difficult to validate output.  Someone with more expertise with the programs would probably be able to generate a more valuable test suite.  Future work would include exploring projects actively writing their own </w:t>
+      </w:r>
+      <w:proofErr w:type="spellStart"/>
+      <w:r>
+        <w:rPr>
+          <w:i/>
+        </w:rPr>
+        <w:t>Pex</w:t>
+      </w:r>
+      <w:proofErr w:type="spellEnd"/>
+      <w:r>
+        <w:t xml:space="preserve"> unit tests, in order to draw on that expertise.  Initial work has been done in this direction with our preliminary analysis of the </w:t>
+      </w:r>
+      <w:proofErr w:type="spellStart"/>
+      <w:r>
+        <w:rPr>
+          <w:i/>
+        </w:rPr>
+        <w:t>FunctionalDotNet</w:t>
+      </w:r>
+      <w:proofErr w:type="spellEnd"/>
+      <w:r>
+        <w:t xml:space="preserve"> project.</w:t>
+      </w:r>
+    </w:p>
+    <w:p>
+      <w:proofErr w:type="gramStart"/>
+      <w:r>
+        <w:rPr>
+          <w:i/>
+        </w:rPr>
+        <w:t>Coverage Tools.</w:t>
+      </w:r>
+      <w:proofErr w:type="gramEnd"/>
+      <w:r>
+        <w:t xml:space="preserve">  We created a large number of automated tools in order to aid in the generation and gathering of the data.  We used the tools available with </w:t>
+      </w:r>
+      <w:r>
+        <w:rPr>
+          <w:i/>
+        </w:rPr>
+        <w:t>Visual Studio</w:t>
+      </w:r>
+      <w:r>
+        <w:t xml:space="preserve"> to automate the </w:t>
+      </w:r>
+      <w:proofErr w:type="spellStart"/>
+      <w:r>
+        <w:rPr>
+          <w:i/>
+        </w:rPr>
+        <w:t>mstest</w:t>
+      </w:r>
+      <w:proofErr w:type="spellEnd"/>
+      <w:r>
+        <w:t xml:space="preserve"> test runner and the automatic building, running and </w:t>
+      </w:r>
+      <w:proofErr w:type="spellStart"/>
+      <w:r>
+        <w:t>parsing</w:t>
+      </w:r>
+      <w:proofErr w:type="spellEnd"/>
+      <w:r>
+        <w:t xml:space="preserve"> of the coverage data.  This enabled us to quickly get data, but from a performance perspective was extremely limiting.  The coverage data produced by the test tools didn’t distinguish which lines were run by which tests.  So we had to individually run each test to properly gather the data; this lead to an extremely long data gathering process.  Future work would include writing a custom coverage tool, which would greatly increase performance.</w:t>
+      </w:r>
+    </w:p>
+    <w:p>
+      <w:proofErr w:type="gramStart"/>
+      <w:r>
+        <w:rPr>
+          <w:i/>
+        </w:rPr>
+        <w:t>Value Replacement Implementation.</w:t>
+      </w:r>
+      <w:proofErr w:type="gramEnd"/>
+      <w:r>
+        <w:t xml:space="preserve">  Our VR implementation was very different from the implementation</w:t>
+      </w:r>
+      <w:r>
+        <w:t xml:space="preserve"> described in</w:t>
+      </w:r>
+      <w:sdt>
+        <w:sdtPr>
+          <w:id w:val="-866366393"/>
+          <w:citation/>
+        </w:sdtPr>
+        <w:sdtContent>
+          <w:bookmarkStart w:id="0" w:name="_GoBack"/>
+          <w:r>
+            <w:fldChar w:fldCharType="begin"/>
+          </w:r>
+          <w:r>
+            <w:instrText xml:space="preserve"> CITATION 4cfd96ebbfb79 \l 1033 </w:instrText>
+          </w:r>
+          <w:r>
+            <w:fldChar w:fldCharType="separate"/>
+          </w:r>
+          <w:r>
+            <w:rPr>
+              <w:noProof/>
+            </w:rPr>
+            <w:t xml:space="preserve"> [</w:t>
+          </w:r>
+          <w:hyperlink w:anchor="4cfd96ebbfb79" w:history="1">
+            <w:r>
+              <w:rPr>
+                <w:rStyle w:val="Author"/>
+                <w:noProof/>
+              </w:rPr>
+              <w:t>13</w:t>
+            </w:r>
+          </w:hyperlink>
+          <w:r>
+            <w:rPr>
+              <w:noProof/>
+            </w:rPr>
+            <w:t>]</w:t>
+          </w:r>
+          <w:r>
+            <w:fldChar w:fldCharType="end"/>
+          </w:r>
+          <w:bookmarkEnd w:id="0"/>
+        </w:sdtContent>
+      </w:sdt>
+      <w:r>
+        <w:t xml:space="preserve">.  Since we would instrument the assembly and then run all the value replacement runs from within the same process, this made our technique unable to handle faults that would immediately halt execution or faults that would corrupt memory.  Additionally, if the program relies on static state and doesn’t properly clear it after each test then it could unpredictably influence later test runs.  And finally, despite every effort to accurately create a </w:t>
+      </w:r>
+      <w:r>
+        <w:rPr>
+          <w:i/>
+        </w:rPr>
+        <w:t>Value Replacement</w:t>
+      </w:r>
+      <w:r>
+        <w:t xml:space="preserve"> tool equivalent to the one described in the original paper, due to the vastly different implementation techniques, we expect that there is some difference in performance.  Future work </w:t>
+      </w:r>
+      <w:r>
+        <w:lastRenderedPageBreak/>
+        <w:t>would include: enabling value replacement to run in a sandboxed environment (to detect hard crashes and easily restore static state), expanding support of generic typed values (to enable handling modern .NET programs) and incorporating some of the technique enhancements introduced by the authors in later papers</w:t>
+      </w:r>
+      <w:r>
+        <w:t xml:space="preserve"> </w:t>
+      </w:r>
+      <w:sdt>
+        <w:sdtPr>
+          <w:id w:val="-306326960"/>
+          <w:citation/>
+        </w:sdtPr>
+        <w:sdtContent>
+          <w:r>
+            <w:fldChar w:fldCharType="begin"/>
+          </w:r>
+          <w:r>
+            <w:instrText xml:space="preserve"> CITATION 4cfdc2a1d6d2e \l 1033 </w:instrText>
+          </w:r>
+          <w:r>
+            <w:fldChar w:fldCharType="separate"/>
+          </w:r>
+          <w:r>
+            <w:rPr>
+              <w:noProof/>
+            </w:rPr>
+            <w:t>[</w:t>
+          </w:r>
+          <w:hyperlink w:anchor="4cfdc2a1d6d2e" w:history="1">
+            <w:r>
+              <w:rPr>
+                <w:rStyle w:val="Author"/>
+                <w:noProof/>
+              </w:rPr>
+              <w:t>17</w:t>
+            </w:r>
+          </w:hyperlink>
+          <w:r>
+            <w:rPr>
+              <w:noProof/>
+            </w:rPr>
+            <w:t>]</w:t>
+          </w:r>
+          <w:r>
+            <w:fldChar w:fldCharType="end"/>
+          </w:r>
+        </w:sdtContent>
+      </w:sdt>
+      <w:r>
+        <w:t>.</w:t>
       </w:r>
     </w:p>
     <w:p>
@@ -6040,7 +6828,31 @@
         <w:ind w:firstLine="0"/>
       </w:pPr>
       <w:r>
-        <w:t>Our results have shown that the use of Pex for test generation can be paired with common fault localization techniques in order to detect and localize software faults in a highly automated fashion.  When faults are detected using Pex-generated tests, Tarantula, Ochiai and value replacement all proved to be effective in localizing the causing fault when provided with the resulting test coverage data.  However, the number of faults that went undetected indicates that this technique cannot be successful without some degree of user intervention.</w:t>
+        <w:t xml:space="preserve">Our results have shown that the use of </w:t>
+      </w:r>
+      <w:proofErr w:type="spellStart"/>
+      <w:r>
+        <w:t>Pex</w:t>
+      </w:r>
+      <w:proofErr w:type="spellEnd"/>
+      <w:r>
+        <w:t xml:space="preserve"> for test generation can be paired with common fault localization techniques in order to detect and localize software faults in a highly automated fashion.  When faults are detected using </w:t>
+      </w:r>
+      <w:proofErr w:type="spellStart"/>
+      <w:r>
+        <w:t>Pex</w:t>
+      </w:r>
+      <w:proofErr w:type="spellEnd"/>
+      <w:r>
+        <w:t xml:space="preserve">-generated tests, Tarantula, </w:t>
+      </w:r>
+      <w:proofErr w:type="spellStart"/>
+      <w:r>
+        <w:t>Ochiai</w:t>
+      </w:r>
+      <w:proofErr w:type="spellEnd"/>
+      <w:r>
+        <w:t xml:space="preserve"> and value replacement all proved to be effective in localizing the causing fault when provided with the resulting test coverage data.  However, the number of faults that went undetected indicates that this technique cannot be successful without some degree of user intervention.</w:t>
       </w:r>
       <w:r>
         <w:t xml:space="preserve">  Specifically, it seems as though </w:t>
@@ -6051,9 +6863,19 @@
         <w:pStyle w:val="BodyTextIndent"/>
         <w:ind w:firstLine="0"/>
       </w:pPr>
-      <w:r>
-        <w:t>&lt;FP analysis?  Promising or not?&gt;</w:t>
-      </w:r>
+      <w:proofErr w:type="gramStart"/>
+      <w:r>
+        <w:t>&lt;FP analysis?</w:t>
+      </w:r>
+      <w:proofErr w:type="gramEnd"/>
+      <w:r>
+        <w:t xml:space="preserve">  </w:t>
+      </w:r>
+      <w:proofErr w:type="gramStart"/>
+      <w:r>
+        <w:t>Promising or not?&gt;</w:t>
+      </w:r>
+      <w:proofErr w:type="gramEnd"/>
     </w:p>
     <w:p>
       <w:pPr>
@@ -6163,14 +6985,12 @@
                     <w:noProof/>
                   </w:rPr>
                 </w:pPr>
-                <w:bookmarkStart w:id="1" w:name="4cfdbea71d04b"/>
                 <w:r>
                   <w:rPr>
                     <w:noProof/>
                   </w:rPr>
                   <w:t>1</w:t>
                 </w:r>
-                <w:bookmarkEnd w:id="1"/>
               </w:p>
             </w:tc>
             <w:tc>
@@ -6212,14 +7032,12 @@
                     <w:noProof/>
                   </w:rPr>
                 </w:pPr>
-                <w:bookmarkStart w:id="2" w:name="4cfdc085826c5"/>
                 <w:r>
                   <w:rPr>
                     <w:noProof/>
                   </w:rPr>
                   <w:t>2</w:t>
                 </w:r>
-                <w:bookmarkEnd w:id="2"/>
               </w:p>
             </w:tc>
             <w:tc>
@@ -6261,12 +7079,14 @@
                     <w:noProof/>
                   </w:rPr>
                 </w:pPr>
+                <w:bookmarkStart w:id="1" w:name="4cfd96ebbf857"/>
                 <w:r>
                   <w:rPr>
                     <w:noProof/>
                   </w:rPr>
                   <w:t>3</w:t>
                 </w:r>
+                <w:bookmarkEnd w:id="1"/>
               </w:p>
             </w:tc>
             <w:tc>
@@ -6308,12 +7128,14 @@
                     <w:noProof/>
                   </w:rPr>
                 </w:pPr>
+                <w:bookmarkStart w:id="2" w:name="4cfd96ebbfd71"/>
                 <w:r>
                   <w:rPr>
                     <w:noProof/>
                   </w:rPr>
                   <w:t>4</w:t>
                 </w:r>
+                <w:bookmarkEnd w:id="2"/>
               </w:p>
             </w:tc>
             <w:tc>
@@ -6355,12 +7177,14 @@
                     <w:noProof/>
                   </w:rPr>
                 </w:pPr>
+                <w:bookmarkStart w:id="3" w:name="4cfd96ebbfd0c"/>
                 <w:r>
                   <w:rPr>
                     <w:noProof/>
                   </w:rPr>
                   <w:t>5</w:t>
                 </w:r>
+                <w:bookmarkEnd w:id="3"/>
               </w:p>
             </w:tc>
             <w:tc>
@@ -6402,12 +7226,14 @@
                     <w:noProof/>
                   </w:rPr>
                 </w:pPr>
+                <w:bookmarkStart w:id="4" w:name="4cfd96ebbfcaf"/>
                 <w:r>
                   <w:rPr>
                     <w:noProof/>
                   </w:rPr>
                   <w:t>6</w:t>
                 </w:r>
+                <w:bookmarkEnd w:id="4"/>
               </w:p>
             </w:tc>
             <w:tc>
@@ -6449,12 +7275,14 @@
                     <w:noProof/>
                   </w:rPr>
                 </w:pPr>
+                <w:bookmarkStart w:id="5" w:name="4cfd96ebbf9ba"/>
                 <w:r>
                   <w:rPr>
                     <w:noProof/>
                   </w:rPr>
                   <w:t>7</w:t>
                 </w:r>
+                <w:bookmarkEnd w:id="5"/>
               </w:p>
             </w:tc>
             <w:tc>
@@ -6496,12 +7324,15 @@
                     <w:noProof/>
                   </w:rPr>
                 </w:pPr>
+                <w:bookmarkStart w:id="6" w:name="4cfd96ebbfde5"/>
                 <w:r>
                   <w:rPr>
                     <w:noProof/>
                   </w:rPr>
+                  <w:lastRenderedPageBreak/>
                   <w:t>8</w:t>
                 </w:r>
+                <w:bookmarkEnd w:id="6"/>
               </w:p>
             </w:tc>
             <w:tc>
@@ -6557,12 +7388,14 @@
                     <w:noProof/>
                   </w:rPr>
                 </w:pPr>
+                <w:bookmarkStart w:id="7" w:name="4cfd96ebbf94a"/>
                 <w:r>
                   <w:rPr>
                     <w:noProof/>
                   </w:rPr>
                   <w:t>9</w:t>
                 </w:r>
+                <w:bookmarkEnd w:id="7"/>
               </w:p>
             </w:tc>
             <w:tc>
@@ -6604,12 +7437,14 @@
                     <w:noProof/>
                   </w:rPr>
                 </w:pPr>
+                <w:bookmarkStart w:id="8" w:name="4cfd96ebbfc47"/>
                 <w:r>
                   <w:rPr>
                     <w:noProof/>
                   </w:rPr>
                   <w:t>10</w:t>
                 </w:r>
+                <w:bookmarkEnd w:id="8"/>
               </w:p>
             </w:tc>
             <w:tc>
@@ -6651,13 +7486,14 @@
                     <w:noProof/>
                   </w:rPr>
                 </w:pPr>
+                <w:bookmarkStart w:id="9" w:name="4cfd9767cc6b5"/>
                 <w:r>
                   <w:rPr>
                     <w:noProof/>
                   </w:rPr>
-                  <w:lastRenderedPageBreak/>
                   <w:t>11</w:t>
                 </w:r>
+                <w:bookmarkEnd w:id="9"/>
               </w:p>
             </w:tc>
             <w:tc>
@@ -6699,12 +7535,14 @@
                     <w:noProof/>
                   </w:rPr>
                 </w:pPr>
+                <w:bookmarkStart w:id="10" w:name="4cfd974f71773"/>
                 <w:r>
                   <w:rPr>
                     <w:noProof/>
                   </w:rPr>
                   <w:t>12</w:t>
                 </w:r>
+                <w:bookmarkEnd w:id="10"/>
               </w:p>
             </w:tc>
             <w:tc>
@@ -6760,12 +7598,14 @@
                     <w:noProof/>
                   </w:rPr>
                 </w:pPr>
+                <w:bookmarkStart w:id="11" w:name="4cfd96ebbfb79"/>
                 <w:r>
                   <w:rPr>
                     <w:noProof/>
                   </w:rPr>
                   <w:t>13</w:t>
                 </w:r>
+                <w:bookmarkEnd w:id="11"/>
               </w:p>
             </w:tc>
             <w:tc>
@@ -6807,12 +7647,14 @@
                     <w:noProof/>
                   </w:rPr>
                 </w:pPr>
+                <w:bookmarkStart w:id="12" w:name="SIR"/>
                 <w:r>
                   <w:rPr>
                     <w:noProof/>
                   </w:rPr>
                   <w:t>14</w:t>
                 </w:r>
+                <w:bookmarkEnd w:id="12"/>
               </w:p>
             </w:tc>
             <w:tc>
@@ -6862,14 +7704,12 @@
                     <w:noProof/>
                   </w:rPr>
                 </w:pPr>
-                <w:bookmarkStart w:id="3" w:name="MonoCecil"/>
                 <w:r>
                   <w:rPr>
                     <w:noProof/>
                   </w:rPr>
                   <w:t>15</w:t>
                 </w:r>
-                <w:bookmarkEnd w:id="3"/>
               </w:p>
             </w:tc>
             <w:tc>
@@ -6919,14 +7759,12 @@
                     <w:noProof/>
                   </w:rPr>
                 </w:pPr>
-                <w:bookmarkStart w:id="4" w:name="GitHubAccount"/>
                 <w:r>
                   <w:rPr>
                     <w:noProof/>
                   </w:rPr>
                   <w:t>16</w:t>
                 </w:r>
-                <w:bookmarkEnd w:id="4"/>
               </w:p>
             </w:tc>
             <w:tc>
@@ -6976,12 +7814,63 @@
                     <w:noProof/>
                   </w:rPr>
                 </w:pPr>
+                <w:bookmarkStart w:id="13" w:name="4cfdc2a1d6d2e"/>
                 <w:r>
                   <w:rPr>
                     <w:noProof/>
                   </w:rPr>
                   <w:t>17</w:t>
                 </w:r>
+                <w:bookmarkEnd w:id="13"/>
+              </w:p>
+            </w:tc>
+            <w:tc>
+              <w:tcPr>
+                <w:tcW w:w="0" w:type="auto"/>
+                <w:hideMark/>
+              </w:tcPr>
+              <w:p>
+                <w:pPr>
+                  <w:pStyle w:val="Bibliography"/>
+                  <w:rPr>
+                    <w:rFonts w:eastAsiaTheme="minorEastAsia"/>
+                    <w:noProof/>
+                  </w:rPr>
+                </w:pPr>
+                <w:r>
+                  <w:rPr>
+                    <w:noProof/>
+                  </w:rPr>
+                  <w:t>Jeffrey, D, Gupta, N, and Gupta, R. Effective and efficient localization of multiple faults using value replacement (2009).</w:t>
+                </w:r>
+              </w:p>
+            </w:tc>
+          </w:tr>
+          <w:tr>
+            <w:trPr>
+              <w:tblCellSpacing w:w="15" w:type="dxa"/>
+            </w:trPr>
+            <w:tc>
+              <w:tcPr>
+                <w:tcW w:w="0" w:type="auto"/>
+                <w:hideMark/>
+              </w:tcPr>
+              <w:p>
+                <w:pPr>
+                  <w:pStyle w:val="Bibliography"/>
+                  <w:rPr>
+                    <w:rFonts w:eastAsiaTheme="minorEastAsia"/>
+                    <w:noProof/>
+                  </w:rPr>
+                </w:pPr>
+                <w:bookmarkStart w:id="14" w:name="4cfd96ebbf8ec"/>
+                <w:r>
+                  <w:rPr>
+                    <w:noProof/>
+                  </w:rPr>
+                  <w:t>18</w:t>
+                </w:r>
+                <w:bookmarkEnd w:id="14"/>
               </w:p>
             </w:tc>
             <w:tc>
@@ -7023,13 +7912,14 @@
                     <w:noProof/>
                   </w:rPr>
                 </w:pPr>
+                <w:bookmarkStart w:id="15" w:name="4cfd96ebbfa20"/>
                 <w:r>
                   <w:rPr>
                     <w:noProof/>
                   </w:rPr>
-                  <w:lastRenderedPageBreak/>
-                  <w:t>18</w:t>
+                  <w:t>19</w:t>
                 </w:r>
+                <w:bookmarkEnd w:id="15"/>
               </w:p>
             </w:tc>
             <w:tc>
@@ -7071,12 +7961,14 @@
                     <w:noProof/>
                   </w:rPr>
                 </w:pPr>
+                <w:bookmarkStart w:id="16" w:name="4cfd96ebbfa84"/>
                 <w:r>
                   <w:rPr>
                     <w:noProof/>
                   </w:rPr>
-                  <w:t>19</w:t>
+                  <w:t>20</w:t>
                 </w:r>
+                <w:bookmarkEnd w:id="16"/>
               </w:p>
             </w:tc>
             <w:tc>
@@ -7118,12 +8010,14 @@
                     <w:noProof/>
                   </w:rPr>
                 </w:pPr>
+                <w:bookmarkStart w:id="17" w:name="4cfd96ebbfb11"/>
                 <w:r>
                   <w:rPr>
                     <w:noProof/>
                   </w:rPr>
-                  <w:t>20</w:t>
+                  <w:t>21</w:t>
                 </w:r>
+                <w:bookmarkEnd w:id="17"/>
               </w:p>
             </w:tc>
             <w:tc>
@@ -7179,12 +8073,14 @@
                     <w:noProof/>
                   </w:rPr>
                 </w:pPr>
+                <w:bookmarkStart w:id="18" w:name="4cfd96ebbfbe1"/>
                 <w:r>
                   <w:rPr>
                     <w:noProof/>
                   </w:rPr>
-                  <w:t>21</w:t>
+                  <w:t>22</w:t>
                 </w:r>
+                <w:bookmarkEnd w:id="18"/>
               </w:p>
             </w:tc>
             <w:tc>
@@ -7226,12 +8122,14 @@
                     <w:noProof/>
                   </w:rPr>
                 </w:pPr>
+                <w:bookmarkStart w:id="19" w:name="4cfd977e116e8"/>
                 <w:r>
                   <w:rPr>
                     <w:noProof/>
                   </w:rPr>
-                  <w:t>22</w:t>
+                  <w:t>23</w:t>
                 </w:r>
+                <w:bookmarkEnd w:id="19"/>
               </w:p>
             </w:tc>
             <w:tc>
@@ -8837,7 +9735,7 @@
   </w:compat>
   <w:rsids>
     <w:rsidRoot w:val="00C70CB2"/>
-    <w:rsid w:val="00016F5F"/>
+    <w:rsid w:val="005B1DE7"/>
     <w:rsid w:val="00C70CB2"/>
   </w:rsids>
   <m:mathPr>
@@ -9894,7 +10792,7 @@
     <b:Pages>28--37</b:Pages>
     <b:BibOrder>15</b:BibOrder>
     <b:YearSuffix/>
-    <b:RefOrder>17</b:RefOrder>
+    <b:RefOrder>18</b:RefOrder>
   </b:Source>
   <b:Source>
     <b:SourceType>JournalArticle</b:SourceType>
@@ -9918,7 +10816,7 @@
     <b:Publisher>Citeseer</b:Publisher>
     <b:BibOrder>16</b:BibOrder>
     <b:YearSuffix/>
-    <b:RefOrder>18</b:RefOrder>
+    <b:RefOrder>19</b:RefOrder>
   </b:Source>
   <b:Source>
     <b:SourceType>ConferenceProceedings</b:SourceType>
@@ -9952,7 +10850,7 @@
     <b:StandardNumber>1550-6002</b:StandardNumber>
     <b:BibOrder>7</b:BibOrder>
     <b:YearSuffix/>
-    <b:RefOrder>19</b:RefOrder>
+    <b:RefOrder>20</b:RefOrder>
   </b:Source>
   <b:Source>
     <b:SourceType>JournalArticle</b:SourceType>
@@ -9984,7 +10882,7 @@
     <b:StandardNumber>0164-1212</b:StandardNumber>
     <b:BibOrder>8</b:BibOrder>
     <b:YearSuffix/>
-    <b:RefOrder>20</b:RefOrder>
+    <b:RefOrder>21</b:RefOrder>
   </b:Source>
   <b:Source>
     <b:SourceType>ConferenceProceedings</b:SourceType>
@@ -10015,7 +10913,7 @@
     <b:Pages>16--26</b:Pages>
     <b:BibOrder>10</b:BibOrder>
     <b:YearSuffix/>
-    <b:RefOrder>21</b:RefOrder>
+    <b:RefOrder>22</b:RefOrder>
   </b:Source>
   <b:Source>
     <b:SourceType>JournalArticle</b:SourceType>
@@ -10044,7 +10942,7 @@
     <b:StandardNumber>0362-1340</b:StandardNumber>
     <b:BibOrder>2</b:BibOrder>
     <b:YearSuffix/>
-    <b:RefOrder>22</b:RefOrder>
+    <b:RefOrder>23</b:RefOrder>
   </b:Source>
   <b:Source>
     <b:Tag>GitHubAccount</b:Tag>
@@ -10123,11 +11021,37 @@
     <b:StandardNumber>0270-5257</b:StandardNumber>
     <b:RefOrder>2</b:RefOrder>
   </b:Source>
+  <b:Source>
+    <b:SourceType>JournalArticle</b:SourceType>
+    <b:Tag>4cfdc2a1d6d2e</b:Tag>
+    <b:Title>Effective and efficient localization of multiple faults using value replacement</b:Title>
+    <b:Year>2009</b:Year>
+    <b:Author>
+      <b:Author>
+        <b:NameList>
+          <b:Person>
+            <b:Last>Jeffrey</b:Last>
+            <b:First>D</b:First>
+          </b:Person>
+          <b:Person>
+            <b:Last>Gupta</b:Last>
+            <b:First>N</b:First>
+          </b:Person>
+          <b:Person>
+            <b:Last>Gupta</b:Last>
+            <b:First>R</b:First>
+          </b:Person>
+        </b:NameList>
+      </b:Author>
+    </b:Author>
+    <b:Publisher>IEEE</b:Publisher>
+    <b:RefOrder>17</b:RefOrder>
+  </b:Source>
 </b:Sources>
 </file>
 
 <file path=customXml/itemProps1.xml><?xml version="1.0" encoding="utf-8"?>
-<ds:datastoreItem xmlns:ds="http://schemas.openxmlformats.org/officeDocument/2006/customXml" ds:itemID="{1B54267F-9833-4054-8BD5-0DDF91E8B9EA}">
+<ds:datastoreItem xmlns:ds="http://schemas.openxmlformats.org/officeDocument/2006/customXml" ds:itemID="{CBBB53F1-1010-4050-BF5F-1138921731B9}">
   <ds:schemaRefs>
     <ds:schemaRef ds:uri="http://schemas.openxmlformats.org/officeDocument/2006/bibliography"/>
   </ds:schemaRefs>

</xml_diff>

<commit_message>
Final version of report, and final version of scores data
Signed-off-by: ryano144 <ryano144@gmail.com>
</commit_message>
<xml_diff>
--- a/PexFaultLocalization.docx
+++ b/PexFaultLocalization.docx
@@ -1,6 +1,6 @@
 
 <file path=word/document.xml><?xml version="1.0" encoding="utf-8"?>
-<w:document xmlns:ve="http://schemas.openxmlformats.org/markup-compatibility/2006" xmlns:o="urn:schemas-microsoft-com:office:office" xmlns:r="http://schemas.openxmlformats.org/officeDocument/2006/relationships" xmlns:m="http://schemas.openxmlformats.org/officeDocument/2006/math" xmlns:v="urn:schemas-microsoft-com:vml" xmlns:wp="http://schemas.openxmlformats.org/drawingml/2006/wordprocessingDrawing" xmlns:w10="urn:schemas-microsoft-com:office:word" xmlns:w="http://schemas.openxmlformats.org/wordprocessingml/2006/main" xmlns:wne="http://schemas.microsoft.com/office/word/2006/wordml">
+<w:document xmlns:wpc="http://schemas.microsoft.com/office/word/2010/wordprocessingCanvas" xmlns:mc="http://schemas.openxmlformats.org/markup-compatibility/2006" xmlns:o="urn:schemas-microsoft-com:office:office" xmlns:r="http://schemas.openxmlformats.org/officeDocument/2006/relationships" xmlns:m="http://schemas.openxmlformats.org/officeDocument/2006/math" xmlns:v="urn:schemas-microsoft-com:vml" xmlns:wp14="http://schemas.microsoft.com/office/word/2010/wordprocessingDrawing" xmlns:wp="http://schemas.openxmlformats.org/drawingml/2006/wordprocessingDrawing" xmlns:w10="urn:schemas-microsoft-com:office:word" xmlns:w="http://schemas.openxmlformats.org/wordprocessingml/2006/main" xmlns:w14="http://schemas.microsoft.com/office/word/2010/wordml" xmlns:wpg="http://schemas.microsoft.com/office/word/2010/wordprocessingGroup" xmlns:wpi="http://schemas.microsoft.com/office/word/2010/wordprocessingInk" xmlns:wne="http://schemas.microsoft.com/office/word/2006/wordml" xmlns:wps="http://schemas.microsoft.com/office/word/2010/wordprocessingShape" mc:Ignorable="w14 wp14">
   <w:body>
     <w:p>
       <w:pPr>
@@ -23,7 +23,7 @@
     <w:p>
       <w:pPr>
         <w:sectPr>
-          <w:footerReference w:type="even" r:id="rId8"/>
+          <w:footerReference w:type="even" r:id="rId9"/>
           <w:pgSz w:w="12240" w:h="15840" w:code="1"/>
           <w:pgMar w:top="1440" w:right="1080" w:bottom="1440" w:left="1080" w:header="720" w:footer="720" w:gutter="0"/>
           <w:cols w:space="720"/>
@@ -260,10 +260,72 @@
       </w:r>
     </w:p>
     <w:p>
-      <w:r>
-        <w:t>A number of studies have explored different test generation methods as well as several fault localization techniques, but combining both techniques for automated testing is an idea that has not been extensively explored.  By combining Pex with three different fault localization techniques, we hope to demonstrate that it is possible to both detect and localize software faults with minimal user intervention.</w:t>
+      <w:pPr>
+        <w:pStyle w:val="BodyTextIndent"/>
+        <w:ind w:firstLine="0"/>
+      </w:pPr>
+      <w:r>
+        <w:t xml:space="preserve">A number of studies have explored different test generation methods as well as several fault localization techniques, but combining both techniques for automated testing is an idea that has not been extensively explored.  By combining Pex with three different fault localization techniques, we </w:t>
+      </w:r>
+      <w:r>
+        <w:t>aimed to</w:t>
+      </w:r>
+      <w:r>
+        <w:t xml:space="preserve"> demonstrate that it is possible to both detect and localize software faults with minimal user intervention.</w:t>
+      </w:r>
+      <w:r>
+        <w:t xml:space="preserve">  We evaluated this technique against a version of the Siemens suite, which had been ported to C#, and with an existing .NET library that utilized Pex.</w:t>
       </w:r>
     </w:p>
+    <w:p>
+      <w:pPr>
+        <w:pStyle w:val="BodyTextIndent"/>
+        <w:ind w:firstLine="0"/>
+      </w:pPr>
+      <w:r>
+        <w:t xml:space="preserve">Our results </w:t>
+      </w:r>
+      <w:r>
+        <w:t>show</w:t>
+      </w:r>
+      <w:r>
+        <w:t xml:space="preserve"> that</w:t>
+      </w:r>
+      <w:r>
+        <w:t>,</w:t>
+      </w:r>
+      <w:r>
+        <w:t xml:space="preserve"> </w:t>
+      </w:r>
+      <w:r>
+        <w:t>w</w:t>
+      </w:r>
+      <w:r>
+        <w:t xml:space="preserve">hen faults are detected using Pex-generated tests, Tarantula, Ochiai and value replacement all </w:t>
+      </w:r>
+      <w:r>
+        <w:t>prove</w:t>
+      </w:r>
+      <w:r>
+        <w:t xml:space="preserve"> to be </w:t>
+      </w:r>
+      <w:r>
+        <w:t xml:space="preserve">largely </w:t>
+      </w:r>
+      <w:r>
+        <w:t>effective in localizing the causing fault</w:t>
+      </w:r>
+      <w:r>
+        <w:t>.</w:t>
+      </w:r>
+      <w:r>
+        <w:t xml:space="preserve"> However, the number of faults that went undetected indicates that this technique cannot be successful without some degree of user intervention.  Early results with the FunctionalDotNet library indicate that more sophisticated Pex parameterized unit tests might provide the extra level of error detection needed for this combined technique to be truly useful</w:t>
+      </w:r>
+      <w:r>
+        <w:t>.</w:t>
+      </w:r>
+    </w:p>
+    <w:p/>
     <w:p>
       <w:pPr>
         <w:spacing w:before="120" w:after="0"/>
@@ -400,7 +462,92 @@
     </w:p>
     <w:p>
       <w:r>
-        <w:t xml:space="preserve">A number of previous studies have demonstrated the feasibility and usefulness of automated testing techniques in software development.  These methods seek to reduce the manual effort required by the testing process and increase the efficiency and, in some cases, reliability of software testing through the use of new tools or algorithms.  Some of the techniques explored in these previous studies include methods for test generation (such as Pex </w:t>
+        <w:t>A number of previous studies have demonstrated the feasibility and usefulness of automated testing techniques in software development</w:t>
+      </w:r>
+      <w:sdt>
+        <w:sdtPr>
+          <w:id w:val="964617090"/>
+          <w:citation/>
+        </w:sdtPr>
+        <w:sdtContent>
+          <w:r>
+            <w:fldChar w:fldCharType="begin"/>
+          </w:r>
+          <w:r>
+            <w:instrText xml:space="preserve"> CITATION Zhu97 \l 1033 </w:instrText>
+          </w:r>
+          <w:r>
+            <w:fldChar w:fldCharType="separate"/>
+          </w:r>
+          <w:r>
+            <w:rPr>
+              <w:noProof/>
+            </w:rPr>
+            <w:t xml:space="preserve"> [</w:t>
+          </w:r>
+          <w:hyperlink w:anchor="Zhu97" w:history="1">
+            <w:r>
+              <w:rPr>
+                <w:rStyle w:val="Author"/>
+                <w:noProof/>
+              </w:rPr>
+              <w:t>1</w:t>
+            </w:r>
+          </w:hyperlink>
+          <w:r>
+            <w:rPr>
+              <w:noProof/>
+            </w:rPr>
+            <w:t>]</w:t>
+          </w:r>
+          <w:r>
+            <w:fldChar w:fldCharType="end"/>
+          </w:r>
+        </w:sdtContent>
+      </w:sdt>
+      <w:sdt>
+        <w:sdtPr>
+          <w:id w:val="2140836069"/>
+          <w:citation/>
+        </w:sdtPr>
+        <w:sdtContent>
+          <w:r>
+            <w:fldChar w:fldCharType="begin"/>
+          </w:r>
+          <w:r>
+            <w:instrText xml:space="preserve"> CITATION Bei02 \l 1033 </w:instrText>
+          </w:r>
+          <w:r>
+            <w:fldChar w:fldCharType="separate"/>
+          </w:r>
+          <w:r>
+            <w:rPr>
+              <w:noProof/>
+            </w:rPr>
+            <w:t xml:space="preserve"> [</w:t>
+          </w:r>
+          <w:hyperlink w:anchor="Bei02" w:history="1">
+            <w:r>
+              <w:rPr>
+                <w:rStyle w:val="Author"/>
+                <w:noProof/>
+              </w:rPr>
+              <w:t>2</w:t>
+            </w:r>
+          </w:hyperlink>
+          <w:r>
+            <w:rPr>
+              <w:noProof/>
+            </w:rPr>
+            <w:t>]</w:t>
+          </w:r>
+          <w:r>
+            <w:fldChar w:fldCharType="end"/>
+          </w:r>
+        </w:sdtContent>
+      </w:sdt>
+      <w:r>
+        <w:t xml:space="preserve">.  These methods seek to reduce the manual effort required by the testing process and increase the efficiency and, in some cases, reliability of software testing through the use of new tools or algorithms.  Some of the techniques explored in these previous studies include methods for test generation (such as Pex </w:t>
       </w:r>
       <w:sdt>
         <w:sdtPr>
@@ -426,9 +573,10 @@
           <w:hyperlink w:anchor="4cfdbea71d04b" w:history="1">
             <w:r>
               <w:rPr>
+                <w:rStyle w:val="Author"/>
                 <w:noProof/>
               </w:rPr>
-              <w:t>1</w:t>
+              <w:t>3</w:t>
             </w:r>
           </w:hyperlink>
           <w:r>
@@ -472,9 +620,10 @@
           <w:hyperlink w:anchor="4cfdc085826c5" w:history="1">
             <w:r>
               <w:rPr>
+                <w:rStyle w:val="Author"/>
                 <w:noProof/>
               </w:rPr>
-              <w:t>2</w:t>
+              <w:t>4</w:t>
             </w:r>
           </w:hyperlink>
           <w:r>
@@ -489,7 +638,95 @@
         </w:sdtContent>
       </w:sdt>
       <w:r>
-        <w:t>) as well as those for fault localization (such as Tarantula or value replacement).  Many of these techniques have been proven to be useful and have been applied to real software projects.</w:t>
+        <w:t>) as well as those for fault localization (such as Tarantula</w:t>
+      </w:r>
+      <w:sdt>
+        <w:sdtPr>
+          <w:id w:val="183629696"/>
+          <w:citation/>
+        </w:sdtPr>
+        <w:sdtContent>
+          <w:r>
+            <w:fldChar w:fldCharType="begin"/>
+          </w:r>
+          <w:r>
+            <w:instrText xml:space="preserve"> CITATION 4cfd96ebbfd0c \l 1033 </w:instrText>
+          </w:r>
+          <w:r>
+            <w:fldChar w:fldCharType="separate"/>
+          </w:r>
+          <w:r>
+            <w:rPr>
+              <w:noProof/>
+            </w:rPr>
+            <w:t xml:space="preserve"> [</w:t>
+          </w:r>
+          <w:hyperlink w:anchor="4cfd96ebbfd0c" w:history="1">
+            <w:r>
+              <w:rPr>
+                <w:rStyle w:val="Author"/>
+                <w:noProof/>
+              </w:rPr>
+              <w:t>5</w:t>
+            </w:r>
+          </w:hyperlink>
+          <w:r>
+            <w:rPr>
+              <w:noProof/>
+            </w:rPr>
+            <w:t>]</w:t>
+          </w:r>
+          <w:r>
+            <w:fldChar w:fldCharType="end"/>
+          </w:r>
+        </w:sdtContent>
+      </w:sdt>
+      <w:r>
+        <w:t xml:space="preserve"> or value replacement</w:t>
+      </w:r>
+      <w:sdt>
+        <w:sdtPr>
+          <w:id w:val="1364479767"/>
+          <w:citation/>
+        </w:sdtPr>
+        <w:sdtContent>
+          <w:r>
+            <w:fldChar w:fldCharType="begin"/>
+          </w:r>
+          <w:r>
+            <w:instrText xml:space="preserve"> CITATION 4cfd96ebbfb79 \l 1033 </w:instrText>
+          </w:r>
+          <w:r>
+            <w:fldChar w:fldCharType="separate"/>
+          </w:r>
+          <w:r>
+            <w:rPr>
+              <w:noProof/>
+            </w:rPr>
+            <w:t xml:space="preserve"> [</w:t>
+          </w:r>
+          <w:hyperlink w:anchor="4cfd96ebbfb79" w:history="1">
+            <w:r>
+              <w:rPr>
+                <w:rStyle w:val="Author"/>
+                <w:noProof/>
+              </w:rPr>
+              <w:t>6</w:t>
+            </w:r>
+          </w:hyperlink>
+          <w:r>
+            <w:rPr>
+              <w:noProof/>
+            </w:rPr>
+            <w:t>]</w:t>
+          </w:r>
+          <w:r>
+            <w:fldChar w:fldCharType="end"/>
+          </w:r>
+        </w:sdtContent>
+      </w:sdt>
+      <w:r>
+        <w:t>).  Many of these techniques have been proven useful and have been applied to real software projects.</w:t>
       </w:r>
     </w:p>
     <w:p>
@@ -520,9 +757,10 @@
           <w:hyperlink w:anchor="4cfd96ebbf857" w:history="1">
             <w:r>
               <w:rPr>
+                <w:rStyle w:val="Author"/>
                 <w:noProof/>
               </w:rPr>
-              <w:t>3</w:t>
+              <w:t>7</w:t>
             </w:r>
           </w:hyperlink>
           <w:r>
@@ -537,7 +775,11 @@
         </w:sdtContent>
       </w:sdt>
       <w:r>
-        <w:t xml:space="preserve"> that attempted to link the processes for a complete testing tool that can both reveal and localize faults without any need for user intervention.  This study specifically targeted PHP applications, so many of its innovations were specific to programs that might generate error-causing output in the form of malformed HTML.  In order to further explore this area as it might pertain to .NET development, we have attempted to combine the test-generation capabilities of Microsoft Pex with three popular fault-localization techniques, in order to determine the usefulness of Pex-generated tests for localizing software defects.</w:t>
+        <w:t xml:space="preserve"> that attempted to link the processes for a complete testing tool that can both reveal and localize faults without any need for user intervention.  This study specifically targeted PHP applications, so many of its innovations were specific to programs that might generate error-causing output in the form of malformed HTML.  In order to further explore this area as it might pertain to .NET </w:t>
+      </w:r>
+      <w:r>
+        <w:lastRenderedPageBreak/>
+        <w:t>development, we have attempted to combine the test-generation capabilities of Microsoft Pex with three popular fault-localization techniques, in order to determine the usefulness of Pex-generated tests for localizing software defects.</w:t>
       </w:r>
     </w:p>
     <w:p>
@@ -559,11 +801,7 @@
     </w:p>
     <w:p>
       <w:r>
-        <w:t xml:space="preserve">Pex is an automated test generation tool developed for .NET.  Currently available as a Visual Studio Power Tool, Pex is an example of a tool that utilizes “concolic” execution, meaning it combines aspects of concrete and symbolic execution techniques.  Rather than being purely random when generating tests, Pex aims </w:t>
-      </w:r>
-      <w:r>
-        <w:lastRenderedPageBreak/>
-        <w:t>to maximize code coverage.  Pex executes a program under test symbolically until it encounters a place where the execution path might branch, such as a conditional check.  Pex then identifies different concrete values for its symbolically referenced variables -- often targeting edge cases, but also using a constraint solver to identify as many relevant values as possible -- that will pass or fail the different branch criteria.  These values are then used to generate specific tests for the program that will, as a result, cover different execution paths in the code.</w:t>
+        <w:t>Pex is an automated test generation tool developed for .NET.  Currently available as a Visual Studio Power Tool, Pex is an example of a tool that utilizes “concolic” execution, meaning it combines aspects of concrete and symbolic execution techniques.  Rather than being purely random when generating tests, Pex aims to maximize code coverage.  Pex executes a program under test symbolically until it encounters a place where the execution path might branch, such as a conditional check.  Pex then identifies different concrete values for its symbolically referenced variables -- often targeting edge cases, but also using a constraint solver to identify as many relevant values as possible -- that will pass or fail the different branch criteria.  These values are then used to generate specific tests for the program that will, as a result, cover different execution paths in the code.</w:t>
       </w:r>
     </w:p>
     <w:p>
@@ -579,7 +817,139 @@
     </w:p>
     <w:p>
       <w:r>
-        <w:t xml:space="preserve">The field of automated fault localization attempts to solve the following problem: Given a failing program, which portion of the program is responsible for the failure?  There have been several attempts to solve this problem in the past decade, with varying degrees of success.  The techniques can be divided into two categories: static techniques that utilize information from prior runs of the program and dynamic techniques that manipulate the state of a running program.  </w:t>
+        <w:t>The field of automated fault localization attempts t</w:t>
+      </w:r>
+      <w:r>
+        <w:t>o solve the following problem: G</w:t>
+      </w:r>
+      <w:r>
+        <w:t>iven a failing program, which portion of the program is responsible for the failure?  There have been several attempts to solve this problem in the past decade, with varying degrees of success</w:t>
+      </w:r>
+      <w:sdt>
+        <w:sdtPr>
+          <w:id w:val="-1088774631"/>
+          <w:citation/>
+        </w:sdtPr>
+        <w:sdtContent>
+          <w:r>
+            <w:fldChar w:fldCharType="begin"/>
+          </w:r>
+          <w:r>
+            <w:instrText xml:space="preserve"> CITATION 4cfd96ebbfa20 \l 1033 </w:instrText>
+          </w:r>
+          <w:r>
+            <w:fldChar w:fldCharType="separate"/>
+          </w:r>
+          <w:r>
+            <w:rPr>
+              <w:noProof/>
+            </w:rPr>
+            <w:t xml:space="preserve"> [</w:t>
+          </w:r>
+          <w:hyperlink w:anchor="4cfd96ebbfa20" w:history="1">
+            <w:r>
+              <w:rPr>
+                <w:rStyle w:val="Author"/>
+                <w:noProof/>
+              </w:rPr>
+              <w:t>8</w:t>
+            </w:r>
+          </w:hyperlink>
+          <w:r>
+            <w:rPr>
+              <w:noProof/>
+            </w:rPr>
+            <w:t>]</w:t>
+          </w:r>
+          <w:r>
+            <w:fldChar w:fldCharType="end"/>
+          </w:r>
+        </w:sdtContent>
+      </w:sdt>
+      <w:sdt>
+        <w:sdtPr>
+          <w:id w:val="-110819210"/>
+          <w:citation/>
+        </w:sdtPr>
+        <w:sdtContent>
+          <w:r>
+            <w:fldChar w:fldCharType="begin"/>
+          </w:r>
+          <w:r>
+            <w:instrText xml:space="preserve"> CITATION 4cfd96ebbfa84 \l 1033 </w:instrText>
+          </w:r>
+          <w:r>
+            <w:fldChar w:fldCharType="separate"/>
+          </w:r>
+          <w:r>
+            <w:rPr>
+              <w:noProof/>
+            </w:rPr>
+            <w:t xml:space="preserve"> [</w:t>
+          </w:r>
+          <w:hyperlink w:anchor="4cfd96ebbfa84" w:history="1">
+            <w:r>
+              <w:rPr>
+                <w:rStyle w:val="Author"/>
+                <w:noProof/>
+              </w:rPr>
+              <w:t>9</w:t>
+            </w:r>
+          </w:hyperlink>
+          <w:r>
+            <w:rPr>
+              <w:noProof/>
+            </w:rPr>
+            <w:t>]</w:t>
+          </w:r>
+          <w:r>
+            <w:fldChar w:fldCharType="end"/>
+          </w:r>
+        </w:sdtContent>
+      </w:sdt>
+      <w:sdt>
+        <w:sdtPr>
+          <w:id w:val="829405552"/>
+          <w:citation/>
+        </w:sdtPr>
+        <w:sdtContent>
+          <w:r>
+            <w:fldChar w:fldCharType="begin"/>
+          </w:r>
+          <w:r>
+            <w:instrText xml:space="preserve"> CITATION 4cfd96ebbfb11 \l 1033 </w:instrText>
+          </w:r>
+          <w:r>
+            <w:fldChar w:fldCharType="separate"/>
+          </w:r>
+          <w:r>
+            <w:rPr>
+              <w:noProof/>
+            </w:rPr>
+            <w:t xml:space="preserve"> [</w:t>
+          </w:r>
+          <w:hyperlink w:anchor="4cfd96ebbfb11" w:history="1">
+            <w:r>
+              <w:rPr>
+                <w:rStyle w:val="Author"/>
+                <w:noProof/>
+              </w:rPr>
+              <w:t>10</w:t>
+            </w:r>
+          </w:hyperlink>
+          <w:r>
+            <w:rPr>
+              <w:noProof/>
+            </w:rPr>
+            <w:t>]</w:t>
+          </w:r>
+          <w:r>
+            <w:fldChar w:fldCharType="end"/>
+          </w:r>
+        </w:sdtContent>
+      </w:sdt>
+      <w:r>
+        <w:t xml:space="preserve">.  The techniques can be divided into two categories: static techniques that utilize information from prior runs of the program and dynamic techniques that manipulate the state of a running program.  </w:t>
       </w:r>
     </w:p>
     <w:p>
@@ -641,9 +1011,10 @@
           <w:hyperlink w:anchor="4cfd96ebbfd71" w:history="1">
             <w:r>
               <w:rPr>
+                <w:rStyle w:val="Author"/>
                 <w:noProof/>
               </w:rPr>
-              <w:t>4</w:t>
+              <w:t>11</w:t>
             </w:r>
           </w:hyperlink>
           <w:r>
@@ -698,6 +1069,7 @@
           <w:hyperlink w:anchor="4cfd96ebbfd0c" w:history="1">
             <w:r>
               <w:rPr>
+                <w:rStyle w:val="Author"/>
                 <w:noProof/>
               </w:rPr>
               <w:t>5</w:t>
@@ -724,7 +1096,11 @@
         <w:t>determining how many passing test cases and failing test cases were executed on each particular program statement</w:t>
       </w:r>
       <w:r>
-        <w:t>.  This combination of coverage data and test result is called the diagnosis matrix.  Next, each statement is</w:t>
+        <w:t xml:space="preserve">.  This combination of coverage data and test result is called the diagnosis matrix.  Next, each statement </w:t>
+      </w:r>
+      <w:r>
+        <w:lastRenderedPageBreak/>
+        <w:t>is</w:t>
       </w:r>
       <w:r>
         <w:t xml:space="preserve"> </w:t>
@@ -991,8 +1367,8 @@
     <w:p>
       <w:pPr>
         <w:rPr>
+          <w:rFonts w:ascii="Cambria Math" w:hAnsi="Cambria Math"/>
           <w:oMath/>
-          <w:rFonts w:ascii="Cambria Math" w:hAnsi="Cambria Math"/>
         </w:rPr>
       </w:pPr>
       <m:oMathPara>
@@ -1128,7 +1504,6 @@
     </w:p>
     <w:p>
       <w:r>
-        <w:lastRenderedPageBreak/>
         <w:t xml:space="preserve">An empirical study of Tarantula by these authors </w:t>
       </w:r>
       <w:sdt>
@@ -1155,9 +1530,10 @@
           <w:hyperlink w:anchor="4cfd96ebbfcaf" w:history="1">
             <w:r>
               <w:rPr>
+                <w:rStyle w:val="Author"/>
                 <w:noProof/>
               </w:rPr>
-              <w:t>6</w:t>
+              <w:t>12</w:t>
             </w:r>
           </w:hyperlink>
           <w:r>
@@ -1209,9 +1585,10 @@
           <w:hyperlink w:anchor="4cfd96ebbf9ba" w:history="1">
             <w:r>
               <w:rPr>
+                <w:rStyle w:val="Author"/>
                 <w:noProof/>
               </w:rPr>
-              <w:t>7</w:t>
+              <w:t>13</w:t>
             </w:r>
           </w:hyperlink>
           <w:r>
@@ -1310,7 +1687,7 @@
             <m:den>
               <m:rad>
                 <m:radPr>
-                  <m:degHide m:val="on"/>
+                  <m:degHide m:val="1"/>
                   <m:ctrlPr>
                     <w:rPr>
                       <w:rFonts w:ascii="Cambria Math" w:hAnsi="Cambria Math"/>
@@ -1417,106 +1794,6 @@
     </w:p>
     <w:p>
       <w:r>
-        <w:t xml:space="preserve">In </w:t>
-      </w:r>
-      <w:sdt>
-        <w:sdtPr>
-          <w:id w:val="-1152133301"/>
-          <w:citation/>
-        </w:sdtPr>
-        <w:sdtContent>
-          <w:r>
-            <w:fldChar w:fldCharType="begin"/>
-          </w:r>
-          <w:r>
-            <w:instrText xml:space="preserve"> CITATION 4cfd96ebbfde5 \l 1033 </w:instrText>
-          </w:r>
-          <w:r>
-            <w:fldChar w:fldCharType="separate"/>
-          </w:r>
-          <w:r>
-            <w:rPr>
-              <w:noProof/>
-            </w:rPr>
-            <w:t>[</w:t>
-          </w:r>
-          <w:hyperlink w:anchor="4cfd96ebbfde5" w:history="1">
-            <w:r>
-              <w:rPr>
-                <w:noProof/>
-              </w:rPr>
-              <w:t>8</w:t>
-            </w:r>
-          </w:hyperlink>
-          <w:r>
-            <w:rPr>
-              <w:noProof/>
-            </w:rPr>
-            <w:t>]</w:t>
-          </w:r>
-          <w:r>
-            <w:fldChar w:fldCharType="end"/>
-          </w:r>
-        </w:sdtContent>
-      </w:sdt>
-      <w:r>
-        <w:t xml:space="preserve">, Masri et al. investigate branch coverage and definition-use pair coverage as alternatives to statement coverage, concluding that both offer better accuracy.  Santelices et al. expand upon this work in </w:t>
-      </w:r>
-      <w:sdt>
-        <w:sdtPr>
-          <w:id w:val="-343020474"/>
-          <w:citation/>
-        </w:sdtPr>
-        <w:sdtContent>
-          <w:r>
-            <w:fldChar w:fldCharType="begin"/>
-          </w:r>
-          <w:r>
-            <w:instrText xml:space="preserve"> CITATION 4cfd96ebbf94a \l 1033 </w:instrText>
-          </w:r>
-          <w:r>
-            <w:fldChar w:fldCharType="separate"/>
-          </w:r>
-          <w:r>
-            <w:rPr>
-              <w:noProof/>
-            </w:rPr>
-            <w:t>[</w:t>
-          </w:r>
-          <w:hyperlink w:anchor="4cfd96ebbf94a" w:history="1">
-            <w:r>
-              <w:rPr>
-                <w:noProof/>
-              </w:rPr>
-              <w:t>9</w:t>
-            </w:r>
-          </w:hyperlink>
-          <w:r>
-            <w:rPr>
-              <w:noProof/>
-            </w:rPr>
-            <w:t>]</w:t>
-          </w:r>
-          <w:r>
-            <w:fldChar w:fldCharType="end"/>
-          </w:r>
-        </w:sdtContent>
-      </w:sdt>
-      <w:r>
-        <w:t xml:space="preserve"> </w:t>
-      </w:r>
-      <w:r>
-        <w:t xml:space="preserve">by  examining combinations of the three coverage types, concluding that an average of the statement, branch, and du-pair values for each </w:t>
-      </w:r>
-      <w:r>
-        <w:t>statement</w:t>
-      </w:r>
-      <w:r>
-        <w:t xml:space="preserve"> performs better than branch or du-pair coverage alone.</w:t>
-      </w:r>
-    </w:p>
-    <w:p>
-      <w:r>
         <w:t xml:space="preserve">Baudry et al. </w:t>
       </w:r>
       <w:sdt>
@@ -1543,9 +1820,10 @@
           <w:hyperlink w:anchor="4cfd96ebbfc47" w:history="1">
             <w:r>
               <w:rPr>
+                <w:rStyle w:val="Author"/>
                 <w:noProof/>
               </w:rPr>
-              <w:t>10</w:t>
+              <w:t>14</w:t>
             </w:r>
           </w:hyperlink>
           <w:r>
@@ -1645,9 +1923,10 @@
           <w:hyperlink w:anchor="4cfd9767cc6b5" w:history="1">
             <w:r>
               <w:rPr>
+                <w:rStyle w:val="Author"/>
                 <w:noProof/>
               </w:rPr>
-              <w:t>11</w:t>
+              <w:t>15</w:t>
             </w:r>
           </w:hyperlink>
           <w:r>
@@ -1671,7 +1950,19 @@
         <w:t xml:space="preserve"> </w:t>
       </w:r>
       <w:r>
-        <w:t xml:space="preserve">describes a dynamic technique in which they dynamically compare the runtime state of a failing run with a similar passing run.  They then use </w:t>
+        <w:t>describes a dynamic technique in which the runtime state of a failing run</w:t>
+      </w:r>
+      <w:r>
+        <w:t xml:space="preserve"> is </w:t>
+      </w:r>
+      <w:r>
+        <w:t>dynamically compare</w:t>
+      </w:r>
+      <w:r>
+        <w:t>d</w:t>
+      </w:r>
+      <w:r>
+        <w:t xml:space="preserve"> with a similar passing run.  </w:t>
       </w:r>
       <w:r>
         <w:rPr>
@@ -1725,9 +2016,10 @@
           <w:hyperlink w:anchor="4cfd974f71773" w:history="1">
             <w:r>
               <w:rPr>
+                <w:rStyle w:val="Author"/>
                 <w:noProof/>
               </w:rPr>
-              <w:t>12</w:t>
+              <w:t>16</w:t>
             </w:r>
           </w:hyperlink>
           <w:r>
@@ -1746,7 +2038,25 @@
         </w:sdtContent>
       </w:sdt>
       <w:r>
-        <w:t xml:space="preserve"> to rule out extraneous differences between the two runs leaving a set of program locations where the state diverged between the two runs.  Other dynamic techniques include </w:t>
+        <w:t xml:space="preserve"> </w:t>
+      </w:r>
+      <w:r>
+        <w:t xml:space="preserve">then </w:t>
+      </w:r>
+      <w:r>
+        <w:t>rule</w:t>
+      </w:r>
+      <w:r>
+        <w:t>s</w:t>
+      </w:r>
+      <w:r>
+        <w:t xml:space="preserve"> out extraneous differences between the two runs</w:t>
+      </w:r>
+      <w:r>
+        <w:t>,</w:t>
+      </w:r>
+      <w:r>
+        <w:t xml:space="preserve"> leaving a set of program locations where the state diverged between the two runs.  Other dynamic techniques include </w:t>
       </w:r>
       <w:r>
         <w:rPr>
@@ -1796,9 +2106,10 @@
           <w:hyperlink w:anchor="4cfd96ebbfd71" w:history="1">
             <w:r>
               <w:rPr>
+                <w:rStyle w:val="Author"/>
                 <w:noProof/>
               </w:rPr>
-              <w:t>4</w:t>
+              <w:t>11</w:t>
             </w:r>
           </w:hyperlink>
           <w:r>
@@ -1850,12 +2161,6 @@
       </w:r>
       <w:r>
         <w:t xml:space="preserve"> introduced by Jeffrey, Gupta and Gupta </w:t>
-      </w:r>
-      <w:r>
-        <w:rPr>
-          <w:noProof/>
-        </w:rPr>
-        <w:t xml:space="preserve"> </w:t>
       </w:r>
       <w:sdt>
         <w:sdtPr>
@@ -1893,9 +2198,10 @@
           <w:hyperlink w:anchor="4cfd96ebbfb79" w:history="1">
             <w:r>
               <w:rPr>
+                <w:rStyle w:val="Author"/>
                 <w:noProof/>
               </w:rPr>
-              <w:t>13</w:t>
+              <w:t>6</w:t>
             </w:r>
           </w:hyperlink>
           <w:r>
@@ -1922,7 +2228,17 @@
         <w:t>Value Replacement (VR)</w:t>
       </w:r>
       <w:r>
-        <w:t xml:space="preserve"> technique attempts to find statements that can be shown to affect the final outcome of the run.  This is done by inspecting the faulty test cases and then for each statement of the faulty run, substituting different variable values and then re-running the test in order to try to change the final outcome.  If they can find a different set of values for a statement such that a failing run becomes a passing run then that statement is likely to either be faulty itself or closely related to a faulty statement.    </w:t>
+        <w:t xml:space="preserve"> technique attempts to find statements that can be shown to affect the final outcome of the run.  This is done by inspecting the faulty test cases and then for each </w:t>
+      </w:r>
+      <w:r>
+        <w:lastRenderedPageBreak/>
+        <w:t xml:space="preserve">statement of the faulty run, substituting different variable values and then re-running the test in order to try to change the final outcome.  If </w:t>
+      </w:r>
+      <w:r>
+        <w:t>one</w:t>
+      </w:r>
+      <w:r>
+        <w:t xml:space="preserve"> can find a different set of values for a statement such that a failing run becomes a passing run then that statement is likely to either be faulty itself or closely related to a faulty statement.    </w:t>
       </w:r>
     </w:p>
     <w:p>
@@ -1944,7 +2260,6 @@
           <w:color w:val="0000FF"/>
           <w:szCs w:val="19"/>
         </w:rPr>
-        <w:lastRenderedPageBreak/>
         <w:t>if</w:t>
       </w:r>
       <w:r>
@@ -2042,10 +2357,11 @@
           <w:hyperlink w:anchor="SIR" w:history="1">
             <w:r>
               <w:rPr>
+                <w:rStyle w:val="Author"/>
                 <w:noProof/>
                 <w:sz w:val="16"/>
               </w:rPr>
-              <w:t>14</w:t>
+              <w:t>17</w:t>
             </w:r>
           </w:hyperlink>
           <w:r>
@@ -2088,7 +2404,13 @@
     </w:p>
     <w:p>
       <w:r>
-        <w:t xml:space="preserve">The above line of code represents a typical fault we should try to find using value replacement.   If </w:t>
+        <w:t xml:space="preserve">The above line of code represents a typical fault </w:t>
+      </w:r>
+      <w:r>
+        <w:t>one could</w:t>
+      </w:r>
+      <w:r>
+        <w:t xml:space="preserve"> try to find using value replacement.   If </w:t>
       </w:r>
       <w:r>
         <w:t>info</w:t>
@@ -2142,7 +2464,22 @@
         <w:t xml:space="preserve"> </w:t>
       </w:r>
       <w:r>
-        <w:t>These alternate values which cause the failing test to pass are called interesting value mapping pairs (IVMPs).  For each line we count the number of IVMPs found and then rank the lines according to the count, we break ties using the tarantula criteria described above.  The authors</w:t>
+        <w:t>These alternate values which cause the failing test to pass are called interesting value mapping pairs (IVMPs).  For each line</w:t>
+      </w:r>
+      <w:r>
+        <w:t>,</w:t>
+      </w:r>
+      <w:r>
+        <w:t xml:space="preserve"> we count the number of IVMPs found and then rank the lines according to the count, </w:t>
+      </w:r>
+      <w:r>
+        <w:t>breaking</w:t>
+      </w:r>
+      <w:r>
+        <w:t xml:space="preserve"> ties using the T</w:t>
+      </w:r>
+      <w:r>
+        <w:t>arantula criteria described above.  The authors</w:t>
       </w:r>
       <w:sdt>
         <w:sdtPr>
@@ -2168,9 +2505,10 @@
           <w:hyperlink w:anchor="4cfd96ebbfb79" w:history="1">
             <w:r>
               <w:rPr>
+                <w:rStyle w:val="Author"/>
                 <w:noProof/>
               </w:rPr>
-              <w:t>13</w:t>
+              <w:t>6</w:t>
             </w:r>
           </w:hyperlink>
           <w:r>
@@ -2211,9 +2549,10 @@
           <w:hyperlink w:anchor="SIR" w:history="1">
             <w:r>
               <w:rPr>
+                <w:rStyle w:val="Author"/>
                 <w:noProof/>
               </w:rPr>
-              <w:t>14</w:t>
+              <w:t>17</w:t>
             </w:r>
           </w:hyperlink>
           <w:r>
@@ -2248,7 +2587,16 @@
         <w:t xml:space="preserve"> other</w:t>
       </w:r>
       <w:r>
-        <w:t xml:space="preserve"> modules that currently use it .  In this case, it would be good to have a way to know which of your changes may have broken some legacy behavior of the system.  If there were a way to generate a suite of tests that quickly captured the state of the current program to tell you that you have broken some of the legacy behavior th</w:t>
+        <w:t xml:space="preserve"> modules that currently use it</w:t>
+      </w:r>
+      <w:r>
+        <w:t xml:space="preserve">.  In this case, it would be </w:t>
+      </w:r>
+      <w:r>
+        <w:t>useful</w:t>
+      </w:r>
+      <w:r>
+        <w:t xml:space="preserve"> to have a way to know which of your changes may have broken some legacy behavior of the system.  If there were a way to generate a suite of tests that quickly captured the state of the current program to tell you that you have broken some of the legacy behavior th</w:t>
       </w:r>
       <w:r>
         <w:t xml:space="preserve">is would be useful. </w:t>
@@ -2296,25 +2644,55 @@
     </w:p>
     <w:p>
       <w:r>
-        <w:t>To implement this process for .Net, we utilize Pex as our Test Generator, run the tests using the MSTest testing framework that is built into V</w:t>
+        <w:t>To implement this process for .</w:t>
+      </w:r>
+      <w:r>
+        <w:t>NET</w:t>
+      </w:r>
+      <w:r>
+        <w:t xml:space="preserve">, we utilize Pex as our </w:t>
+      </w:r>
+      <w:r>
+        <w:t>t</w:t>
+      </w:r>
+      <w:r>
+        <w:t xml:space="preserve">est </w:t>
+      </w:r>
+      <w:r>
+        <w:t>g</w:t>
+      </w:r>
+      <w:r>
+        <w:t>enerator, run the tests using the MSTest testing framework that is built into V</w:t>
       </w:r>
       <w:r>
         <w:t>isual Studio, and have written</w:t>
       </w:r>
       <w:r>
-        <w:t xml:space="preserve"> custom tools to utilize the output of the test runs to utilize the fault localization algorithms.  </w:t>
+        <w:t xml:space="preserve"> custom tools to utilize </w:t>
+      </w:r>
+      <w:r>
+        <w:lastRenderedPageBreak/>
+        <w:t xml:space="preserve">the output of the test runs </w:t>
+      </w:r>
+      <w:r>
+        <w:t>as input to</w:t>
+      </w:r>
+      <w:r>
+        <w:t xml:space="preserve"> the fault localization algorithms.  </w:t>
       </w:r>
     </w:p>
     <w:p>
       <w:r>
-        <w:t xml:space="preserve">The tool we have developed for static localization simply parses the code coverage files generated by the MSTest runtime to generate the diagnosis matrix and calculate the statistical probabilities for each program statement.  Due to a limitation in the Microsoft coverage data, we were only able to obtain line </w:t>
-      </w:r>
-      <w:r>
-        <w:lastRenderedPageBreak/>
-        <w:t>number information</w:t>
-      </w:r>
-      <w:r>
-        <w:t xml:space="preserve">, so we cannot evaluate branch coverage or du-pair coverage in this paper.  </w:t>
+        <w:t>The tool we have developed for static localization simply parses the code coverage files generated by the MSTest runtime to generate the diagnosis matrix and calculate the statistical probabilities for each program statement.  Due to a limitation in the Microsoft coverage data, we were only able to obtain line number information</w:t>
+      </w:r>
+      <w:r>
+        <w:t xml:space="preserve">, so we cannot evaluate </w:t>
+      </w:r>
+      <w:r>
+        <w:t>other coverage types in this paper</w:t>
+      </w:r>
+      <w:r>
+        <w:t xml:space="preserve">.  </w:t>
       </w:r>
     </w:p>
     <w:p>
@@ -2348,9 +2726,10 @@
           <w:hyperlink w:anchor="MonoCecil" w:history="1">
             <w:r>
               <w:rPr>
+                <w:rStyle w:val="Author"/>
                 <w:noProof/>
               </w:rPr>
-              <w:t>15</w:t>
+              <w:t>18</w:t>
             </w:r>
           </w:hyperlink>
           <w:r>
@@ -2365,8 +2744,22 @@
         </w:sdtContent>
       </w:sdt>
       <w:r>
-        <w:t xml:space="preserve"> project to dynamically instrument the CIL code that all .NET languages compile to.  The instrumentation replaces all variable accesses with a call into a custom method that allows the code to inject a new value for each variable any time it is accessed.  </w:t>
-      </w:r>
+        <w:t xml:space="preserve"> project to dynamically instrument the CIL code that all .NET languages compile to.  The instrumentation replaces all variable accesses with a call into a custom method</w:t>
+      </w:r>
+      <w:r>
+        <w:t>,</w:t>
+      </w:r>
+      <w:r>
+        <w:t xml:space="preserve"> </w:t>
+      </w:r>
+      <w:r>
+        <w:t>allowing</w:t>
+      </w:r>
+      <w:r>
+        <w:t xml:space="preserve"> the code to inject a new value for each variable any time it is accessed.  </w:t>
+      </w:r>
+    </w:p>
+    <w:p>
       <w:r>
         <w:t xml:space="preserve">The code for these tools is available on GitHub </w:t>
       </w:r>
@@ -2394,9 +2787,10 @@
           <w:hyperlink w:anchor="GitHubAccount" w:history="1">
             <w:r>
               <w:rPr>
+                <w:rStyle w:val="Author"/>
                 <w:noProof/>
               </w:rPr>
-              <w:t>16</w:t>
+              <w:t>19</w:t>
             </w:r>
           </w:hyperlink>
           <w:r>
@@ -2440,7 +2834,7 @@
     </w:p>
     <w:p>
       <w:r>
-        <w:t xml:space="preserve">In order to properly evaluate the effect of using Pex-generated test inputs has on the selected fault localization techniques, it </w:t>
+        <w:t xml:space="preserve">In order to properly evaluate the effect of using Pex-generated test inputs on the selected fault localization techniques, it </w:t>
       </w:r>
       <w:r>
         <w:t>was</w:t>
@@ -2481,9 +2875,10 @@
           <w:hyperlink w:anchor="SIR" w:history="1">
             <w:r>
               <w:rPr>
+                <w:rStyle w:val="Author"/>
                 <w:noProof/>
               </w:rPr>
-              <w:t>14</w:t>
+              <w:t>17</w:t>
             </w:r>
           </w:hyperlink>
           <w:r>
@@ -2532,7 +2927,19 @@
     </w:p>
     <w:p>
       <w:r>
-        <w:t>Since Pex is specifically used for C# programs, all the Siemens suite program must be ported from C to C# in order to have Pex generate test inputs for them.</w:t>
+        <w:t>Since Pex is specifically used for C# programs, all the Siemens suite program</w:t>
+      </w:r>
+      <w:r>
+        <w:t>s</w:t>
+      </w:r>
+      <w:r>
+        <w:t xml:space="preserve"> </w:t>
+      </w:r>
+      <w:r>
+        <w:t>were manually</w:t>
+      </w:r>
+      <w:r>
+        <w:t xml:space="preserve"> ported from C to C# in order to have Pex generate test inputs for them.</w:t>
       </w:r>
     </w:p>
     <w:p>
@@ -2568,25 +2975,43 @@
     </w:p>
     <w:p>
       <w:r>
-        <w:t xml:space="preserve">After there </w:t>
-      </w:r>
-      <w:r>
-        <w:t>was</w:t>
-      </w:r>
-      <w:r>
-        <w:t xml:space="preserve"> a test suite that passe</w:t>
+        <w:t>After a</w:t>
+      </w:r>
+      <w:r>
+        <w:t xml:space="preserve"> test suite</w:t>
+      </w:r>
+      <w:r>
+        <w:t xml:space="preserve"> </w:t>
+      </w:r>
+      <w:r>
+        <w:t>that passe</w:t>
       </w:r>
       <w:r>
         <w:t>d</w:t>
       </w:r>
       <w:r>
-        <w:t xml:space="preserve"> all tests for the original version of the program, each faulty version </w:t>
+        <w:t xml:space="preserve"> all tests for the original version of the program</w:t>
+      </w:r>
+      <w:r>
+        <w:t xml:space="preserve"> </w:t>
+      </w:r>
+      <w:r>
+        <w:t>was generated</w:t>
+      </w:r>
+      <w:r>
+        <w:t xml:space="preserve">, each faulty version </w:t>
       </w:r>
       <w:r>
         <w:t xml:space="preserve">was </w:t>
       </w:r>
       <w:r>
-        <w:t>then run against that test suite and eventually</w:t>
+        <w:t>then run against that test suite</w:t>
+      </w:r>
+      <w:r>
+        <w:t>,</w:t>
+      </w:r>
+      <w:r>
+        <w:t xml:space="preserve"> and eventually</w:t>
       </w:r>
       <w:r>
         <w:t xml:space="preserve"> we discovered which</w:t>
@@ -2624,10 +3049,14 @@
         <w:t>was</w:t>
       </w:r>
       <w:r>
-        <w:t xml:space="preserve"> passed to the fault localization technique logic to evaluate the suspiciousness rankings of each line based on the passed and failed tests that executed it. To autom</w:t>
-      </w:r>
-      <w:r>
-        <w:t>ate this process, we developed several</w:t>
+        <w:t xml:space="preserve"> passed to the fault localization logic to evaluate the suspiciousness rankings of each line based on the passed and failed tests that executed it. To autom</w:t>
+      </w:r>
+      <w:r>
+        <w:t xml:space="preserve">ate this process, we </w:t>
+      </w:r>
+      <w:r>
+        <w:lastRenderedPageBreak/>
+        <w:t>developed several</w:t>
       </w:r>
       <w:r>
         <w:t xml:space="preserve"> test runner</w:t>
@@ -2658,11 +3087,7 @@
     </w:p>
     <w:p>
       <w:r>
-        <w:t xml:space="preserve">The fault localization logic outputs several metrics for each suspected line of code. Both Ochiai and Tarantula compute a suspiciousness value, which essentially measures the likelihood </w:t>
-      </w:r>
-      <w:r>
-        <w:lastRenderedPageBreak/>
-        <w:t>that a particular line of code contains a fault.</w:t>
+        <w:t>The fault localization logic outputs several metrics for each suspected line of code. Both Ochiai and Tarantula compute a suspiciousness value, which essentially measures the likelihood that a particular line of code contains a fault.</w:t>
       </w:r>
       <w:r>
         <w:t xml:space="preserve">  The Value Replacement tool outputted a count of how many IVMPs were found at each line and then this data was merged with the Tarantula data, which is used as a tie breaker, to generate the Value Replacement rankings.</w:t>
@@ -2744,17 +3169,7 @@
                   <w:rFonts w:ascii="Cambria Math" w:hAnsi="Cambria Math"/>
                   <w:sz w:val="16"/>
                 </w:rPr>
-                <m:t>totalStmt</m:t>
-              </m:r>
-              <m:r>
-                <m:rPr>
-                  <m:sty m:val="bi"/>
-                </m:rPr>
-                <w:rPr>
-                  <w:rFonts w:ascii="Cambria Math" w:hAnsi="Cambria Math"/>
-                  <w:sz w:val="16"/>
-                </w:rPr>
-                <m:t>s-r</m:t>
+                <m:t>totalStmts-r</m:t>
               </m:r>
             </m:num>
             <m:den>
@@ -2787,12 +3202,7 @@
         <w:t xml:space="preserve">r) </w:t>
       </w:r>
       <w:r>
-        <w:t>to determine the percentage of suspected lines that do not need to be examined to find the fault. The closer this value is to 1, the more effective the fault localization technique performed. Thes</w:t>
-      </w:r>
-      <w:bookmarkStart w:id="0" w:name="_GoBack"/>
-      <w:bookmarkEnd w:id="0"/>
-      <w:r>
-        <w:t>e common metrics are used in other research papers and can be directly compared with the results of this experiment.</w:t>
+        <w:t xml:space="preserve">to determine the percentage of suspected lines that do not need to be examined to find the fault. The closer this value is to 1, the more effective the fault localization technique performed. </w:t>
       </w:r>
     </w:p>
     <w:p>
@@ -2816,18 +3226,24 @@
         <w:t>I</w:t>
       </w:r>
       <w:r>
-        <w:t>n many cases, the code under test that we ported from the Siemens suite contained faults that were not revealed by Pex-generated tests.  In the case of one program, PrintTokens, all of the faulty versions were able to pass 100% of the Pex-generated tests.</w:t>
-      </w:r>
-      <w:r>
-        <w:t xml:space="preserve">  We suspect that this is caused in many cases by the fact that the seeded faults did not cause total program failures, but perhaps mani</w:t>
-      </w:r>
-      <w:r>
-        <w:t xml:space="preserve">fested instead as output issues, which </w:t>
+        <w:t xml:space="preserve">n many cases, the code under test that we ported from the Siemens suite contained faults that were not revealed by Pex-generated tests.  In the case of one program, </w:t>
       </w:r>
       <w:r>
         <w:rPr>
           <w:i/>
         </w:rPr>
+        <w:t>printtokens</w:t>
+      </w:r>
+      <w:r>
+        <w:t>, all of the faulty versions were able to pass 100% of the Pex-generated tests.</w:t>
+      </w:r>
+      <w:r>
+        <w:t xml:space="preserve">  We suspect that this is caused in many cases by the fact that the seeded faults did not cause total program failures, but perhaps mani</w:t>
+      </w:r>
+      <w:r>
+        <w:t xml:space="preserve">fested instead as output issues, which </w:t>
+      </w:r>
+      <w:r>
         <w:t>Pex</w:t>
       </w:r>
       <w:r>
@@ -2839,7 +3255,10 @@
     </w:p>
     <w:p>
       <w:r>
-        <w:t xml:space="preserve">For the remaining Siemens test programs that we analyzed, the combination of Pex test generation with some kind of fault localization technique was able to find the targeted fault with a high degree of accuracy.  For Tarantula and Ochiai, the rankings and associated scores were </w:t>
+        <w:t>For four of</w:t>
+      </w:r>
+      <w:r>
+        <w:t xml:space="preserve"> the remaining Siemens test programs that we analyzed, the combination of Pex test generation with some kind of fault localization technique was able to find the targeted fault with a high degree of accuracy.  For Tarantula and Ochiai, the rankings and associated scores were </w:t>
       </w:r>
       <w:r>
         <w:t xml:space="preserve">similar </w:t>
@@ -2886,14 +3305,15 @@
         <w:t xml:space="preserve">  While this fault still manifested itself as a failing test, the fault localization techniques were unable to localize the faulty line of code.</w:t>
       </w:r>
       <w:r>
-        <w:t xml:space="preserve">  We considered these lines to have no rank and a score of 0%.  </w:t>
+        <w:t xml:space="preserve">  We considered </w:t>
+      </w:r>
+      <w:r>
+        <w:t>this line</w:t>
+      </w:r>
+      <w:r>
+        <w:t xml:space="preserve"> to have no rank and a score of 0%.  </w:t>
       </w:r>
     </w:p>
-    <w:p/>
-    <w:p/>
-    <w:p/>
-    <w:p/>
-    <w:p/>
     <w:tbl>
       <w:tblPr>
         <w:tblW w:w="0" w:type="auto"/>
@@ -2906,7 +3326,7 @@
           <w:insideH w:val="single" w:sz="6" w:space="0" w:color="auto"/>
           <w:insideV w:val="single" w:sz="6" w:space="0" w:color="auto"/>
         </w:tblBorders>
-        <w:tblLook w:val="04A0"/>
+        <w:tblLook w:val="04A0" w:firstRow="1" w:lastRow="0" w:firstColumn="1" w:lastColumn="0" w:noHBand="0" w:noVBand="1"/>
       </w:tblPr>
       <w:tblGrid>
         <w:gridCol w:w="1016"/>
@@ -6237,7 +6657,16 @@
         <w:t>many</w:t>
       </w:r>
       <w:r>
-        <w:t xml:space="preserve"> cases value replacement performed no worse than Tarantula, but as one can see in the results, there were a number of situations where it proved to be significantly more effective than either Tarantula or Ochiai.</w:t>
+        <w:t xml:space="preserve"> cases value replacement performed no worse than Tarantula, but as one can s</w:t>
+      </w:r>
+      <w:r>
+        <w:t xml:space="preserve">ee in the results, there were </w:t>
+      </w:r>
+      <w:r>
+        <w:t>certain</w:t>
+      </w:r>
+      <w:r>
+        <w:t xml:space="preserve"> situations where it proved to be significantly more effective than either Tarantula or Ochiai.</w:t>
       </w:r>
       <w:r>
         <w:t xml:space="preserve">  The </w:t>
@@ -6261,9 +6690,6 @@
         <w:t xml:space="preserve"> program was problematic for the VR algorithm because </w:t>
       </w:r>
       <w:r>
-        <w:rPr>
-          <w:i/>
-        </w:rPr>
         <w:t>Pex</w:t>
       </w:r>
       <w:r>
@@ -6332,7 +6758,7 @@
     <w:p>
       <w:r>
         <w:lastRenderedPageBreak/>
-        <w:t xml:space="preserve">Tarantula and Ochiai, when  used on </w:t>
+        <w:t xml:space="preserve">Tarantula and Ochiai, when used on </w:t>
       </w:r>
       <w:r>
         <w:rPr>
@@ -6342,6 +6768,18 @@
       </w:r>
       <w:r>
         <w:t>, were able to achieve scores of greater than 95% on all but six versions that we tested.</w:t>
+      </w:r>
+      <w:r>
+        <w:t xml:space="preserve">  This is reasonable, considering that Pex was able to generate significantly more tests for </w:t>
+      </w:r>
+      <w:r>
+        <w:rPr>
+          <w:i/>
+        </w:rPr>
+        <w:t xml:space="preserve">replace </w:t>
+      </w:r>
+      <w:r>
+        <w:t>than for any other Siemens program.</w:t>
       </w:r>
     </w:p>
     <w:tbl>
@@ -6357,7 +6795,7 @@
           <w:insideH w:val="single" w:sz="4" w:space="0" w:color="auto"/>
           <w:insideV w:val="single" w:sz="4" w:space="0" w:color="auto"/>
         </w:tblBorders>
-        <w:tblLook w:val="04A0"/>
+        <w:tblLook w:val="04A0" w:firstRow="1" w:lastRow="0" w:firstColumn="1" w:lastColumn="0" w:noHBand="0" w:noVBand="1"/>
       </w:tblPr>
       <w:tblGrid>
         <w:gridCol w:w="960"/>
@@ -6376,7 +6814,6 @@
             <w:shd w:val="clear" w:color="auto" w:fill="auto"/>
             <w:noWrap/>
             <w:vAlign w:val="bottom"/>
-            <w:hideMark/>
           </w:tcPr>
           <w:p>
             <w:pPr>
@@ -6388,14 +6825,6 @@
                 <w:szCs w:val="16"/>
               </w:rPr>
             </w:pPr>
-            <w:r>
-              <w:rPr>
-                <w:color w:val="000000"/>
-                <w:sz w:val="16"/>
-                <w:szCs w:val="16"/>
-              </w:rPr>
-              <w:t>Program</w:t>
-            </w:r>
           </w:p>
         </w:tc>
         <w:tc>
@@ -6404,7 +6833,6 @@
             <w:shd w:val="clear" w:color="auto" w:fill="auto"/>
             <w:noWrap/>
             <w:vAlign w:val="bottom"/>
-            <w:hideMark/>
           </w:tcPr>
           <w:p>
             <w:pPr>
@@ -6416,14 +6844,6 @@
                 <w:szCs w:val="16"/>
               </w:rPr>
             </w:pPr>
-            <w:r>
-              <w:rPr>
-                <w:color w:val="000000"/>
-                <w:sz w:val="16"/>
-                <w:szCs w:val="16"/>
-              </w:rPr>
-              <w:t>Version</w:t>
-            </w:r>
           </w:p>
         </w:tc>
         <w:tc>
@@ -6467,13 +6887,127 @@
             <w:shd w:val="clear" w:color="auto" w:fill="auto"/>
             <w:noWrap/>
             <w:vAlign w:val="bottom"/>
-            <w:hideMark/>
           </w:tcPr>
           <w:p>
             <w:pPr>
               <w:spacing w:after="0"/>
               <w:jc w:val="left"/>
               <w:rPr>
+                <w:color w:val="000000"/>
+                <w:sz w:val="16"/>
+                <w:szCs w:val="16"/>
+              </w:rPr>
+            </w:pPr>
+            <w:r>
+              <w:rPr>
+                <w:color w:val="000000"/>
+                <w:sz w:val="16"/>
+                <w:szCs w:val="16"/>
+              </w:rPr>
+              <w:t>Program</w:t>
+            </w:r>
+          </w:p>
+        </w:tc>
+        <w:tc>
+          <w:tcPr>
+            <w:tcW w:w="960" w:type="dxa"/>
+            <w:shd w:val="clear" w:color="auto" w:fill="auto"/>
+            <w:noWrap/>
+            <w:vAlign w:val="bottom"/>
+          </w:tcPr>
+          <w:p>
+            <w:pPr>
+              <w:spacing w:after="0"/>
+              <w:jc w:val="left"/>
+              <w:rPr>
+                <w:color w:val="000000"/>
+                <w:sz w:val="16"/>
+                <w:szCs w:val="16"/>
+              </w:rPr>
+            </w:pPr>
+            <w:r>
+              <w:rPr>
+                <w:color w:val="000000"/>
+                <w:sz w:val="16"/>
+                <w:szCs w:val="16"/>
+              </w:rPr>
+              <w:t>Version</w:t>
+            </w:r>
+          </w:p>
+        </w:tc>
+        <w:tc>
+          <w:tcPr>
+            <w:tcW w:w="960" w:type="dxa"/>
+            <w:shd w:val="clear" w:color="auto" w:fill="auto"/>
+            <w:noWrap/>
+            <w:vAlign w:val="bottom"/>
+          </w:tcPr>
+          <w:p>
+            <w:pPr>
+              <w:spacing w:after="0"/>
+              <w:jc w:val="left"/>
+              <w:rPr>
+                <w:color w:val="000000"/>
+                <w:sz w:val="16"/>
+                <w:szCs w:val="16"/>
+              </w:rPr>
+            </w:pPr>
+            <w:r>
+              <w:rPr>
+                <w:color w:val="000000"/>
+                <w:sz w:val="16"/>
+                <w:szCs w:val="16"/>
+              </w:rPr>
+              <w:t>Tarantula</w:t>
+            </w:r>
+          </w:p>
+        </w:tc>
+        <w:tc>
+          <w:tcPr>
+            <w:tcW w:w="960" w:type="dxa"/>
+            <w:shd w:val="clear" w:color="auto" w:fill="auto"/>
+            <w:noWrap/>
+            <w:vAlign w:val="bottom"/>
+          </w:tcPr>
+          <w:p>
+            <w:pPr>
+              <w:spacing w:after="0"/>
+              <w:jc w:val="left"/>
+              <w:rPr>
+                <w:color w:val="000000"/>
+                <w:sz w:val="16"/>
+                <w:szCs w:val="16"/>
+              </w:rPr>
+            </w:pPr>
+            <w:r>
+              <w:rPr>
+                <w:color w:val="000000"/>
+                <w:sz w:val="16"/>
+                <w:szCs w:val="16"/>
+              </w:rPr>
+              <w:t>Ochiai</w:t>
+            </w:r>
+          </w:p>
+        </w:tc>
+      </w:tr>
+      <w:tr>
+        <w:trPr>
+          <w:trHeight w:val="300"/>
+          <w:jc w:val="center"/>
+        </w:trPr>
+        <w:tc>
+          <w:tcPr>
+            <w:tcW w:w="960" w:type="dxa"/>
+            <w:shd w:val="clear" w:color="auto" w:fill="auto"/>
+            <w:noWrap/>
+            <w:vAlign w:val="bottom"/>
+            <w:hideMark/>
+          </w:tcPr>
+          <w:p>
+            <w:pPr>
+              <w:spacing w:after="0"/>
+              <w:jc w:val="left"/>
+              <w:rPr>
                 <w:i/>
                 <w:color w:val="000000"/>
                 <w:sz w:val="16"/>
@@ -6487,16 +7021,7 @@
                 <w:sz w:val="16"/>
                 <w:szCs w:val="16"/>
               </w:rPr>
-              <w:t>r</w:t>
-            </w:r>
-            <w:r>
-              <w:rPr>
-                <w:i/>
-                <w:color w:val="000000"/>
-                <w:sz w:val="16"/>
-                <w:szCs w:val="16"/>
-              </w:rPr>
-              <w:t>eplace</w:t>
+              <w:t>replace</w:t>
             </w:r>
           </w:p>
         </w:tc>
@@ -9176,7 +9701,13 @@
         <w:rPr>
           <w:szCs w:val="18"/>
         </w:rPr>
-        <w:t>the use of which in conjunction with the constraint solver is a known limitation of Pex.  Nonetheless, we analyzed several versions of the program with the three fault localization techniques, with mixed results.</w:t>
+        <w:t>the analysis of which</w:t>
+      </w:r>
+      <w:r>
+        <w:rPr>
+          <w:szCs w:val="18"/>
+        </w:rPr>
+        <w:t xml:space="preserve"> is a known limitation of Pex.  Nonetheless, we analyzed several versions of the program with the three fault localization techniques, with mixed results.</w:t>
       </w:r>
     </w:p>
     <w:p>
@@ -9199,32 +9730,14 @@
         <w:t>totinfo</w:t>
       </w:r>
       <w:r>
-        <w:t xml:space="preserve"> that were detected by Pex did not involve any kind of floating point operations.</w:t>
-      </w:r>
-    </w:p>
-    <w:p>
-      <w:pPr>
-        <w:jc w:val="left"/>
-        <w:rPr>
-          <w:szCs w:val="18"/>
-        </w:rPr>
-      </w:pPr>
-    </w:p>
-    <w:p>
-      <w:pPr>
-        <w:jc w:val="left"/>
-        <w:rPr>
-          <w:szCs w:val="18"/>
-        </w:rPr>
-      </w:pPr>
-    </w:p>
-    <w:p>
-      <w:pPr>
-        <w:jc w:val="left"/>
-        <w:rPr>
-          <w:szCs w:val="18"/>
-        </w:rPr>
-      </w:pPr>
+        <w:t xml:space="preserve"> that were detected by Pex did not involve any </w:t>
+      </w:r>
+      <w:r>
+        <w:t>change to</w:t>
+      </w:r>
+      <w:r>
+        <w:t xml:space="preserve"> floating point operations.</w:t>
+      </w:r>
     </w:p>
     <w:p>
       <w:pPr>
@@ -9255,12 +9768,12 @@
           <w:insideH w:val="single" w:sz="4" w:space="0" w:color="auto"/>
           <w:insideV w:val="single" w:sz="4" w:space="0" w:color="auto"/>
         </w:tblBorders>
-        <w:tblLook w:val="04A0"/>
+        <w:tblLook w:val="04A0" w:firstRow="1" w:lastRow="0" w:firstColumn="1" w:lastColumn="0" w:noHBand="0" w:noVBand="1"/>
       </w:tblPr>
       <w:tblGrid>
         <w:gridCol w:w="768"/>
         <w:gridCol w:w="723"/>
-        <w:gridCol w:w="816"/>
+        <w:gridCol w:w="829"/>
         <w:gridCol w:w="816"/>
         <w:gridCol w:w="816"/>
       </w:tblGrid>
@@ -9275,7 +9788,6 @@
             <w:shd w:val="clear" w:color="auto" w:fill="auto"/>
             <w:noWrap/>
             <w:vAlign w:val="bottom"/>
-            <w:hideMark/>
           </w:tcPr>
           <w:p>
             <w:pPr>
@@ -9287,13 +9799,85 @@
                 <w:szCs w:val="16"/>
               </w:rPr>
             </w:pPr>
-            <w:r>
-              <w:rPr>
-                <w:color w:val="000000"/>
-                <w:sz w:val="16"/>
-                <w:szCs w:val="16"/>
-              </w:rPr>
-              <w:lastRenderedPageBreak/>
+          </w:p>
+        </w:tc>
+        <w:tc>
+          <w:tcPr>
+            <w:tcW w:w="0" w:type="auto"/>
+            <w:shd w:val="clear" w:color="auto" w:fill="auto"/>
+            <w:noWrap/>
+            <w:vAlign w:val="bottom"/>
+          </w:tcPr>
+          <w:p>
+            <w:pPr>
+              <w:spacing w:after="0"/>
+              <w:jc w:val="left"/>
+              <w:rPr>
+                <w:color w:val="000000"/>
+                <w:sz w:val="16"/>
+                <w:szCs w:val="16"/>
+              </w:rPr>
+            </w:pPr>
+          </w:p>
+        </w:tc>
+        <w:tc>
+          <w:tcPr>
+            <w:tcW w:w="0" w:type="auto"/>
+            <w:gridSpan w:val="3"/>
+            <w:shd w:val="clear" w:color="auto" w:fill="auto"/>
+            <w:noWrap/>
+            <w:vAlign w:val="bottom"/>
+          </w:tcPr>
+          <w:p>
+            <w:pPr>
+              <w:spacing w:after="0"/>
+              <w:jc w:val="center"/>
+              <w:rPr>
+                <w:color w:val="000000"/>
+                <w:sz w:val="16"/>
+                <w:szCs w:val="16"/>
+              </w:rPr>
+            </w:pPr>
+            <w:r>
+              <w:rPr>
+                <w:color w:val="000000"/>
+                <w:sz w:val="16"/>
+                <w:szCs w:val="16"/>
+              </w:rPr>
+              <w:t>Score</w:t>
+            </w:r>
+          </w:p>
+        </w:tc>
+      </w:tr>
+      <w:tr>
+        <w:trPr>
+          <w:trHeight w:val="300"/>
+          <w:jc w:val="center"/>
+        </w:trPr>
+        <w:tc>
+          <w:tcPr>
+            <w:tcW w:w="0" w:type="auto"/>
+            <w:shd w:val="clear" w:color="auto" w:fill="auto"/>
+            <w:noWrap/>
+            <w:vAlign w:val="bottom"/>
+            <w:hideMark/>
+          </w:tcPr>
+          <w:p>
+            <w:pPr>
+              <w:spacing w:after="0"/>
+              <w:jc w:val="left"/>
+              <w:rPr>
+                <w:color w:val="000000"/>
+                <w:sz w:val="16"/>
+                <w:szCs w:val="16"/>
+              </w:rPr>
+            </w:pPr>
+            <w:r>
+              <w:rPr>
+                <w:color w:val="000000"/>
+                <w:sz w:val="16"/>
+                <w:szCs w:val="16"/>
+              </w:rPr>
               <w:t>Program</w:t>
             </w:r>
           </w:p>
@@ -9329,7 +9913,6 @@
         <w:tc>
           <w:tcPr>
             <w:tcW w:w="0" w:type="auto"/>
-            <w:gridSpan w:val="3"/>
             <w:shd w:val="clear" w:color="auto" w:fill="auto"/>
             <w:noWrap/>
             <w:vAlign w:val="bottom"/>
@@ -9351,7 +9934,59 @@
                 <w:sz w:val="16"/>
                 <w:szCs w:val="16"/>
               </w:rPr>
-              <w:t>Score</w:t>
+              <w:t>Tarantula</w:t>
+            </w:r>
+          </w:p>
+        </w:tc>
+        <w:tc>
+          <w:tcPr>
+            <w:tcW w:w="0" w:type="auto"/>
+            <w:shd w:val="clear" w:color="auto" w:fill="auto"/>
+            <w:vAlign w:val="bottom"/>
+          </w:tcPr>
+          <w:p>
+            <w:pPr>
+              <w:spacing w:after="0"/>
+              <w:jc w:val="center"/>
+              <w:rPr>
+                <w:color w:val="000000"/>
+                <w:sz w:val="16"/>
+                <w:szCs w:val="16"/>
+              </w:rPr>
+            </w:pPr>
+            <w:r>
+              <w:rPr>
+                <w:color w:val="000000"/>
+                <w:sz w:val="16"/>
+                <w:szCs w:val="16"/>
+              </w:rPr>
+              <w:t>Ochiai</w:t>
+            </w:r>
+          </w:p>
+        </w:tc>
+        <w:tc>
+          <w:tcPr>
+            <w:tcW w:w="0" w:type="auto"/>
+            <w:shd w:val="clear" w:color="auto" w:fill="auto"/>
+            <w:vAlign w:val="bottom"/>
+          </w:tcPr>
+          <w:p>
+            <w:pPr>
+              <w:spacing w:after="0"/>
+              <w:jc w:val="center"/>
+              <w:rPr>
+                <w:color w:val="000000"/>
+                <w:sz w:val="16"/>
+                <w:szCs w:val="16"/>
+              </w:rPr>
+            </w:pPr>
+            <w:r>
+              <w:rPr>
+                <w:color w:val="000000"/>
+                <w:sz w:val="16"/>
+                <w:szCs w:val="16"/>
+              </w:rPr>
+              <w:t>VR</w:t>
             </w:r>
           </w:p>
         </w:tc>
@@ -11745,7 +12380,10 @@
     </w:p>
     <w:p>
       <w:r>
-        <w:t xml:space="preserve">If we consider the fact that these results omit </w:t>
+        <w:t>Considering</w:t>
+      </w:r>
+      <w:r>
+        <w:t xml:space="preserve"> the fact that these results omit </w:t>
       </w:r>
       <w:r>
         <w:t xml:space="preserve">all </w:t>
@@ -11778,16 +12416,60 @@
     </w:p>
     <w:p>
       <w:r>
-        <w:t>We were interested in testing some of these applications’ Pex test suites in order to see if our results improved.  One application we tested was FunctionalDotNet, a library for functional data structures that uses a test suite based on Pex.  As this library was already passing all of its Pex-generated test cases, we seeded a fault and then ran the resulting test suite through our tool.</w:t>
+        <w:t>We were interested in testing some of these applications’ Pex test suites in order to see if our results improved.  One application we tested was FunctionalDotNet</w:t>
+      </w:r>
+      <w:sdt>
+        <w:sdtPr>
+          <w:id w:val="-1767143060"/>
+          <w:citation/>
+        </w:sdtPr>
+        <w:sdtContent>
+          <w:r>
+            <w:fldChar w:fldCharType="begin"/>
+          </w:r>
+          <w:r>
+            <w:instrText xml:space="preserve"> CITATION htt \l 1033 </w:instrText>
+          </w:r>
+          <w:r>
+            <w:fldChar w:fldCharType="separate"/>
+          </w:r>
+          <w:r>
+            <w:rPr>
+              <w:noProof/>
+            </w:rPr>
+            <w:t xml:space="preserve"> [</w:t>
+          </w:r>
+          <w:hyperlink w:anchor="htt" w:history="1">
+            <w:r>
+              <w:rPr>
+                <w:rStyle w:val="Author"/>
+                <w:noProof/>
+              </w:rPr>
+              <w:t>20</w:t>
+            </w:r>
+          </w:hyperlink>
+          <w:r>
+            <w:rPr>
+              <w:noProof/>
+            </w:rPr>
+            <w:t>]</w:t>
+          </w:r>
+          <w:r>
+            <w:fldChar w:fldCharType="end"/>
+          </w:r>
+        </w:sdtContent>
+      </w:sdt>
+      <w:r>
+        <w:t>, a library for functional data structures that uses a test suite based on Pex.  As this library was already passing all of its Pex-generated test cases, we seeded a fault and then ran the resulting test suite through our tool.</w:t>
       </w:r>
     </w:p>
     <w:p>
       <w:r>
-        <w:t xml:space="preserve">Unfortunately, due to time constraints, we were only able to test our technique on FP using Tarantula and Ochiai with a single seeded fault.  For both fault localization techniques, the fault line was given a suspiciousness rating with a ranking of 42, which – </w:t>
+        <w:t xml:space="preserve">Unfortunately, due to time constraints, we were only able to test our technique on FP using Tarantula and Ochiai with a single seeded fault.  For both fault localization techniques, the fault line </w:t>
       </w:r>
       <w:r>
         <w:lastRenderedPageBreak/>
-        <w:t xml:space="preserve">given that the FP test suite covered a total of 2025 lines – resulted in a score of 97.93%.  While there is clearly a great deal of additional work to be done in order to truly establish the usefulness of these techniques, </w:t>
+        <w:t xml:space="preserve">was given a suspiciousness rating with a ranking of 42, which – given that the FP test suite covered a total of 2025 lines – resulted in a score of 97.93%.  While there is clearly a great deal of additional work to be done in order to truly establish the usefulness of these techniques, </w:t>
       </w:r>
       <w:r>
         <w:t>our initial set of results is promising.</w:t>
@@ -11809,12 +12491,223 @@
     </w:p>
     <w:p>
       <w:r>
-        <w:t xml:space="preserve">The main data used in the experiments in this paper primarily consist of a subset of faulty versions from the Siemens suite. While our analysis draws some conclusions, the limited sample size of programs used weakens the accuracy of our claims. With such a small data set, future enhancements in this area would be to expand the research to use a variety of programs ranging in both size and complexity. </w:t>
+        <w:t xml:space="preserve">The main data used in the experiments in this paper primarily consist of a subset of faulty versions from the Siemens suite. While our analysis draws some conclusions, the limited sample size of programs used weakens the accuracy of our claims. With such a small data set, future enhancements in this area would </w:t>
+      </w:r>
+      <w:r>
+        <w:t>include an expansion on</w:t>
+      </w:r>
+      <w:r>
+        <w:t xml:space="preserve"> the research to use a variety of programs ranging in both size and complexity. </w:t>
       </w:r>
     </w:p>
     <w:p>
       <w:r>
-        <w:t>Furthermore, other types of fault localization techniques can be used in the future. Wang and colleagues claim that Tarantula, nearest neighbor, and other suspiciousness based techniques all focus on the block level similarity of execution traces. This causes suspiciousness of any block to be based on the same set of test cases, which is not ideal for object-oriented programs. The proposed approach is to have a multi-level similarity design where execution traces are compared at both the class and block levels. Given that many previous research papers used the C versions of the Siemens suite for their experiments, the approach described above may be more suitable for a C# environment that Pex is used in.</w:t>
+        <w:t xml:space="preserve">Furthermore, other types of fault localization techniques can be used in the future. </w:t>
+      </w:r>
+      <w:r>
+        <w:t xml:space="preserve"> </w:t>
+      </w:r>
+      <w:r>
+        <w:t xml:space="preserve">In </w:t>
+      </w:r>
+      <w:sdt>
+        <w:sdtPr>
+          <w:id w:val="-1152133301"/>
+          <w:citation/>
+        </w:sdtPr>
+        <w:sdtContent>
+          <w:r>
+            <w:fldChar w:fldCharType="begin"/>
+          </w:r>
+          <w:r>
+            <w:instrText xml:space="preserve"> CITATION 4cfd96ebbfde5 \l 1033 </w:instrText>
+          </w:r>
+          <w:r>
+            <w:fldChar w:fldCharType="separate"/>
+          </w:r>
+          <w:r>
+            <w:rPr>
+              <w:noProof/>
+            </w:rPr>
+            <w:t>[</w:t>
+          </w:r>
+          <w:hyperlink w:anchor="4cfd96ebbfde5" w:history="1">
+            <w:r>
+              <w:rPr>
+                <w:rStyle w:val="Author"/>
+                <w:noProof/>
+              </w:rPr>
+              <w:t>21</w:t>
+            </w:r>
+          </w:hyperlink>
+          <w:r>
+            <w:rPr>
+              <w:noProof/>
+            </w:rPr>
+            <w:t>]</w:t>
+          </w:r>
+          <w:r>
+            <w:fldChar w:fldCharType="end"/>
+          </w:r>
+        </w:sdtContent>
+      </w:sdt>
+      <w:r>
+        <w:t xml:space="preserve">, Masri et al. investigate branch coverage and definition-use pair coverage as alternatives to statement coverage, concluding that both offer better accuracy.  Santelices et al. expand upon this work in </w:t>
+      </w:r>
+      <w:sdt>
+        <w:sdtPr>
+          <w:id w:val="-343020474"/>
+          <w:citation/>
+        </w:sdtPr>
+        <w:sdtContent>
+          <w:r>
+            <w:fldChar w:fldCharType="begin"/>
+          </w:r>
+          <w:r>
+            <w:instrText xml:space="preserve"> CITATION 4cfd96ebbf94a \l 1033 </w:instrText>
+          </w:r>
+          <w:r>
+            <w:fldChar w:fldCharType="separate"/>
+          </w:r>
+          <w:r>
+            <w:rPr>
+              <w:noProof/>
+            </w:rPr>
+            <w:t>[</w:t>
+          </w:r>
+          <w:hyperlink w:anchor="4cfd96ebbf94a" w:history="1">
+            <w:r>
+              <w:rPr>
+                <w:rStyle w:val="Author"/>
+                <w:noProof/>
+              </w:rPr>
+              <w:t>22</w:t>
+            </w:r>
+          </w:hyperlink>
+          <w:r>
+            <w:rPr>
+              <w:noProof/>
+            </w:rPr>
+            <w:t>]</w:t>
+          </w:r>
+          <w:r>
+            <w:fldChar w:fldCharType="end"/>
+          </w:r>
+        </w:sdtContent>
+      </w:sdt>
+      <w:r>
+        <w:t xml:space="preserve"> by  examining combinations of the three coverage types, concluding that an average of the statement, branch, and du-pair values for each statement performs better than branch or du-pair coverage alone.</w:t>
+      </w:r>
+    </w:p>
+    <w:p>
+      <w:r>
+        <w:t>Wang and colleagues</w:t>
+      </w:r>
+      <w:sdt>
+        <w:sdtPr>
+          <w:id w:val="-1341547775"/>
+          <w:citation/>
+        </w:sdtPr>
+        <w:sdtContent>
+          <w:r>
+            <w:fldChar w:fldCharType="begin"/>
+          </w:r>
+          <w:r>
+            <w:instrText xml:space="preserve"> CITATION Wan09 \l 1033 </w:instrText>
+          </w:r>
+          <w:r>
+            <w:fldChar w:fldCharType="separate"/>
+          </w:r>
+          <w:r>
+            <w:rPr>
+              <w:noProof/>
+            </w:rPr>
+            <w:t xml:space="preserve"> [</w:t>
+          </w:r>
+          <w:hyperlink w:anchor="Wan09" w:history="1">
+            <w:r>
+              <w:rPr>
+                <w:rStyle w:val="Author"/>
+                <w:noProof/>
+              </w:rPr>
+              <w:t>23</w:t>
+            </w:r>
+          </w:hyperlink>
+          <w:r>
+            <w:rPr>
+              <w:noProof/>
+            </w:rPr>
+            <w:t>]</w:t>
+          </w:r>
+          <w:r>
+            <w:fldChar w:fldCharType="end"/>
+          </w:r>
+        </w:sdtContent>
+      </w:sdt>
+      <w:r>
+        <w:t xml:space="preserve"> claim that Tarantula, N</w:t>
+      </w:r>
+      <w:r>
+        <w:t xml:space="preserve">earest </w:t>
+      </w:r>
+      <w:r>
+        <w:t>N</w:t>
+      </w:r>
+      <w:r>
+        <w:t>eighbor</w:t>
+      </w:r>
+      <w:r>
+        <w:t xml:space="preserve"> </w:t>
+      </w:r>
+      <w:sdt>
+        <w:sdtPr>
+          <w:id w:val="684725319"/>
+          <w:citation/>
+        </w:sdtPr>
+        <w:sdtContent>
+          <w:r>
+            <w:fldChar w:fldCharType="begin"/>
+          </w:r>
+          <w:r>
+            <w:instrText xml:space="preserve"> CITATION Ren03 \l 1033 </w:instrText>
+          </w:r>
+          <w:r>
+            <w:fldChar w:fldCharType="separate"/>
+          </w:r>
+          <w:r>
+            <w:rPr>
+              <w:noProof/>
+            </w:rPr>
+            <w:t>[</w:t>
+          </w:r>
+          <w:hyperlink w:anchor="Ren03" w:history="1">
+            <w:r>
+              <w:rPr>
+                <w:rStyle w:val="Author"/>
+                <w:noProof/>
+              </w:rPr>
+              <w:t>24</w:t>
+            </w:r>
+          </w:hyperlink>
+          <w:r>
+            <w:rPr>
+              <w:noProof/>
+            </w:rPr>
+            <w:t>]</w:t>
+          </w:r>
+          <w:r>
+            <w:fldChar w:fldCharType="end"/>
+          </w:r>
+        </w:sdtContent>
+      </w:sdt>
+      <w:r>
+        <w:t xml:space="preserve">, and other suspiciousness based techniques all focus on the block level similarity of execution traces. This causes </w:t>
+      </w:r>
+      <w:r>
+        <w:t xml:space="preserve">the </w:t>
+      </w:r>
+      <w:r>
+        <w:t>suspiciousness of any block to be based on the same set of test cases, which is not ideal for object-oriented programs. The proposed approach is to have a multi-level similarity design where execution traces are compared at both the class and block levels. Given that many previous research papers used the C versions of the Siemens suite for their experiments, the approach described above may be more suitable for a C# environment that Pex is used in.</w:t>
       </w:r>
     </w:p>
     <w:p>
@@ -11830,29 +12723,42 @@
           <w:citation/>
         </w:sdtPr>
         <w:sdtContent>
-          <w:fldSimple w:instr=" CITATION 4cfd96ebbfbe1 \l 1033 ">
-            <w:r>
-              <w:rPr>
+          <w:r>
+            <w:fldChar w:fldCharType="begin"/>
+          </w:r>
+          <w:r>
+            <w:instrText xml:space="preserve"> CITATION 4cfd96ebbfbe1 \l 1033 </w:instrText>
+          </w:r>
+          <w:r>
+            <w:fldChar w:fldCharType="separate"/>
+          </w:r>
+          <w:r>
+            <w:rPr>
+              <w:noProof/>
+            </w:rPr>
+            <w:t>[</w:t>
+          </w:r>
+          <w:hyperlink w:anchor="4cfd96ebbfbe1" w:history="1">
+            <w:r>
+              <w:rPr>
+                <w:rStyle w:val="Author"/>
                 <w:noProof/>
               </w:rPr>
-              <w:t>[</w:t>
-            </w:r>
-            <w:hyperlink w:anchor="4cfd96ebbfbe1" w:history="1">
-              <w:r>
-                <w:rPr>
-                  <w:rStyle w:val="Author"/>
-                  <w:noProof/>
-                </w:rPr>
-                <w:t>17</w:t>
-              </w:r>
-            </w:hyperlink>
-            <w:r>
-              <w:rPr>
-                <w:noProof/>
-              </w:rPr>
-              <w:t>]</w:t>
-            </w:r>
-          </w:fldSimple>
+              <w:t>25</w:t>
+            </w:r>
+          </w:hyperlink>
+          <w:r>
+            <w:rPr>
+              <w:noProof/>
+            </w:rPr>
+            <w:t>]</w:t>
+          </w:r>
+          <w:r>
+            <w:rPr>
+              <w:noProof/>
+            </w:rPr>
+            <w:fldChar w:fldCharType="end"/>
+          </w:r>
         </w:sdtContent>
       </w:sdt>
       <w:r>
@@ -11878,9 +12784,6 @@
         <w:t xml:space="preserve">.  One of the major undertakings of our project was to port the Siemens Test Suite from SIR to </w:t>
       </w:r>
       <w:r>
-        <w:rPr>
-          <w:i/>
-        </w:rPr>
         <w:t>C#</w:t>
       </w:r>
       <w:r>
@@ -11902,7 +12805,13 @@
         <w:t>exit()</w:t>
       </w:r>
       <w:r>
-        <w:t xml:space="preserve"> which would bring down our test runner.  In working around these difficulties it is likely that we introduced some inconsistencies into the performance of the ported versions.  Finally working with these programs without always having a full understanding of their intended use made it difficult to maintain accuracy.</w:t>
+        <w:t xml:space="preserve"> which would bring down our test runner.  In working around these difficulties it is likely that we introduced some inconsistencies into the performance of the ported versions.  Finally</w:t>
+      </w:r>
+      <w:r>
+        <w:t>,</w:t>
+      </w:r>
+      <w:r>
+        <w:t xml:space="preserve"> working with these programs without always having a full understanding of their intended use made it difficult to maintain accuracy.</w:t>
       </w:r>
     </w:p>
     <w:p>
@@ -11913,30 +12822,37 @@
         <w:t xml:space="preserve">Test Writing.  </w:t>
       </w:r>
       <w:r>
-        <w:t xml:space="preserve">However, the main difficulty we faced beyond the time intensive work of porting was in writing appropriate </w:t>
+        <w:t>The</w:t>
+      </w:r>
+      <w:r>
+        <w:t xml:space="preserve"> main difficulty we faced beyond the time intensive work of porting was in writing appropriate </w:t>
+      </w:r>
+      <w:r>
+        <w:t>Pex</w:t>
+      </w:r>
+      <w:r>
+        <w:t xml:space="preserve"> PUTs for the programs under test.  The SIR unit test suite is incredibly extensive, with many programs having hundreds and even </w:t>
+      </w:r>
+      <w:r>
+        <w:lastRenderedPageBreak/>
+        <w:t xml:space="preserve">thousands of test cases that can be used to fully exercise the program.  Even in the more complex programs such as </w:t>
       </w:r>
       <w:r>
         <w:rPr>
           <w:i/>
         </w:rPr>
-        <w:t>Pex</w:t>
-      </w:r>
-      <w:r>
-        <w:t xml:space="preserve"> PUTs for the programs under test.  The SIR unit test suite is incredibly extensive, with many programs having hundreds and even thousands of test cases that can be used to fully exercise the program.  Even in the more complex programs such as </w:t>
+        <w:t>r</w:t>
       </w:r>
       <w:r>
         <w:rPr>
           <w:i/>
         </w:rPr>
-        <w:t>Replace</w:t>
+        <w:t>eplace</w:t>
       </w:r>
       <w:r>
         <w:t xml:space="preserve">, where </w:t>
       </w:r>
       <w:r>
-        <w:rPr>
-          <w:i/>
-        </w:rPr>
         <w:t>Pex</w:t>
       </w:r>
       <w:r>
@@ -11949,22 +12865,12 @@
         <w:t xml:space="preserve">generated a large number of test inputs, the generated tests were not nearly as extensive as the provided suite.  Additionally, in writing the tests we had to come up with an appropriate amount of assumptions and assertions in order to guide the </w:t>
       </w:r>
       <w:r>
-        <w:rPr>
-          <w:i/>
-        </w:rPr>
         <w:t>Pex</w:t>
       </w:r>
       <w:r>
-        <w:t xml:space="preserve"> explorations.  This was particularly difficult as the programs often had complex input requirements and difficult to validate output.  Someone with more expertise with the programs </w:t>
-      </w:r>
-      <w:r>
-        <w:lastRenderedPageBreak/>
-        <w:t xml:space="preserve">would probably be able to generate a more valuable test suite.  Future work would include exploring projects actively writing their own </w:t>
-      </w:r>
-      <w:r>
-        <w:rPr>
-          <w:i/>
-        </w:rPr>
+        <w:t xml:space="preserve"> explorations.  This was particularly difficult as the programs often had complex input requirements and difficult to validate output.  Someone with more expertise with the programs would probably be able to generate a more valuable test suite.  Future work would include exploring projects actively writing their own </w:t>
+      </w:r>
+      <w:r>
         <w:t>Pex</w:t>
       </w:r>
       <w:r>
@@ -12006,7 +12912,31 @@
         <w:t>mstest</w:t>
       </w:r>
       <w:r>
-        <w:t xml:space="preserve"> test runner and the automatic building, running and parsing of the coverage data.  This enabled us to quickly get data, but from a performance perspective was extremely limiting.  The coverage data produced by the test tools didn’t distinguish which lines were run by which tests.  So we had to individually run each test to properly gather the data; this lead to an extremely long data gathering process.  Future work would include writing a custom coverage tool, which would greatly increase performance.</w:t>
+        <w:t xml:space="preserve"> test runner and the automatic building, running and parsing of the coverage data.  This enabled us to quickly get data, but from a performance perspective was extremely limiting.  The coverage data produced by the test tools didn’t distinguish which l</w:t>
+      </w:r>
+      <w:r>
+        <w:t>ines were run by which tests, s</w:t>
+      </w:r>
+      <w:r>
+        <w:t>o we had to individually run each tes</w:t>
+      </w:r>
+      <w:r>
+        <w:t>t to properly gather the data.  T</w:t>
+      </w:r>
+      <w:r>
+        <w:t xml:space="preserve">his </w:t>
+      </w:r>
+      <w:r>
+        <w:t>led</w:t>
+      </w:r>
+      <w:r>
+        <w:t xml:space="preserve"> to an extremely </w:t>
+      </w:r>
+      <w:r>
+        <w:t>time-consuming</w:t>
+      </w:r>
+      <w:r>
+        <w:t xml:space="preserve"> data gathering process.  Future work would include writing a custom coverage tool, which would greatly increase performance.</w:t>
       </w:r>
     </w:p>
     <w:p>
@@ -12043,9 +12973,10 @@
           <w:hyperlink w:anchor="4cfd96ebbfb79" w:history="1">
             <w:r>
               <w:rPr>
+                <w:rStyle w:val="Author"/>
                 <w:noProof/>
               </w:rPr>
-              <w:t>13</w:t>
+              <w:t>6</w:t>
             </w:r>
           </w:hyperlink>
           <w:r>
@@ -12098,9 +13029,10 @@
           <w:hyperlink w:anchor="4cfdc2a1d6d2e" w:history="1">
             <w:r>
               <w:rPr>
+                <w:rStyle w:val="Author"/>
                 <w:noProof/>
               </w:rPr>
-              <w:t>17</w:t>
+              <w:t>26</w:t>
             </w:r>
           </w:hyperlink>
           <w:r>
@@ -12122,6 +13054,80 @@
       <w:pPr>
         <w:pStyle w:val="Heading1"/>
       </w:pPr>
+      <w:r>
+        <w:t>Lessons Learned</w:t>
+      </w:r>
+    </w:p>
+    <w:p>
+      <w:r>
+        <w:rPr>
+          <w:i/>
+        </w:rPr>
+        <w:t xml:space="preserve">Automated Test Generation (Pex): </w:t>
+      </w:r>
+      <w:r>
+        <w:t>Before beginning this project, none of our group members had used a test generation tool.  During the process of experimenting with Pex, we learned some of the key advantages and drawbacks of this class of tools.  The first lesson was that Pex parameterized tests require some knowledge about the assumptions made by the autho</w:t>
+      </w:r>
+      <w:r>
+        <w:t>rs of the software under test.  Because we were not the authors of the programs we were working with, we found that one of the advantages of Pex is its ability to draw out the assumptions made by a programmer.  By examining the inputs for failed Pex explorations on a method that was supposed to be bug-free, we could deduce the assumptions in the code.</w:t>
+      </w:r>
+    </w:p>
+    <w:p>
+      <w:r>
+        <w:t xml:space="preserve">Another consideration when using a tool like Pex on a test suite like the Siemens suite is that the complex Console/File inputs in the Siemens tests are difficult to simulate in an automated fashion, but in many cases may also be </w:t>
+      </w:r>
+      <w:r>
+        <w:t xml:space="preserve">replaced with less complex </w:t>
+      </w:r>
+      <w:r>
+        <w:lastRenderedPageBreak/>
+        <w:t>generated inputs.  Unfortunately this leads to less coverage than the original Siemens test suite, but the results are still adequate in some cases.</w:t>
+      </w:r>
+    </w:p>
+    <w:p>
+      <w:r>
+        <w:rPr>
+          <w:i/>
+          <w:iCs/>
+        </w:rPr>
+        <w:t>Fault Localization</w:t>
+      </w:r>
+      <w:r>
+        <w:t>: Prior to this class, we had not encountered any kind of fault localization techniques or algorithms.  Through this project, we were able to see that, when test coverage data can be acquired (which, thanks to MSTest, is a relatively painless process), these techniques are relatively simple to implement and prove to be fairly reliable.  While there are still obviously shortcomings, we would be interested in see how this field develops in the future.</w:t>
+      </w:r>
+    </w:p>
+    <w:p>
+      <w:r>
+        <w:rPr>
+          <w:i/>
+        </w:rPr>
+        <w:t xml:space="preserve">Value Replacement: </w:t>
+      </w:r>
+      <w:r>
+        <w:t>A significant engineering effort associated with this project was the implementation of value replacement.  While several of the challenges that would be posed by this effort seemed obvious in the beginning (such how resource-intensive the technique would be while running), others that went unmentioned in the initial paper were encountered throughout development.  These included the recursion issue, which we encountered while testing the Siemens suite, as well as the triggering of infinite loops, which frequently occurred due to replacing values in loop constraints.  Overall, the final algorithm used for value replacement closely mirrored the high-level design described the original paper, but there were a number of special cases that we needed to address, some of which may have affected our final results.</w:t>
+      </w:r>
+    </w:p>
+    <w:p>
+      <w:r>
+        <w:rPr>
+          <w:i/>
+        </w:rPr>
+        <w:t xml:space="preserve">Siemens Suite: </w:t>
+      </w:r>
+      <w:r>
+        <w:t>In reading various papers about the different fault localization techniques, we saw the Siemens suite commonly used as the benchmark suite in experiments. We were previously unaware that this set of simple programs is so widely used among research in the area of fault localization. Because of this, along with standardized fault localization metrics, it was easy to get a rough comparison of the effectiveness of each fault localization technique. We can extract the advantages and disadvantages that each technique offers.</w:t>
+      </w:r>
+      <w:r>
+        <w:t xml:space="preserve">  </w:t>
+      </w:r>
+    </w:p>
+    <w:p>
+      <w:pPr>
+        <w:pStyle w:val="Heading1"/>
+      </w:pPr>
+      <w:r>
+        <w:t xml:space="preserve"> </w:t>
+      </w:r>
       <w:r>
         <w:t>Conclusion</w:t>
       </w:r>
@@ -12149,10 +13155,62 @@
     </w:p>
     <w:p>
       <w:pPr>
-        <w:pStyle w:val="BodyTextIndent"/>
-        <w:spacing w:after="120"/>
-        <w:ind w:firstLine="0"/>
+        <w:pStyle w:val="Heading1"/>
       </w:pPr>
+      <w:r>
+        <w:t>Notes</w:t>
+      </w:r>
+    </w:p>
+    <w:p>
+      <w:r>
+        <w:t>All of our code, including the test runners, fault localization tools, and ported Siemens Suite versions is available on our GitHub account</w:t>
+      </w:r>
+      <w:sdt>
+        <w:sdtPr>
+          <w:id w:val="1479038946"/>
+          <w:citation/>
+        </w:sdtPr>
+        <w:sdtContent>
+          <w:r>
+            <w:fldChar w:fldCharType="begin"/>
+          </w:r>
+          <w:r>
+            <w:instrText xml:space="preserve"> CITATION GitHubAccount \l 1033 </w:instrText>
+          </w:r>
+          <w:r>
+            <w:fldChar w:fldCharType="separate"/>
+          </w:r>
+          <w:r>
+            <w:rPr>
+              <w:noProof/>
+            </w:rPr>
+            <w:t xml:space="preserve"> [</w:t>
+          </w:r>
+          <w:hyperlink w:anchor="GitHubAccount" w:history="1">
+            <w:r>
+              <w:rPr>
+                <w:rStyle w:val="Author"/>
+                <w:noProof/>
+              </w:rPr>
+              <w:t>19</w:t>
+            </w:r>
+          </w:hyperlink>
+          <w:r>
+            <w:rPr>
+              <w:noProof/>
+            </w:rPr>
+            <w:t>]</w:t>
+          </w:r>
+          <w:r>
+            <w:fldChar w:fldCharType="end"/>
+          </w:r>
+        </w:sdtContent>
+      </w:sdt>
+      <w:r>
+        <w:t>.  Our experimental results can also be found at this location.</w:t>
+      </w:r>
+      <w:bookmarkStart w:id="0" w:name="_GoBack"/>
+      <w:bookmarkEnd w:id="0"/>
     </w:p>
     <w:p>
       <w:pPr>
@@ -12235,7 +13293,7 @@
               <w:bottom w:w="15" w:type="dxa"/>
               <w:right w:w="15" w:type="dxa"/>
             </w:tblCellMar>
-            <w:tblLook w:val="04A0"/>
+            <w:tblLook w:val="04A0" w:firstRow="1" w:lastRow="0" w:firstColumn="1" w:lastColumn="0" w:noHBand="0" w:noVBand="1"/>
           </w:tblPr>
           <w:tblGrid>
             <w:gridCol w:w="255"/>
@@ -12258,11 +13316,137 @@
                     <w:noProof/>
                   </w:rPr>
                 </w:pPr>
+                <w:bookmarkStart w:id="1" w:name="Zhu97"/>
                 <w:r>
                   <w:rPr>
                     <w:noProof/>
                   </w:rPr>
                   <w:t>1</w:t>
+                </w:r>
+                <w:bookmarkEnd w:id="1"/>
+              </w:p>
+            </w:tc>
+            <w:tc>
+              <w:tcPr>
+                <w:tcW w:w="0" w:type="auto"/>
+                <w:hideMark/>
+              </w:tcPr>
+              <w:p>
+                <w:pPr>
+                  <w:pStyle w:val="Bibliography"/>
+                  <w:rPr>
+                    <w:rFonts w:eastAsiaTheme="minorEastAsia"/>
+                    <w:noProof/>
+                  </w:rPr>
+                </w:pPr>
+                <w:r>
+                  <w:rPr>
+                    <w:noProof/>
+                  </w:rPr>
+                  <w:t xml:space="preserve">Zhu, H. and Hall, P.A.V. and May, J.H.R. Software unit test coverage and adequacy. </w:t>
+                </w:r>
+                <w:r>
+                  <w:rPr>
+                    <w:i/>
+                    <w:iCs/>
+                    <w:noProof/>
+                  </w:rPr>
+                  <w:t>ACM Computing Surveys (CSUR)</w:t>
+                </w:r>
+                <w:r>
+                  <w:rPr>
+                    <w:noProof/>
+                  </w:rPr>
+                  <w:t>, 29, 4 (1997).</w:t>
+                </w:r>
+              </w:p>
+            </w:tc>
+          </w:tr>
+          <w:tr>
+            <w:trPr>
+              <w:tblCellSpacing w:w="15" w:type="dxa"/>
+            </w:trPr>
+            <w:tc>
+              <w:tcPr>
+                <w:tcW w:w="0" w:type="auto"/>
+                <w:hideMark/>
+              </w:tcPr>
+              <w:p>
+                <w:pPr>
+                  <w:pStyle w:val="Bibliography"/>
+                  <w:rPr>
+                    <w:rFonts w:eastAsiaTheme="minorEastAsia"/>
+                    <w:noProof/>
+                  </w:rPr>
+                </w:pPr>
+                <w:bookmarkStart w:id="2" w:name="Bei02"/>
+                <w:r>
+                  <w:rPr>
+                    <w:noProof/>
+                  </w:rPr>
+                  <w:t>2</w:t>
+                </w:r>
+                <w:bookmarkEnd w:id="2"/>
+              </w:p>
+            </w:tc>
+            <w:tc>
+              <w:tcPr>
+                <w:tcW w:w="0" w:type="auto"/>
+                <w:hideMark/>
+              </w:tcPr>
+              <w:p>
+                <w:pPr>
+                  <w:pStyle w:val="Bibliography"/>
+                  <w:rPr>
+                    <w:rFonts w:eastAsiaTheme="minorEastAsia"/>
+                    <w:noProof/>
+                  </w:rPr>
+                </w:pPr>
+                <w:r>
+                  <w:rPr>
+                    <w:noProof/>
+                  </w:rPr>
+                  <w:t xml:space="preserve">Beizer, B. </w:t>
+                </w:r>
+                <w:r>
+                  <w:rPr>
+                    <w:i/>
+                    <w:iCs/>
+                    <w:noProof/>
+                  </w:rPr>
+                  <w:t>Software testing techniques</w:t>
+                </w:r>
+                <w:r>
+                  <w:rPr>
+                    <w:noProof/>
+                  </w:rPr>
+                  <w:t>. Dreamtech Press, 2002.</w:t>
+                </w:r>
+              </w:p>
+            </w:tc>
+          </w:tr>
+          <w:tr>
+            <w:trPr>
+              <w:tblCellSpacing w:w="15" w:type="dxa"/>
+            </w:trPr>
+            <w:tc>
+              <w:tcPr>
+                <w:tcW w:w="0" w:type="auto"/>
+                <w:hideMark/>
+              </w:tcPr>
+              <w:p>
+                <w:pPr>
+                  <w:pStyle w:val="Bibliography"/>
+                  <w:rPr>
+                    <w:rFonts w:eastAsiaTheme="minorEastAsia"/>
+                    <w:noProof/>
+                  </w:rPr>
+                </w:pPr>
+                <w:r>
+                  <w:rPr>
+                    <w:noProof/>
+                  </w:rPr>
+                  <w:t>3</w:t>
                 </w:r>
               </w:p>
             </w:tc>
@@ -12309,7 +13493,7 @@
                   <w:rPr>
                     <w:noProof/>
                   </w:rPr>
-                  <w:t>2</w:t>
+                  <w:t>4</w:t>
                 </w:r>
               </w:p>
             </w:tc>
@@ -12330,112 +13514,7 @@
                   <w:rPr>
                     <w:noProof/>
                   </w:rPr>
-                  <w:t>Pacheco, C, Lahiri, S K, Ernst, M D, and Ball, T. Feedback-</w:t>
-                </w:r>
-                <w:r>
-                  <w:rPr>
-                    <w:noProof/>
-                  </w:rPr>
-                  <w:lastRenderedPageBreak/>
-                  <w:t>directed random test generation. ( 2007), 75--84.</w:t>
-                </w:r>
-              </w:p>
-            </w:tc>
-          </w:tr>
-          <w:tr>
-            <w:trPr>
-              <w:tblCellSpacing w:w="15" w:type="dxa"/>
-            </w:trPr>
-            <w:tc>
-              <w:tcPr>
-                <w:tcW w:w="0" w:type="auto"/>
-                <w:hideMark/>
-              </w:tcPr>
-              <w:p>
-                <w:pPr>
-                  <w:pStyle w:val="Bibliography"/>
-                  <w:rPr>
-                    <w:rFonts w:eastAsiaTheme="minorEastAsia"/>
-                    <w:noProof/>
-                  </w:rPr>
-                </w:pPr>
-                <w:bookmarkStart w:id="1" w:name="4cfd96ebbf857"/>
-                <w:r>
-                  <w:rPr>
-                    <w:noProof/>
-                  </w:rPr>
-                  <w:t>3</w:t>
-                </w:r>
-                <w:bookmarkEnd w:id="1"/>
-              </w:p>
-            </w:tc>
-            <w:tc>
-              <w:tcPr>
-                <w:tcW w:w="0" w:type="auto"/>
-                <w:hideMark/>
-              </w:tcPr>
-              <w:p>
-                <w:pPr>
-                  <w:pStyle w:val="Bibliography"/>
-                  <w:rPr>
-                    <w:rFonts w:eastAsiaTheme="minorEastAsia"/>
-                    <w:noProof/>
-                  </w:rPr>
-                </w:pPr>
-                <w:r>
-                  <w:rPr>
-                    <w:noProof/>
-                  </w:rPr>
-                  <w:t>Artzi, S, Dolby, J, Tip, F, and Pistoia, M. Practical fault localization for dynamic web applications. ( 2010), 265--274.</w:t>
-                </w:r>
-              </w:p>
-            </w:tc>
-          </w:tr>
-          <w:tr>
-            <w:trPr>
-              <w:tblCellSpacing w:w="15" w:type="dxa"/>
-            </w:trPr>
-            <w:tc>
-              <w:tcPr>
-                <w:tcW w:w="0" w:type="auto"/>
-                <w:hideMark/>
-              </w:tcPr>
-              <w:p>
-                <w:pPr>
-                  <w:pStyle w:val="Bibliography"/>
-                  <w:rPr>
-                    <w:rFonts w:eastAsiaTheme="minorEastAsia"/>
-                    <w:noProof/>
-                  </w:rPr>
-                </w:pPr>
-                <w:bookmarkStart w:id="2" w:name="4cfd96ebbfd71"/>
-                <w:r>
-                  <w:rPr>
-                    <w:noProof/>
-                  </w:rPr>
-                  <w:t>4</w:t>
-                </w:r>
-                <w:bookmarkEnd w:id="2"/>
-              </w:p>
-            </w:tc>
-            <w:tc>
-              <w:tcPr>
-                <w:tcW w:w="0" w:type="auto"/>
-                <w:hideMark/>
-              </w:tcPr>
-              <w:p>
-                <w:pPr>
-                  <w:pStyle w:val="Bibliography"/>
-                  <w:rPr>
-                    <w:rFonts w:eastAsiaTheme="minorEastAsia"/>
-                    <w:noProof/>
-                  </w:rPr>
-                </w:pPr>
-                <w:r>
-                  <w:rPr>
-                    <w:noProof/>
-                  </w:rPr>
-                  <w:t>Agrawal, H, Horgan, J R, London, S, and Wong, W E. Fault localization using execution slices and dataflow tests. ( 2002), 143--151.</w:t>
+                  <w:t>Pacheco, C, Lahiri, S K, Ernst, M D, and Ball, T. Feedback-directed random test generation. ( 2007), 75--84.</w:t>
                 </w:r>
               </w:p>
             </w:tc>
@@ -12506,7 +13585,7 @@
                     <w:noProof/>
                   </w:rPr>
                 </w:pPr>
-                <w:bookmarkStart w:id="4" w:name="4cfd96ebbfcaf"/>
+                <w:bookmarkStart w:id="4" w:name="4cfd96ebbfb79"/>
                 <w:r>
                   <w:rPr>
                     <w:noProof/>
@@ -12514,6 +13593,314 @@
                   <w:t>6</w:t>
                 </w:r>
                 <w:bookmarkEnd w:id="4"/>
+              </w:p>
+            </w:tc>
+            <w:tc>
+              <w:tcPr>
+                <w:tcW w:w="0" w:type="auto"/>
+                <w:hideMark/>
+              </w:tcPr>
+              <w:p>
+                <w:pPr>
+                  <w:pStyle w:val="Bibliography"/>
+                  <w:rPr>
+                    <w:rFonts w:eastAsiaTheme="minorEastAsia"/>
+                    <w:noProof/>
+                  </w:rPr>
+                </w:pPr>
+                <w:r>
+                  <w:rPr>
+                    <w:noProof/>
+                  </w:rPr>
+                  <w:t>Jeffrey, D, Gupta, N, and Gupta, R. Fault localization using value replacement. ( 2008), 167--178.</w:t>
+                </w:r>
+              </w:p>
+            </w:tc>
+          </w:tr>
+          <w:tr>
+            <w:trPr>
+              <w:tblCellSpacing w:w="15" w:type="dxa"/>
+            </w:trPr>
+            <w:tc>
+              <w:tcPr>
+                <w:tcW w:w="0" w:type="auto"/>
+                <w:hideMark/>
+              </w:tcPr>
+              <w:p>
+                <w:pPr>
+                  <w:pStyle w:val="Bibliography"/>
+                  <w:rPr>
+                    <w:rFonts w:eastAsiaTheme="minorEastAsia"/>
+                    <w:noProof/>
+                  </w:rPr>
+                </w:pPr>
+                <w:bookmarkStart w:id="5" w:name="4cfd96ebbf857"/>
+                <w:r>
+                  <w:rPr>
+                    <w:noProof/>
+                  </w:rPr>
+                  <w:t>7</w:t>
+                </w:r>
+                <w:bookmarkEnd w:id="5"/>
+              </w:p>
+            </w:tc>
+            <w:tc>
+              <w:tcPr>
+                <w:tcW w:w="0" w:type="auto"/>
+                <w:hideMark/>
+              </w:tcPr>
+              <w:p>
+                <w:pPr>
+                  <w:pStyle w:val="Bibliography"/>
+                  <w:rPr>
+                    <w:rFonts w:eastAsiaTheme="minorEastAsia"/>
+                    <w:noProof/>
+                  </w:rPr>
+                </w:pPr>
+                <w:r>
+                  <w:rPr>
+                    <w:noProof/>
+                  </w:rPr>
+                  <w:t>Artzi, S, Dolby, J, Tip, F, and Pistoia, M. Practical fault localization for dynamic web applications. ( 2010), 265--274.</w:t>
+                </w:r>
+              </w:p>
+            </w:tc>
+          </w:tr>
+          <w:tr>
+            <w:trPr>
+              <w:tblCellSpacing w:w="15" w:type="dxa"/>
+            </w:trPr>
+            <w:tc>
+              <w:tcPr>
+                <w:tcW w:w="0" w:type="auto"/>
+                <w:hideMark/>
+              </w:tcPr>
+              <w:p>
+                <w:pPr>
+                  <w:pStyle w:val="Bibliography"/>
+                  <w:rPr>
+                    <w:rFonts w:eastAsiaTheme="minorEastAsia"/>
+                    <w:noProof/>
+                  </w:rPr>
+                </w:pPr>
+                <w:bookmarkStart w:id="6" w:name="4cfd96ebbfa20"/>
+                <w:r>
+                  <w:rPr>
+                    <w:noProof/>
+                  </w:rPr>
+                  <w:t>8</w:t>
+                </w:r>
+                <w:bookmarkEnd w:id="6"/>
+              </w:p>
+            </w:tc>
+            <w:tc>
+              <w:tcPr>
+                <w:tcW w:w="0" w:type="auto"/>
+                <w:hideMark/>
+              </w:tcPr>
+              <w:p>
+                <w:pPr>
+                  <w:pStyle w:val="Bibliography"/>
+                  <w:rPr>
+                    <w:rFonts w:eastAsiaTheme="minorEastAsia"/>
+                    <w:noProof/>
+                  </w:rPr>
+                </w:pPr>
+                <w:r>
+                  <w:rPr>
+                    <w:noProof/>
+                  </w:rPr>
+                  <w:t>Wong, W E and Debroy, V. Software Fault Localization.</w:t>
+                </w:r>
+              </w:p>
+            </w:tc>
+          </w:tr>
+          <w:tr>
+            <w:trPr>
+              <w:tblCellSpacing w:w="15" w:type="dxa"/>
+            </w:trPr>
+            <w:tc>
+              <w:tcPr>
+                <w:tcW w:w="0" w:type="auto"/>
+                <w:hideMark/>
+              </w:tcPr>
+              <w:p>
+                <w:pPr>
+                  <w:pStyle w:val="Bibliography"/>
+                  <w:rPr>
+                    <w:rFonts w:eastAsiaTheme="minorEastAsia"/>
+                    <w:noProof/>
+                  </w:rPr>
+                </w:pPr>
+                <w:bookmarkStart w:id="7" w:name="4cfd96ebbfa84"/>
+                <w:r>
+                  <w:rPr>
+                    <w:noProof/>
+                  </w:rPr>
+                  <w:t>9</w:t>
+                </w:r>
+                <w:bookmarkEnd w:id="7"/>
+              </w:p>
+            </w:tc>
+            <w:tc>
+              <w:tcPr>
+                <w:tcW w:w="0" w:type="auto"/>
+                <w:hideMark/>
+              </w:tcPr>
+              <w:p>
+                <w:pPr>
+                  <w:pStyle w:val="Bibliography"/>
+                  <w:rPr>
+                    <w:rFonts w:eastAsiaTheme="minorEastAsia"/>
+                    <w:noProof/>
+                  </w:rPr>
+                </w:pPr>
+                <w:r>
+                  <w:rPr>
+                    <w:noProof/>
+                  </w:rPr>
+                  <w:t>Debroy, V, Wong, W E, Xu, X, and Choi, B. A Grouping-Based Strategy to Improve the Effectiveness of Fault Localization Techniques. ( 2010), 13--22.</w:t>
+                </w:r>
+              </w:p>
+            </w:tc>
+          </w:tr>
+          <w:tr>
+            <w:trPr>
+              <w:tblCellSpacing w:w="15" w:type="dxa"/>
+            </w:trPr>
+            <w:tc>
+              <w:tcPr>
+                <w:tcW w:w="0" w:type="auto"/>
+                <w:hideMark/>
+              </w:tcPr>
+              <w:p>
+                <w:pPr>
+                  <w:pStyle w:val="Bibliography"/>
+                  <w:rPr>
+                    <w:rFonts w:eastAsiaTheme="minorEastAsia"/>
+                    <w:noProof/>
+                  </w:rPr>
+                </w:pPr>
+                <w:bookmarkStart w:id="8" w:name="4cfd96ebbfb11"/>
+                <w:r>
+                  <w:rPr>
+                    <w:noProof/>
+                  </w:rPr>
+                  <w:t>10</w:t>
+                </w:r>
+                <w:bookmarkEnd w:id="8"/>
+              </w:p>
+            </w:tc>
+            <w:tc>
+              <w:tcPr>
+                <w:tcW w:w="0" w:type="auto"/>
+                <w:hideMark/>
+              </w:tcPr>
+              <w:p>
+                <w:pPr>
+                  <w:pStyle w:val="Bibliography"/>
+                  <w:rPr>
+                    <w:rFonts w:eastAsiaTheme="minorEastAsia"/>
+                    <w:noProof/>
+                  </w:rPr>
+                </w:pPr>
+                <w:r>
+                  <w:rPr>
+                    <w:noProof/>
+                  </w:rPr>
+                  <w:t xml:space="preserve">Eric Wong, W, Debroy, V, and Choi, B. A family of code coverage-based heuristics for effective fault localization. </w:t>
+                </w:r>
+                <w:r>
+                  <w:rPr>
+                    <w:i/>
+                    <w:iCs/>
+                    <w:noProof/>
+                  </w:rPr>
+                  <w:t>Journal of Systems and Software</w:t>
+                </w:r>
+                <w:r>
+                  <w:rPr>
+                    <w:noProof/>
+                  </w:rPr>
+                  <w:t>, 83 (2010), 188--208.</w:t>
+                </w:r>
+              </w:p>
+            </w:tc>
+          </w:tr>
+          <w:tr>
+            <w:trPr>
+              <w:tblCellSpacing w:w="15" w:type="dxa"/>
+            </w:trPr>
+            <w:tc>
+              <w:tcPr>
+                <w:tcW w:w="0" w:type="auto"/>
+                <w:hideMark/>
+              </w:tcPr>
+              <w:p>
+                <w:pPr>
+                  <w:pStyle w:val="Bibliography"/>
+                  <w:rPr>
+                    <w:rFonts w:eastAsiaTheme="minorEastAsia"/>
+                    <w:noProof/>
+                  </w:rPr>
+                </w:pPr>
+                <w:bookmarkStart w:id="9" w:name="4cfd96ebbfd71"/>
+                <w:r>
+                  <w:rPr>
+                    <w:noProof/>
+                  </w:rPr>
+                  <w:t>11</w:t>
+                </w:r>
+                <w:bookmarkEnd w:id="9"/>
+              </w:p>
+            </w:tc>
+            <w:tc>
+              <w:tcPr>
+                <w:tcW w:w="0" w:type="auto"/>
+                <w:hideMark/>
+              </w:tcPr>
+              <w:p>
+                <w:pPr>
+                  <w:pStyle w:val="Bibliography"/>
+                  <w:rPr>
+                    <w:rFonts w:eastAsiaTheme="minorEastAsia"/>
+                    <w:noProof/>
+                  </w:rPr>
+                </w:pPr>
+                <w:r>
+                  <w:rPr>
+                    <w:noProof/>
+                  </w:rPr>
+                  <w:t>Agrawal, H, Horgan, J R, London, S, and Wong, W E. Fault localization using execution slices and dataflow tests. ( 2002), 143--151.</w:t>
+                </w:r>
+              </w:p>
+            </w:tc>
+          </w:tr>
+          <w:tr>
+            <w:trPr>
+              <w:tblCellSpacing w:w="15" w:type="dxa"/>
+            </w:trPr>
+            <w:tc>
+              <w:tcPr>
+                <w:tcW w:w="0" w:type="auto"/>
+                <w:hideMark/>
+              </w:tcPr>
+              <w:p>
+                <w:pPr>
+                  <w:pStyle w:val="Bibliography"/>
+                  <w:rPr>
+                    <w:rFonts w:eastAsiaTheme="minorEastAsia"/>
+                    <w:noProof/>
+                  </w:rPr>
+                </w:pPr>
+                <w:bookmarkStart w:id="10" w:name="4cfd96ebbfcaf"/>
+                <w:r>
+                  <w:rPr>
+                    <w:noProof/>
+                  </w:rPr>
+                  <w:t>12</w:t>
+                </w:r>
+                <w:bookmarkEnd w:id="10"/>
               </w:p>
             </w:tc>
             <w:tc>
@@ -12555,14 +13942,14 @@
                     <w:noProof/>
                   </w:rPr>
                 </w:pPr>
-                <w:bookmarkStart w:id="5" w:name="4cfd96ebbf9ba"/>
+                <w:bookmarkStart w:id="11" w:name="4cfd96ebbf9ba"/>
                 <w:r>
                   <w:rPr>
                     <w:noProof/>
                   </w:rPr>
-                  <w:t>7</w:t>
+                  <w:t>13</w:t>
                 </w:r>
-                <w:bookmarkEnd w:id="5"/>
+                <w:bookmarkEnd w:id="11"/>
               </w:p>
             </w:tc>
             <w:tc>
@@ -12604,14 +13991,398 @@
                     <w:noProof/>
                   </w:rPr>
                 </w:pPr>
-                <w:bookmarkStart w:id="6" w:name="4cfd96ebbfde5"/>
+                <w:bookmarkStart w:id="12" w:name="4cfd96ebbfc47"/>
                 <w:r>
                   <w:rPr>
                     <w:noProof/>
                   </w:rPr>
-                  <w:t>8</w:t>
+                  <w:t>14</w:t>
                 </w:r>
-                <w:bookmarkEnd w:id="6"/>
+                <w:bookmarkEnd w:id="12"/>
+              </w:p>
+            </w:tc>
+            <w:tc>
+              <w:tcPr>
+                <w:tcW w:w="0" w:type="auto"/>
+                <w:hideMark/>
+              </w:tcPr>
+              <w:p>
+                <w:pPr>
+                  <w:pStyle w:val="Bibliography"/>
+                  <w:rPr>
+                    <w:rFonts w:eastAsiaTheme="minorEastAsia"/>
+                    <w:noProof/>
+                  </w:rPr>
+                </w:pPr>
+                <w:r>
+                  <w:rPr>
+                    <w:noProof/>
+                  </w:rPr>
+                  <w:t>Baudry, B, Fleurey, F, and Le Traon, Y. Improving test suites for efficient fault localization. ( 2006), 82--91.</w:t>
+                </w:r>
+              </w:p>
+            </w:tc>
+          </w:tr>
+          <w:tr>
+            <w:trPr>
+              <w:tblCellSpacing w:w="15" w:type="dxa"/>
+            </w:trPr>
+            <w:tc>
+              <w:tcPr>
+                <w:tcW w:w="0" w:type="auto"/>
+                <w:hideMark/>
+              </w:tcPr>
+              <w:p>
+                <w:pPr>
+                  <w:pStyle w:val="Bibliography"/>
+                  <w:rPr>
+                    <w:rFonts w:eastAsiaTheme="minorEastAsia"/>
+                    <w:noProof/>
+                  </w:rPr>
+                </w:pPr>
+                <w:bookmarkStart w:id="13" w:name="4cfd9767cc6b5"/>
+                <w:r>
+                  <w:rPr>
+                    <w:noProof/>
+                  </w:rPr>
+                  <w:lastRenderedPageBreak/>
+                  <w:t>15</w:t>
+                </w:r>
+                <w:bookmarkEnd w:id="13"/>
+              </w:p>
+            </w:tc>
+            <w:tc>
+              <w:tcPr>
+                <w:tcW w:w="0" w:type="auto"/>
+                <w:hideMark/>
+              </w:tcPr>
+              <w:p>
+                <w:pPr>
+                  <w:pStyle w:val="Bibliography"/>
+                  <w:rPr>
+                    <w:rFonts w:eastAsiaTheme="minorEastAsia"/>
+                    <w:noProof/>
+                  </w:rPr>
+                </w:pPr>
+                <w:r>
+                  <w:rPr>
+                    <w:noProof/>
+                  </w:rPr>
+                  <w:t>Cleve, H and Zeller, A. Locating causes of program failures. ( 2005), 342--351.</w:t>
+                </w:r>
+              </w:p>
+            </w:tc>
+          </w:tr>
+          <w:tr>
+            <w:trPr>
+              <w:tblCellSpacing w:w="15" w:type="dxa"/>
+            </w:trPr>
+            <w:tc>
+              <w:tcPr>
+                <w:tcW w:w="0" w:type="auto"/>
+                <w:hideMark/>
+              </w:tcPr>
+              <w:p>
+                <w:pPr>
+                  <w:pStyle w:val="Bibliography"/>
+                  <w:rPr>
+                    <w:rFonts w:eastAsiaTheme="minorEastAsia"/>
+                    <w:noProof/>
+                  </w:rPr>
+                </w:pPr>
+                <w:bookmarkStart w:id="14" w:name="4cfd974f71773"/>
+                <w:r>
+                  <w:rPr>
+                    <w:noProof/>
+                  </w:rPr>
+                  <w:t>16</w:t>
+                </w:r>
+                <w:bookmarkEnd w:id="14"/>
+              </w:p>
+            </w:tc>
+            <w:tc>
+              <w:tcPr>
+                <w:tcW w:w="0" w:type="auto"/>
+                <w:hideMark/>
+              </w:tcPr>
+              <w:p>
+                <w:pPr>
+                  <w:pStyle w:val="Bibliography"/>
+                  <w:rPr>
+                    <w:rFonts w:eastAsiaTheme="minorEastAsia"/>
+                    <w:noProof/>
+                  </w:rPr>
+                </w:pPr>
+                <w:r>
+                  <w:rPr>
+                    <w:noProof/>
+                  </w:rPr>
+                  <w:t xml:space="preserve">Zeller, A and Hildebrandt, R. Simplifying and isolating failure-inducing input. </w:t>
+                </w:r>
+                <w:r>
+                  <w:rPr>
+                    <w:i/>
+                    <w:iCs/>
+                    <w:noProof/>
+                  </w:rPr>
+                  <w:t>IEEE Transactions on Software Engineering</w:t>
+                </w:r>
+                <w:r>
+                  <w:rPr>
+                    <w:noProof/>
+                  </w:rPr>
+                  <w:t xml:space="preserve"> (2002), 183--200.</w:t>
+                </w:r>
+              </w:p>
+            </w:tc>
+          </w:tr>
+          <w:tr>
+            <w:trPr>
+              <w:tblCellSpacing w:w="15" w:type="dxa"/>
+            </w:trPr>
+            <w:tc>
+              <w:tcPr>
+                <w:tcW w:w="0" w:type="auto"/>
+                <w:hideMark/>
+              </w:tcPr>
+              <w:p>
+                <w:pPr>
+                  <w:pStyle w:val="Bibliography"/>
+                  <w:rPr>
+                    <w:rFonts w:eastAsiaTheme="minorEastAsia"/>
+                    <w:noProof/>
+                  </w:rPr>
+                </w:pPr>
+                <w:bookmarkStart w:id="15" w:name="SIR"/>
+                <w:r>
+                  <w:rPr>
+                    <w:noProof/>
+                  </w:rPr>
+                  <w:t>17</w:t>
+                </w:r>
+                <w:bookmarkEnd w:id="15"/>
+              </w:p>
+            </w:tc>
+            <w:tc>
+              <w:tcPr>
+                <w:tcW w:w="0" w:type="auto"/>
+                <w:hideMark/>
+              </w:tcPr>
+              <w:p>
+                <w:pPr>
+                  <w:pStyle w:val="Bibliography"/>
+                  <w:rPr>
+                    <w:rFonts w:eastAsiaTheme="minorEastAsia"/>
+                    <w:noProof/>
+                  </w:rPr>
+                </w:pPr>
+                <w:r>
+                  <w:rPr>
+                    <w:i/>
+                    <w:iCs/>
+                    <w:noProof/>
+                  </w:rPr>
+                  <w:t>http://sir.unl.edu</w:t>
+                </w:r>
+                <w:r>
+                  <w:rPr>
+                    <w:noProof/>
+                  </w:rPr>
+                  <w:t>.</w:t>
+                </w:r>
+              </w:p>
+            </w:tc>
+          </w:tr>
+          <w:tr>
+            <w:trPr>
+              <w:tblCellSpacing w:w="15" w:type="dxa"/>
+            </w:trPr>
+            <w:tc>
+              <w:tcPr>
+                <w:tcW w:w="0" w:type="auto"/>
+                <w:hideMark/>
+              </w:tcPr>
+              <w:p>
+                <w:pPr>
+                  <w:pStyle w:val="Bibliography"/>
+                  <w:rPr>
+                    <w:rFonts w:eastAsiaTheme="minorEastAsia"/>
+                    <w:noProof/>
+                  </w:rPr>
+                </w:pPr>
+                <w:r>
+                  <w:rPr>
+                    <w:noProof/>
+                  </w:rPr>
+                  <w:t>18</w:t>
+                </w:r>
+              </w:p>
+            </w:tc>
+            <w:tc>
+              <w:tcPr>
+                <w:tcW w:w="0" w:type="auto"/>
+                <w:hideMark/>
+              </w:tcPr>
+              <w:p>
+                <w:pPr>
+                  <w:pStyle w:val="Bibliography"/>
+                  <w:rPr>
+                    <w:rFonts w:eastAsiaTheme="minorEastAsia"/>
+                    <w:noProof/>
+                  </w:rPr>
+                </w:pPr>
+                <w:r>
+                  <w:rPr>
+                    <w:i/>
+                    <w:iCs/>
+                    <w:noProof/>
+                  </w:rPr>
+                  <w:t>http://www.mono-project.com/Cecil</w:t>
+                </w:r>
+                <w:r>
+                  <w:rPr>
+                    <w:noProof/>
+                  </w:rPr>
+                  <w:t>.</w:t>
+                </w:r>
+              </w:p>
+            </w:tc>
+          </w:tr>
+          <w:tr>
+            <w:trPr>
+              <w:tblCellSpacing w:w="15" w:type="dxa"/>
+            </w:trPr>
+            <w:tc>
+              <w:tcPr>
+                <w:tcW w:w="0" w:type="auto"/>
+                <w:hideMark/>
+              </w:tcPr>
+              <w:p>
+                <w:pPr>
+                  <w:pStyle w:val="Bibliography"/>
+                  <w:rPr>
+                    <w:rFonts w:eastAsiaTheme="minorEastAsia"/>
+                    <w:noProof/>
+                  </w:rPr>
+                </w:pPr>
+                <w:r>
+                  <w:rPr>
+                    <w:noProof/>
+                  </w:rPr>
+                  <w:t>19</w:t>
+                </w:r>
+              </w:p>
+            </w:tc>
+            <w:tc>
+              <w:tcPr>
+                <w:tcW w:w="0" w:type="auto"/>
+                <w:hideMark/>
+              </w:tcPr>
+              <w:p>
+                <w:pPr>
+                  <w:pStyle w:val="Bibliography"/>
+                  <w:rPr>
+                    <w:rFonts w:eastAsiaTheme="minorEastAsia"/>
+                    <w:noProof/>
+                  </w:rPr>
+                </w:pPr>
+                <w:r>
+                  <w:rPr>
+                    <w:i/>
+                    <w:iCs/>
+                    <w:noProof/>
+                  </w:rPr>
+                  <w:t>https://github.com/lukesandberg/PexFaultLocalization</w:t>
+                </w:r>
+                <w:r>
+                  <w:rPr>
+                    <w:noProof/>
+                  </w:rPr>
+                  <w:t>.</w:t>
+                </w:r>
+              </w:p>
+            </w:tc>
+          </w:tr>
+          <w:tr>
+            <w:trPr>
+              <w:tblCellSpacing w:w="15" w:type="dxa"/>
+            </w:trPr>
+            <w:tc>
+              <w:tcPr>
+                <w:tcW w:w="0" w:type="auto"/>
+                <w:hideMark/>
+              </w:tcPr>
+              <w:p>
+                <w:pPr>
+                  <w:pStyle w:val="Bibliography"/>
+                  <w:rPr>
+                    <w:rFonts w:eastAsiaTheme="minorEastAsia"/>
+                    <w:noProof/>
+                  </w:rPr>
+                </w:pPr>
+                <w:r>
+                  <w:rPr>
+                    <w:noProof/>
+                  </w:rPr>
+                  <w:t>20</w:t>
+                </w:r>
+              </w:p>
+            </w:tc>
+            <w:tc>
+              <w:tcPr>
+                <w:tcW w:w="0" w:type="auto"/>
+                <w:hideMark/>
+              </w:tcPr>
+              <w:p>
+                <w:pPr>
+                  <w:pStyle w:val="Bibliography"/>
+                  <w:rPr>
+                    <w:rFonts w:eastAsiaTheme="minorEastAsia"/>
+                    <w:noProof/>
+                  </w:rPr>
+                </w:pPr>
+                <w:r>
+                  <w:rPr>
+                    <w:i/>
+                    <w:iCs/>
+                    <w:noProof/>
+                  </w:rPr>
+                  <w:t>http://code.google.com/p/functional-dotnet/</w:t>
+                </w:r>
+                <w:r>
+                  <w:rPr>
+                    <w:noProof/>
+                  </w:rPr>
+                  <w:t>.</w:t>
+                </w:r>
+              </w:p>
+            </w:tc>
+          </w:tr>
+          <w:tr>
+            <w:trPr>
+              <w:tblCellSpacing w:w="15" w:type="dxa"/>
+            </w:trPr>
+            <w:tc>
+              <w:tcPr>
+                <w:tcW w:w="0" w:type="auto"/>
+                <w:hideMark/>
+              </w:tcPr>
+              <w:p>
+                <w:pPr>
+                  <w:pStyle w:val="Bibliography"/>
+                  <w:rPr>
+                    <w:rFonts w:eastAsiaTheme="minorEastAsia"/>
+                    <w:noProof/>
+                  </w:rPr>
+                </w:pPr>
+                <w:bookmarkStart w:id="16" w:name="4cfd96ebbfde5"/>
+                <w:r>
+                  <w:rPr>
+                    <w:noProof/>
+                  </w:rPr>
+                  <w:t>21</w:t>
+                </w:r>
+                <w:bookmarkEnd w:id="16"/>
               </w:p>
             </w:tc>
             <w:tc>
@@ -12667,14 +14438,14 @@
                     <w:noProof/>
                   </w:rPr>
                 </w:pPr>
-                <w:bookmarkStart w:id="7" w:name="4cfd96ebbf94a"/>
+                <w:bookmarkStart w:id="17" w:name="4cfd96ebbf94a"/>
                 <w:r>
                   <w:rPr>
                     <w:noProof/>
                   </w:rPr>
-                  <w:t>9</w:t>
+                  <w:t>22</w:t>
                 </w:r>
-                <w:bookmarkEnd w:id="7"/>
+                <w:bookmarkEnd w:id="17"/>
               </w:p>
             </w:tc>
             <w:tc>
@@ -12716,14 +14487,14 @@
                     <w:noProof/>
                   </w:rPr>
                 </w:pPr>
-                <w:bookmarkStart w:id="8" w:name="4cfd96ebbfc47"/>
+                <w:bookmarkStart w:id="18" w:name="Wan09"/>
                 <w:r>
                   <w:rPr>
                     <w:noProof/>
                   </w:rPr>
-                  <w:t>10</w:t>
+                  <w:t>23</w:t>
                 </w:r>
-                <w:bookmarkEnd w:id="8"/>
+                <w:bookmarkEnd w:id="18"/>
               </w:p>
             </w:tc>
             <w:tc>
@@ -12743,7 +14514,21 @@
                   <w:rPr>
                     <w:noProof/>
                   </w:rPr>
-                  <w:t>Baudry, B, Fleurey, F, and Le Traon, Y. Improving test suites for efficient fault localization. ( 2006), 82--91.</w:t>
+                  <w:t xml:space="preserve">Wang, X. and Gu, Q. and Zhang, X. and Chen, X. and Chen, D. Fault Localization Based on Multi-level Similarity of Execution Traces. In </w:t>
+                </w:r>
+                <w:r>
+                  <w:rPr>
+                    <w:i/>
+                    <w:iCs/>
+                    <w:noProof/>
+                  </w:rPr>
+                  <w:t>Software Engineering Conference</w:t>
+                </w:r>
+                <w:r>
+                  <w:rPr>
+                    <w:noProof/>
+                  </w:rPr>
+                  <w:t xml:space="preserve"> ( 2009), IEEE, 399-405.</w:t>
                 </w:r>
               </w:p>
             </w:tc>
@@ -12765,14 +14550,14 @@
                     <w:noProof/>
                   </w:rPr>
                 </w:pPr>
-                <w:bookmarkStart w:id="9" w:name="4cfd9767cc6b5"/>
+                <w:bookmarkStart w:id="19" w:name="Ren03"/>
                 <w:r>
                   <w:rPr>
                     <w:noProof/>
                   </w:rPr>
-                  <w:t>11</w:t>
+                  <w:t>24</w:t>
                 </w:r>
-                <w:bookmarkEnd w:id="9"/>
+                <w:bookmarkEnd w:id="19"/>
               </w:p>
             </w:tc>
             <w:tc>
@@ -12792,7 +14577,21 @@
                   <w:rPr>
                     <w:noProof/>
                   </w:rPr>
-                  <w:t>Cleve, H and Zeller, A. Locating causes of program failures. ( 2005), 342--351.</w:t>
+                  <w:t xml:space="preserve">Renieres, M. and Reiss, S.P. Fault localization with nearest neighbor queries. In </w:t>
+                </w:r>
+                <w:r>
+                  <w:rPr>
+                    <w:i/>
+                    <w:iCs/>
+                    <w:noProof/>
+                  </w:rPr>
+                  <w:t>18th IEEE International Conference on Automated Software Engineering, 2003. Proceedings</w:t>
+                </w:r>
+                <w:r>
+                  <w:rPr>
+                    <w:noProof/>
+                  </w:rPr>
+                  <w:t xml:space="preserve"> ( 2003), 30-39.</w:t>
                 </w:r>
               </w:p>
             </w:tc>
@@ -12814,14 +14613,14 @@
                     <w:noProof/>
                   </w:rPr>
                 </w:pPr>
-                <w:bookmarkStart w:id="10" w:name="4cfd974f71773"/>
+                <w:bookmarkStart w:id="20" w:name="4cfd96ebbfbe1"/>
                 <w:r>
                   <w:rPr>
                     <w:noProof/>
                   </w:rPr>
-                  <w:t>12</w:t>
+                  <w:t>25</w:t>
                 </w:r>
-                <w:bookmarkEnd w:id="10"/>
+                <w:bookmarkEnd w:id="20"/>
               </w:p>
             </w:tc>
             <w:tc>
@@ -12841,21 +14640,7 @@
                   <w:rPr>
                     <w:noProof/>
                   </w:rPr>
-                  <w:t xml:space="preserve">Zeller, A and Hildebrandt, R. Simplifying and isolating failure-inducing input. </w:t>
-                </w:r>
-                <w:r>
-                  <w:rPr>
-                    <w:i/>
-                    <w:iCs/>
-                    <w:noProof/>
-                  </w:rPr>
-                  <w:t>IEEE Transactions on Software Engineering</w:t>
-                </w:r>
-                <w:r>
-                  <w:rPr>
-                    <w:noProof/>
-                  </w:rPr>
-                  <w:t xml:space="preserve"> (2002), 183--200.</w:t>
+                  <w:t>Jones, J A, Bowring, J F, and Harrold, M J. Debugging in parallel. ( 2007), 16--26.</w:t>
                 </w:r>
               </w:p>
             </w:tc>
@@ -12877,230 +14662,14 @@
                     <w:noProof/>
                   </w:rPr>
                 </w:pPr>
-                <w:bookmarkStart w:id="11" w:name="4cfd96ebbfb79"/>
+                <w:bookmarkStart w:id="21" w:name="4cfdc2a1d6d2e"/>
                 <w:r>
                   <w:rPr>
                     <w:noProof/>
                   </w:rPr>
-                  <w:t>13</w:t>
+                  <w:t>26</w:t>
                 </w:r>
-                <w:bookmarkEnd w:id="11"/>
-              </w:p>
-            </w:tc>
-            <w:tc>
-              <w:tcPr>
-                <w:tcW w:w="0" w:type="auto"/>
-                <w:hideMark/>
-              </w:tcPr>
-              <w:p>
-                <w:pPr>
-                  <w:pStyle w:val="Bibliography"/>
-                  <w:rPr>
-                    <w:rFonts w:eastAsiaTheme="minorEastAsia"/>
-                    <w:noProof/>
-                  </w:rPr>
-                </w:pPr>
-                <w:r>
-                  <w:rPr>
-                    <w:noProof/>
-                  </w:rPr>
-                  <w:t>Jeffrey, D, Gupta, N, and Gupta, R. Fault localization using value replacement. ( 2008), 167--178.</w:t>
-                </w:r>
-              </w:p>
-            </w:tc>
-          </w:tr>
-          <w:tr>
-            <w:trPr>
-              <w:tblCellSpacing w:w="15" w:type="dxa"/>
-            </w:trPr>
-            <w:tc>
-              <w:tcPr>
-                <w:tcW w:w="0" w:type="auto"/>
-                <w:hideMark/>
-              </w:tcPr>
-              <w:p>
-                <w:pPr>
-                  <w:pStyle w:val="Bibliography"/>
-                  <w:rPr>
-                    <w:rFonts w:eastAsiaTheme="minorEastAsia"/>
-                    <w:noProof/>
-                  </w:rPr>
-                </w:pPr>
-                <w:bookmarkStart w:id="12" w:name="SIR"/>
-                <w:r>
-                  <w:rPr>
-                    <w:noProof/>
-                  </w:rPr>
-                  <w:t>14</w:t>
-                </w:r>
-                <w:bookmarkEnd w:id="12"/>
-              </w:p>
-            </w:tc>
-            <w:tc>
-              <w:tcPr>
-                <w:tcW w:w="0" w:type="auto"/>
-                <w:hideMark/>
-              </w:tcPr>
-              <w:p>
-                <w:pPr>
-                  <w:pStyle w:val="Bibliography"/>
-                  <w:rPr>
-                    <w:rFonts w:eastAsiaTheme="minorEastAsia"/>
-                    <w:noProof/>
-                  </w:rPr>
-                </w:pPr>
-                <w:r>
-                  <w:rPr>
-                    <w:i/>
-                    <w:iCs/>
-                    <w:noProof/>
-                  </w:rPr>
-                  <w:t>http://sir.unl.edu</w:t>
-                </w:r>
-                <w:r>
-                  <w:rPr>
-                    <w:noProof/>
-                  </w:rPr>
-                  <w:t>.</w:t>
-                </w:r>
-              </w:p>
-            </w:tc>
-          </w:tr>
-          <w:tr>
-            <w:trPr>
-              <w:tblCellSpacing w:w="15" w:type="dxa"/>
-            </w:trPr>
-            <w:tc>
-              <w:tcPr>
-                <w:tcW w:w="0" w:type="auto"/>
-                <w:hideMark/>
-              </w:tcPr>
-              <w:p>
-                <w:pPr>
-                  <w:pStyle w:val="Bibliography"/>
-                  <w:rPr>
-                    <w:rFonts w:eastAsiaTheme="minorEastAsia"/>
-                    <w:noProof/>
-                  </w:rPr>
-                </w:pPr>
-                <w:r>
-                  <w:rPr>
-                    <w:noProof/>
-                  </w:rPr>
-                  <w:t>15</w:t>
-                </w:r>
-              </w:p>
-            </w:tc>
-            <w:tc>
-              <w:tcPr>
-                <w:tcW w:w="0" w:type="auto"/>
-                <w:hideMark/>
-              </w:tcPr>
-              <w:p>
-                <w:pPr>
-                  <w:pStyle w:val="Bibliography"/>
-                  <w:rPr>
-                    <w:rFonts w:eastAsiaTheme="minorEastAsia"/>
-                    <w:noProof/>
-                  </w:rPr>
-                </w:pPr>
-                <w:r>
-                  <w:rPr>
-                    <w:i/>
-                    <w:iCs/>
-                    <w:noProof/>
-                  </w:rPr>
-                  <w:t>http://www.mono-project.com/Cecil</w:t>
-                </w:r>
-                <w:r>
-                  <w:rPr>
-                    <w:noProof/>
-                  </w:rPr>
-                  <w:t>.</w:t>
-                </w:r>
-              </w:p>
-            </w:tc>
-          </w:tr>
-          <w:tr>
-            <w:trPr>
-              <w:tblCellSpacing w:w="15" w:type="dxa"/>
-            </w:trPr>
-            <w:tc>
-              <w:tcPr>
-                <w:tcW w:w="0" w:type="auto"/>
-                <w:hideMark/>
-              </w:tcPr>
-              <w:p>
-                <w:pPr>
-                  <w:pStyle w:val="Bibliography"/>
-                  <w:rPr>
-                    <w:rFonts w:eastAsiaTheme="minorEastAsia"/>
-                    <w:noProof/>
-                  </w:rPr>
-                </w:pPr>
-                <w:r>
-                  <w:rPr>
-                    <w:noProof/>
-                  </w:rPr>
-                  <w:t>16</w:t>
-                </w:r>
-              </w:p>
-            </w:tc>
-            <w:tc>
-              <w:tcPr>
-                <w:tcW w:w="0" w:type="auto"/>
-                <w:hideMark/>
-              </w:tcPr>
-              <w:p>
-                <w:pPr>
-                  <w:pStyle w:val="Bibliography"/>
-                  <w:rPr>
-                    <w:rFonts w:eastAsiaTheme="minorEastAsia"/>
-                    <w:noProof/>
-                  </w:rPr>
-                </w:pPr>
-                <w:r>
-                  <w:rPr>
-                    <w:i/>
-                    <w:iCs/>
-                    <w:noProof/>
-                  </w:rPr>
-                  <w:t>https://github.com/lukesandberg/PexFaultLocalization</w:t>
-                </w:r>
-                <w:r>
-                  <w:rPr>
-                    <w:noProof/>
-                  </w:rPr>
-                  <w:t>.</w:t>
-                </w:r>
-              </w:p>
-            </w:tc>
-          </w:tr>
-          <w:tr>
-            <w:trPr>
-              <w:tblCellSpacing w:w="15" w:type="dxa"/>
-            </w:trPr>
-            <w:tc>
-              <w:tcPr>
-                <w:tcW w:w="0" w:type="auto"/>
-                <w:hideMark/>
-              </w:tcPr>
-              <w:p>
-                <w:pPr>
-                  <w:pStyle w:val="Bibliography"/>
-                  <w:rPr>
-                    <w:rFonts w:eastAsiaTheme="minorEastAsia"/>
-                    <w:noProof/>
-                  </w:rPr>
-                </w:pPr>
-                <w:bookmarkStart w:id="13" w:name="4cfdc2a1d6d2e"/>
-                <w:r>
-                  <w:rPr>
-                    <w:noProof/>
-                  </w:rPr>
-                  <w:t>17</w:t>
-                </w:r>
-                <w:bookmarkEnd w:id="13"/>
+                <w:bookmarkEnd w:id="21"/>
               </w:p>
             </w:tc>
             <w:tc>
@@ -13142,14 +14711,14 @@
                     <w:noProof/>
                   </w:rPr>
                 </w:pPr>
-                <w:bookmarkStart w:id="14" w:name="4cfd96ebbf8ec"/>
+                <w:bookmarkStart w:id="22" w:name="4cfd96ebbf8ec"/>
                 <w:r>
                   <w:rPr>
                     <w:noProof/>
                   </w:rPr>
-                  <w:t>18</w:t>
+                  <w:t>27</w:t>
                 </w:r>
-                <w:bookmarkEnd w:id="14"/>
+                <w:bookmarkEnd w:id="22"/>
               </w:p>
             </w:tc>
             <w:tc>
@@ -13191,224 +14760,14 @@
                     <w:noProof/>
                   </w:rPr>
                 </w:pPr>
-                <w:bookmarkStart w:id="15" w:name="4cfd96ebbfa20"/>
+                <w:bookmarkStart w:id="23" w:name="4cfd977e116e8"/>
                 <w:r>
                   <w:rPr>
                     <w:noProof/>
                   </w:rPr>
-                  <w:t>19</w:t>
+                  <w:t>28</w:t>
                 </w:r>
-                <w:bookmarkEnd w:id="15"/>
-              </w:p>
-            </w:tc>
-            <w:tc>
-              <w:tcPr>
-                <w:tcW w:w="0" w:type="auto"/>
-                <w:hideMark/>
-              </w:tcPr>
-              <w:p>
-                <w:pPr>
-                  <w:pStyle w:val="Bibliography"/>
-                  <w:rPr>
-                    <w:rFonts w:eastAsiaTheme="minorEastAsia"/>
-                    <w:noProof/>
-                  </w:rPr>
-                </w:pPr>
-                <w:r>
-                  <w:rPr>
-                    <w:noProof/>
-                  </w:rPr>
-                  <w:t>Wong, W E and Debroy, V. Software Fault Localization.</w:t>
-                </w:r>
-              </w:p>
-            </w:tc>
-          </w:tr>
-          <w:tr>
-            <w:trPr>
-              <w:tblCellSpacing w:w="15" w:type="dxa"/>
-            </w:trPr>
-            <w:tc>
-              <w:tcPr>
-                <w:tcW w:w="0" w:type="auto"/>
-                <w:hideMark/>
-              </w:tcPr>
-              <w:p>
-                <w:pPr>
-                  <w:pStyle w:val="Bibliography"/>
-                  <w:rPr>
-                    <w:rFonts w:eastAsiaTheme="minorEastAsia"/>
-                    <w:noProof/>
-                  </w:rPr>
-                </w:pPr>
-                <w:bookmarkStart w:id="16" w:name="4cfd96ebbfa84"/>
-                <w:r>
-                  <w:rPr>
-                    <w:noProof/>
-                  </w:rPr>
-                  <w:t>20</w:t>
-                </w:r>
-                <w:bookmarkEnd w:id="16"/>
-              </w:p>
-            </w:tc>
-            <w:tc>
-              <w:tcPr>
-                <w:tcW w:w="0" w:type="auto"/>
-                <w:hideMark/>
-              </w:tcPr>
-              <w:p>
-                <w:pPr>
-                  <w:pStyle w:val="Bibliography"/>
-                  <w:rPr>
-                    <w:rFonts w:eastAsiaTheme="minorEastAsia"/>
-                    <w:noProof/>
-                  </w:rPr>
-                </w:pPr>
-                <w:r>
-                  <w:rPr>
-                    <w:noProof/>
-                  </w:rPr>
-                  <w:t>Debroy, V, Wong, W E, Xu, X, and Choi, B. A Grouping-Based Strategy to Improve the Effectiveness of Fault Localization Techniques. ( 2010), 13--22.</w:t>
-                </w:r>
-              </w:p>
-            </w:tc>
-          </w:tr>
-          <w:tr>
-            <w:trPr>
-              <w:tblCellSpacing w:w="15" w:type="dxa"/>
-            </w:trPr>
-            <w:tc>
-              <w:tcPr>
-                <w:tcW w:w="0" w:type="auto"/>
-                <w:hideMark/>
-              </w:tcPr>
-              <w:p>
-                <w:pPr>
-                  <w:pStyle w:val="Bibliography"/>
-                  <w:rPr>
-                    <w:rFonts w:eastAsiaTheme="minorEastAsia"/>
-                    <w:noProof/>
-                  </w:rPr>
-                </w:pPr>
-                <w:bookmarkStart w:id="17" w:name="4cfd96ebbfb11"/>
-                <w:r>
-                  <w:rPr>
-                    <w:noProof/>
-                  </w:rPr>
-                  <w:t>21</w:t>
-                </w:r>
-                <w:bookmarkEnd w:id="17"/>
-              </w:p>
-            </w:tc>
-            <w:tc>
-              <w:tcPr>
-                <w:tcW w:w="0" w:type="auto"/>
-                <w:hideMark/>
-              </w:tcPr>
-              <w:p>
-                <w:pPr>
-                  <w:pStyle w:val="Bibliography"/>
-                  <w:rPr>
-                    <w:rFonts w:eastAsiaTheme="minorEastAsia"/>
-                    <w:noProof/>
-                  </w:rPr>
-                </w:pPr>
-                <w:r>
-                  <w:rPr>
-                    <w:noProof/>
-                  </w:rPr>
-                  <w:t xml:space="preserve">Eric Wong, W, Debroy, V, and Choi, B. A family of code coverage-based heuristics for effective fault localization. </w:t>
-                </w:r>
-                <w:r>
-                  <w:rPr>
-                    <w:i/>
-                    <w:iCs/>
-                    <w:noProof/>
-                  </w:rPr>
-                  <w:t>Journal of Systems and Software</w:t>
-                </w:r>
-                <w:r>
-                  <w:rPr>
-                    <w:noProof/>
-                  </w:rPr>
-                  <w:t>, 83 (2010), 188--208.</w:t>
-                </w:r>
-              </w:p>
-            </w:tc>
-          </w:tr>
-          <w:tr>
-            <w:trPr>
-              <w:tblCellSpacing w:w="15" w:type="dxa"/>
-            </w:trPr>
-            <w:tc>
-              <w:tcPr>
-                <w:tcW w:w="0" w:type="auto"/>
-                <w:hideMark/>
-              </w:tcPr>
-              <w:p>
-                <w:pPr>
-                  <w:pStyle w:val="Bibliography"/>
-                  <w:rPr>
-                    <w:rFonts w:eastAsiaTheme="minorEastAsia"/>
-                    <w:noProof/>
-                  </w:rPr>
-                </w:pPr>
-                <w:bookmarkStart w:id="18" w:name="4cfd96ebbfbe1"/>
-                <w:r>
-                  <w:rPr>
-                    <w:noProof/>
-                  </w:rPr>
-                  <w:t>22</w:t>
-                </w:r>
-                <w:bookmarkEnd w:id="18"/>
-              </w:p>
-            </w:tc>
-            <w:tc>
-              <w:tcPr>
-                <w:tcW w:w="0" w:type="auto"/>
-                <w:hideMark/>
-              </w:tcPr>
-              <w:p>
-                <w:pPr>
-                  <w:pStyle w:val="Bibliography"/>
-                  <w:rPr>
-                    <w:rFonts w:eastAsiaTheme="minorEastAsia"/>
-                    <w:noProof/>
-                  </w:rPr>
-                </w:pPr>
-                <w:r>
-                  <w:rPr>
-                    <w:noProof/>
-                  </w:rPr>
-                  <w:t>Jones, J A, Bowring, J F, and Harrold, M J. Debugging in parallel. ( 2007), 16--26.</w:t>
-                </w:r>
-              </w:p>
-            </w:tc>
-          </w:tr>
-          <w:tr>
-            <w:trPr>
-              <w:tblCellSpacing w:w="15" w:type="dxa"/>
-            </w:trPr>
-            <w:tc>
-              <w:tcPr>
-                <w:tcW w:w="0" w:type="auto"/>
-                <w:hideMark/>
-              </w:tcPr>
-              <w:p>
-                <w:pPr>
-                  <w:pStyle w:val="Bibliography"/>
-                  <w:rPr>
-                    <w:rFonts w:eastAsiaTheme="minorEastAsia"/>
-                    <w:noProof/>
-                  </w:rPr>
-                </w:pPr>
-                <w:bookmarkStart w:id="19" w:name="4cfd977e116e8"/>
-                <w:r>
-                  <w:rPr>
-                    <w:noProof/>
-                  </w:rPr>
-                  <w:t>23</w:t>
-                </w:r>
-                <w:bookmarkEnd w:id="19"/>
+                <w:bookmarkEnd w:id="23"/>
               </w:p>
             </w:tc>
             <w:tc>
@@ -13436,16 +14795,7 @@
                     <w:iCs/>
                     <w:noProof/>
                   </w:rPr>
-                  <w:t xml:space="preserve">ACM </w:t>
-                </w:r>
-                <w:r>
-                  <w:rPr>
-                    <w:i/>
-                    <w:iCs/>
-                    <w:noProof/>
-                  </w:rPr>
-                  <w:lastRenderedPageBreak/>
-                  <w:t>SIGPLAN Notices</w:t>
+                  <w:t>ACM SIGPLAN Notices</w:t>
                 </w:r>
                 <w:r>
                   <w:rPr>
@@ -13471,7 +14821,6 @@
               <w:noProof/>
               <w:vanish/>
             </w:rPr>
-            <w:lastRenderedPageBreak/>
             <w:t>x</w:t>
           </w:r>
         </w:p>
@@ -13514,15 +14863,15 @@
 </file>
 
 <file path=word/endnotes.xml><?xml version="1.0" encoding="utf-8"?>
-<w:endnotes xmlns:ve="http://schemas.openxmlformats.org/markup-compatibility/2006" xmlns:o="urn:schemas-microsoft-com:office:office" xmlns:r="http://schemas.openxmlformats.org/officeDocument/2006/relationships" xmlns:m="http://schemas.openxmlformats.org/officeDocument/2006/math" xmlns:v="urn:schemas-microsoft-com:vml" xmlns:wp="http://schemas.openxmlformats.org/drawingml/2006/wordprocessingDrawing" xmlns:w10="urn:schemas-microsoft-com:office:word" xmlns:w="http://schemas.openxmlformats.org/wordprocessingml/2006/main" xmlns:wne="http://schemas.microsoft.com/office/word/2006/wordml">
-  <w:endnote w:type="separator" w:id="0">
+<w:endnotes xmlns:wpc="http://schemas.microsoft.com/office/word/2010/wordprocessingCanvas" xmlns:mc="http://schemas.openxmlformats.org/markup-compatibility/2006" xmlns:o="urn:schemas-microsoft-com:office:office" xmlns:r="http://schemas.openxmlformats.org/officeDocument/2006/relationships" xmlns:m="http://schemas.openxmlformats.org/officeDocument/2006/math" xmlns:v="urn:schemas-microsoft-com:vml" xmlns:wp14="http://schemas.microsoft.com/office/word/2010/wordprocessingDrawing" xmlns:wp="http://schemas.openxmlformats.org/drawingml/2006/wordprocessingDrawing" xmlns:w10="urn:schemas-microsoft-com:office:word" xmlns:w="http://schemas.openxmlformats.org/wordprocessingml/2006/main" xmlns:w14="http://schemas.microsoft.com/office/word/2010/wordml" xmlns:wpg="http://schemas.microsoft.com/office/word/2010/wordprocessingGroup" xmlns:wpi="http://schemas.microsoft.com/office/word/2010/wordprocessingInk" xmlns:wne="http://schemas.microsoft.com/office/word/2006/wordml" xmlns:wps="http://schemas.microsoft.com/office/word/2010/wordprocessingShape" mc:Ignorable="w14 wp14">
+  <w:endnote w:type="separator" w:id="-1">
     <w:p>
       <w:r>
         <w:separator/>
       </w:r>
     </w:p>
   </w:endnote>
-  <w:endnote w:type="continuationSeparator" w:id="1">
+  <w:endnote w:type="continuationSeparator" w:id="0">
     <w:p>
       <w:r>
         <w:continuationSeparator/>
@@ -13533,7 +14882,7 @@
 </file>
 
 <file path=word/footer1.xml><?xml version="1.0" encoding="utf-8"?>
-<w:ftr xmlns:ve="http://schemas.openxmlformats.org/markup-compatibility/2006" xmlns:o="urn:schemas-microsoft-com:office:office" xmlns:r="http://schemas.openxmlformats.org/officeDocument/2006/relationships" xmlns:m="http://schemas.openxmlformats.org/officeDocument/2006/math" xmlns:v="urn:schemas-microsoft-com:vml" xmlns:wp="http://schemas.openxmlformats.org/drawingml/2006/wordprocessingDrawing" xmlns:w10="urn:schemas-microsoft-com:office:word" xmlns:w="http://schemas.openxmlformats.org/wordprocessingml/2006/main" xmlns:wne="http://schemas.microsoft.com/office/word/2006/wordml">
+<w:ftr xmlns:wpc="http://schemas.microsoft.com/office/word/2010/wordprocessingCanvas" xmlns:mc="http://schemas.openxmlformats.org/markup-compatibility/2006" xmlns:o="urn:schemas-microsoft-com:office:office" xmlns:r="http://schemas.openxmlformats.org/officeDocument/2006/relationships" xmlns:m="http://schemas.openxmlformats.org/officeDocument/2006/math" xmlns:v="urn:schemas-microsoft-com:vml" xmlns:wp14="http://schemas.microsoft.com/office/word/2010/wordprocessingDrawing" xmlns:wp="http://schemas.openxmlformats.org/drawingml/2006/wordprocessingDrawing" xmlns:w10="urn:schemas-microsoft-com:office:word" xmlns:w="http://schemas.openxmlformats.org/wordprocessingml/2006/main" xmlns:w14="http://schemas.microsoft.com/office/word/2010/wordml" xmlns:wpg="http://schemas.microsoft.com/office/word/2010/wordprocessingGroup" xmlns:wpi="http://schemas.microsoft.com/office/word/2010/wordprocessingInk" xmlns:wne="http://schemas.microsoft.com/office/word/2006/wordml" xmlns:wps="http://schemas.microsoft.com/office/word/2010/wordprocessingShape" mc:Ignorable="w14 wp14">
   <w:p>
     <w:pPr>
       <w:pStyle w:val="Footer"/>
@@ -13570,15 +14919,15 @@
 </file>
 
 <file path=word/footnotes.xml><?xml version="1.0" encoding="utf-8"?>
-<w:footnotes xmlns:ve="http://schemas.openxmlformats.org/markup-compatibility/2006" xmlns:o="urn:schemas-microsoft-com:office:office" xmlns:r="http://schemas.openxmlformats.org/officeDocument/2006/relationships" xmlns:m="http://schemas.openxmlformats.org/officeDocument/2006/math" xmlns:v="urn:schemas-microsoft-com:vml" xmlns:wp="http://schemas.openxmlformats.org/drawingml/2006/wordprocessingDrawing" xmlns:w10="urn:schemas-microsoft-com:office:word" xmlns:w="http://schemas.openxmlformats.org/wordprocessingml/2006/main" xmlns:wne="http://schemas.microsoft.com/office/word/2006/wordml">
-  <w:footnote w:type="separator" w:id="0">
+<w:footnotes xmlns:wpc="http://schemas.microsoft.com/office/word/2010/wordprocessingCanvas" xmlns:mc="http://schemas.openxmlformats.org/markup-compatibility/2006" xmlns:o="urn:schemas-microsoft-com:office:office" xmlns:r="http://schemas.openxmlformats.org/officeDocument/2006/relationships" xmlns:m="http://schemas.openxmlformats.org/officeDocument/2006/math" xmlns:v="urn:schemas-microsoft-com:vml" xmlns:wp14="http://schemas.microsoft.com/office/word/2010/wordprocessingDrawing" xmlns:wp="http://schemas.openxmlformats.org/drawingml/2006/wordprocessingDrawing" xmlns:w10="urn:schemas-microsoft-com:office:word" xmlns:w="http://schemas.openxmlformats.org/wordprocessingml/2006/main" xmlns:w14="http://schemas.microsoft.com/office/word/2010/wordml" xmlns:wpg="http://schemas.microsoft.com/office/word/2010/wordprocessingGroup" xmlns:wpi="http://schemas.microsoft.com/office/word/2010/wordprocessingInk" xmlns:wne="http://schemas.microsoft.com/office/word/2006/wordml" xmlns:wps="http://schemas.microsoft.com/office/word/2010/wordprocessingShape" mc:Ignorable="w14 wp14">
+  <w:footnote w:type="separator" w:id="-1">
     <w:p>
       <w:r>
         <w:separator/>
       </w:r>
     </w:p>
   </w:footnote>
-  <w:footnote w:type="continuationSeparator" w:id="1">
+  <w:footnote w:type="continuationSeparator" w:id="0">
     <w:p>
       <w:r>
         <w:continuationSeparator/>
@@ -13589,7 +14938,7 @@
 </file>
 
 <file path=word/numbering.xml><?xml version="1.0" encoding="utf-8"?>
-<w:numbering xmlns:ve="http://schemas.openxmlformats.org/markup-compatibility/2006" xmlns:o="urn:schemas-microsoft-com:office:office" xmlns:r="http://schemas.openxmlformats.org/officeDocument/2006/relationships" xmlns:m="http://schemas.openxmlformats.org/officeDocument/2006/math" xmlns:v="urn:schemas-microsoft-com:vml" xmlns:wp="http://schemas.openxmlformats.org/drawingml/2006/wordprocessingDrawing" xmlns:w10="urn:schemas-microsoft-com:office:word" xmlns:w="http://schemas.openxmlformats.org/wordprocessingml/2006/main" xmlns:wne="http://schemas.microsoft.com/office/word/2006/wordml">
+<w:numbering xmlns:wpc="http://schemas.microsoft.com/office/word/2010/wordprocessingCanvas" xmlns:mc="http://schemas.openxmlformats.org/markup-compatibility/2006" xmlns:o="urn:schemas-microsoft-com:office:office" xmlns:r="http://schemas.openxmlformats.org/officeDocument/2006/relationships" xmlns:m="http://schemas.openxmlformats.org/officeDocument/2006/math" xmlns:v="urn:schemas-microsoft-com:vml" xmlns:wp14="http://schemas.microsoft.com/office/word/2010/wordprocessingDrawing" xmlns:wp="http://schemas.openxmlformats.org/drawingml/2006/wordprocessingDrawing" xmlns:w10="urn:schemas-microsoft-com:office:word" xmlns:w="http://schemas.openxmlformats.org/wordprocessingml/2006/main" xmlns:w14="http://schemas.microsoft.com/office/word/2010/wordml" xmlns:wpg="http://schemas.microsoft.com/office/word/2010/wordprocessingGroup" xmlns:wpi="http://schemas.microsoft.com/office/word/2010/wordprocessingInk" xmlns:wne="http://schemas.microsoft.com/office/word/2006/wordml" xmlns:wps="http://schemas.microsoft.com/office/word/2010/wordprocessingShape" mc:Ignorable="w14 wp14">
   <w:abstractNum w:abstractNumId="0">
     <w:nsid w:val="FFFFFFFB"/>
     <w:multiLevelType w:val="multilevel"/>
@@ -13699,7 +15048,7 @@
 </file>
 
 <file path=word/styles.xml><?xml version="1.0" encoding="utf-8"?>
-<w:styles xmlns:r="http://schemas.openxmlformats.org/officeDocument/2006/relationships" xmlns:w="http://schemas.openxmlformats.org/wordprocessingml/2006/main">
+<w:styles xmlns:mc="http://schemas.openxmlformats.org/markup-compatibility/2006" xmlns:r="http://schemas.openxmlformats.org/officeDocument/2006/relationships" xmlns:w="http://schemas.openxmlformats.org/wordprocessingml/2006/main" xmlns:w14="http://schemas.microsoft.com/office/word/2010/wordml" mc:Ignorable="w14">
   <w:docDefaults>
     <w:rPrDefault>
       <w:rPr>
@@ -14023,7 +15372,6 @@
     <w:uiPriority w:val="99"/>
     <w:semiHidden/>
     <w:unhideWhenUsed/>
-    <w:qFormat/>
     <w:tblPr>
       <w:tblInd w:w="0" w:type="dxa"/>
       <w:tblCellMar>
@@ -15287,7 +16635,7 @@
     <b:Pages>143--151</b:Pages>
     <b:BibOrder>3</b:BibOrder>
     <b:YearSuffix/>
-    <b:RefOrder>4</b:RefOrder>
+    <b:RefOrder>11</b:RefOrder>
   </b:Source>
   <b:Source>
     <b:SourceType>ConferenceProceedings</b:SourceType>
@@ -15343,7 +16691,7 @@
     <b:Pages>273--282</b:Pages>
     <b:BibOrder>11</b:BibOrder>
     <b:YearSuffix/>
-    <b:RefOrder>6</b:RefOrder>
+    <b:RefOrder>12</b:RefOrder>
   </b:Source>
   <b:Source>
     <b:SourceType>ConferenceProceedings</b:SourceType>
@@ -15372,7 +16720,7 @@
     <b:Pages>39--46</b:Pages>
     <b:BibOrder>1</b:BibOrder>
     <b:YearSuffix/>
-    <b:RefOrder>7</b:RefOrder>
+    <b:RefOrder>13</b:RefOrder>
   </b:Source>
   <b:Source>
     <b:SourceType>JournalArticle</b:SourceType>
@@ -15396,7 +16744,7 @@
     <b:StandardNumber>1099-1689</b:StandardNumber>
     <b:BibOrder>13</b:BibOrder>
     <b:YearSuffix/>
-    <b:RefOrder>8</b:RefOrder>
+    <b:RefOrder>21</b:RefOrder>
   </b:Source>
   <b:Source>
     <b:SourceType>ConferenceProceedings</b:SourceType>
@@ -15431,7 +16779,7 @@
     <b:StandardNumber>0270-5257</b:StandardNumber>
     <b:BibOrder>14</b:BibOrder>
     <b:YearSuffix/>
-    <b:RefOrder>9</b:RefOrder>
+    <b:RefOrder>22</b:RefOrder>
   </b:Source>
   <b:Source>
     <b:SourceType>ConferenceProceedings</b:SourceType>
@@ -15459,7 +16807,7 @@
     <b:Pages>82--91</b:Pages>
     <b:BibOrder>5</b:BibOrder>
     <b:YearSuffix/>
-    <b:RefOrder>10</b:RefOrder>
+    <b:RefOrder>14</b:RefOrder>
   </b:Source>
   <b:Source>
     <b:SourceType>ConferenceProceedings</b:SourceType>
@@ -15483,7 +16831,7 @@
     <b:Pages>342--351</b:Pages>
     <b:BibOrder>6</b:BibOrder>
     <b:YearSuffix/>
-    <b:RefOrder>11</b:RefOrder>
+    <b:RefOrder>15</b:RefOrder>
   </b:Source>
   <b:Source>
     <b:SourceType>JournalArticle</b:SourceType>
@@ -15510,7 +16858,7 @@
     <b:StandardNumber>0098-5589</b:StandardNumber>
     <b:BibOrder>17</b:BibOrder>
     <b:YearSuffix/>
-    <b:RefOrder>12</b:RefOrder>
+    <b:RefOrder>16</b:RefOrder>
   </b:Source>
   <b:Source>
     <b:SourceType>ConferenceProceedings</b:SourceType>
@@ -15538,7 +16886,7 @@
     <b:Pages>167--178</b:Pages>
     <b:BibOrder>9</b:BibOrder>
     <b:YearSuffix/>
-    <b:RefOrder>13</b:RefOrder>
+    <b:RefOrder>6</b:RefOrder>
   </b:Source>
   <b:Source>
     <b:SourceType>ConferenceProceedings</b:SourceType>
@@ -15570,7 +16918,7 @@
     <b:Pages>265--274</b:Pages>
     <b:BibOrder>4</b:BibOrder>
     <b:YearSuffix/>
-    <b:RefOrder>3</b:RefOrder>
+    <b:RefOrder>7</b:RefOrder>
   </b:Source>
   <b:Source>
     <b:SourceType>ConferenceProceedings</b:SourceType>
@@ -15595,7 +16943,7 @@
     <b:Pages>28--37</b:Pages>
     <b:BibOrder>15</b:BibOrder>
     <b:YearSuffix/>
-    <b:RefOrder>19</b:RefOrder>
+    <b:RefOrder>27</b:RefOrder>
   </b:Source>
   <b:Source>
     <b:SourceType>JournalArticle</b:SourceType>
@@ -15619,7 +16967,7 @@
     <b:Publisher>Citeseer</b:Publisher>
     <b:BibOrder>16</b:BibOrder>
     <b:YearSuffix/>
-    <b:RefOrder>20</b:RefOrder>
+    <b:RefOrder>8</b:RefOrder>
   </b:Source>
   <b:Source>
     <b:SourceType>ConferenceProceedings</b:SourceType>
@@ -15653,7 +17001,7 @@
     <b:StandardNumber>1550-6002</b:StandardNumber>
     <b:BibOrder>7</b:BibOrder>
     <b:YearSuffix/>
-    <b:RefOrder>21</b:RefOrder>
+    <b:RefOrder>9</b:RefOrder>
   </b:Source>
   <b:Source>
     <b:SourceType>JournalArticle</b:SourceType>
@@ -15685,7 +17033,7 @@
     <b:StandardNumber>0164-1212</b:StandardNumber>
     <b:BibOrder>8</b:BibOrder>
     <b:YearSuffix/>
-    <b:RefOrder>22</b:RefOrder>
+    <b:RefOrder>10</b:RefOrder>
   </b:Source>
   <b:Source>
     <b:SourceType>ConferenceProceedings</b:SourceType>
@@ -15716,7 +17064,7 @@
     <b:Pages>16--26</b:Pages>
     <b:BibOrder>10</b:BibOrder>
     <b:YearSuffix/>
-    <b:RefOrder>17</b:RefOrder>
+    <b:RefOrder>25</b:RefOrder>
   </b:Source>
   <b:Source>
     <b:SourceType>JournalArticle</b:SourceType>
@@ -15745,7 +17093,7 @@
     <b:StandardNumber>0362-1340</b:StandardNumber>
     <b:BibOrder>2</b:BibOrder>
     <b:YearSuffix/>
-    <b:RefOrder>23</b:RefOrder>
+    <b:RefOrder>28</b:RefOrder>
   </b:Source>
   <b:Source>
     <b:Tag>GitHubAccount</b:Tag>
@@ -15753,21 +17101,21 @@
     <b:Guid>{27E0F651-05A8-4C91-AB41-4E5D8AB5E078}</b:Guid>
     <b:URL>https://github.com/lukesandberg/PexFaultLocalization</b:URL>
     <b:Title>https://github.com/lukesandberg/PexFaultLocalization</b:Title>
-    <b:RefOrder>16</b:RefOrder>
+    <b:RefOrder>19</b:RefOrder>
   </b:Source>
   <b:Source>
     <b:Tag>MonoCecil</b:Tag>
     <b:SourceType>Misc</b:SourceType>
     <b:Guid>{56521AC7-D657-400A-BB34-604FA3FD6450}</b:Guid>
     <b:Title>http://www.mono-project.com/Cecil</b:Title>
-    <b:RefOrder>15</b:RefOrder>
+    <b:RefOrder>18</b:RefOrder>
   </b:Source>
   <b:Source>
     <b:Tag>SIR</b:Tag>
     <b:SourceType>Misc</b:SourceType>
     <b:Guid>{870B62B7-7896-4AD5-8386-DF5A3EF49A8D}</b:Guid>
     <b:Title>http://sir.unl.edu</b:Title>
-    <b:RefOrder>14</b:RefOrder>
+    <b:RefOrder>17</b:RefOrder>
   </b:Source>
   <b:Source>
     <b:SourceType>ConferenceProceedings</b:SourceType>
@@ -15789,7 +17137,7 @@
       </b:Author>
     </b:Author>
     <b:Pages>134--153</b:Pages>
-    <b:RefOrder>1</b:RefOrder>
+    <b:RefOrder>3</b:RefOrder>
   </b:Source>
   <b:Source>
     <b:SourceType>ConferenceProceedings</b:SourceType>
@@ -15822,7 +17170,7 @@
     </b:Author>
     <b:Pages>75--84</b:Pages>
     <b:StandardNumber>0270-5257</b:StandardNumber>
-    <b:RefOrder>2</b:RefOrder>
+    <b:RefOrder>4</b:RefOrder>
   </b:Source>
   <b:Source>
     <b:SourceType>JournalArticle</b:SourceType>
@@ -15848,13 +17196,104 @@
       </b:Author>
     </b:Author>
     <b:Publisher>IEEE</b:Publisher>
-    <b:RefOrder>18</b:RefOrder>
+    <b:RefOrder>26</b:RefOrder>
+  </b:Source>
+  <b:Source>
+    <b:Tag>Wan09</b:Tag>
+    <b:SourceType>ConferenceProceedings</b:SourceType>
+    <b:Guid>{B819B022-B88C-48E5-B7DE-9E1CDA5BF613}</b:Guid>
+    <b:Author>
+      <b:Author>
+        <b:NameList>
+          <b:Person>
+            <b:Last>Wang</b:Last>
+            <b:First>X.</b:First>
+            <b:Middle>and Gu, Q. and Zhang, X. and Chen, X. and Chen, D.</b:Middle>
+          </b:Person>
+        </b:NameList>
+      </b:Author>
+    </b:Author>
+    <b:Title>Fault Localization Based on Multi-level Similarity of Execution Traces</b:Title>
+    <b:Year>2009</b:Year>
+    <b:Publisher>IEEE</b:Publisher>
+    <b:Pages>399-405</b:Pages>
+    <b:ConferenceName>Software Engineering Conference</b:ConferenceName>
+    <b:RefOrder>23</b:RefOrder>
+  </b:Source>
+  <b:Source>
+    <b:Tag>Bei02</b:Tag>
+    <b:SourceType>Book</b:SourceType>
+    <b:Guid>{6115653F-6796-428A-A4E4-8C81DD6067F0}</b:Guid>
+    <b:Title>Software testing techniques</b:Title>
+    <b:Year>2002</b:Year>
+    <b:Publisher>Dreamtech Press</b:Publisher>
+    <b:Author>
+      <b:Author>
+        <b:NameList>
+          <b:Person>
+            <b:Last>Beizer</b:Last>
+            <b:First>B.</b:First>
+          </b:Person>
+        </b:NameList>
+      </b:Author>
+    </b:Author>
+    <b:RefOrder>2</b:RefOrder>
+  </b:Source>
+  <b:Source>
+    <b:Tag>Zhu97</b:Tag>
+    <b:SourceType>JournalArticle</b:SourceType>
+    <b:Guid>{050FCD78-1651-4A54-9105-A05F42122B46}</b:Guid>
+    <b:Author>
+      <b:Author>
+        <b:NameList>
+          <b:Person>
+            <b:Last>Zhu</b:Last>
+            <b:First>H.</b:First>
+            <b:Middle>and Hall, P.A.V. and May, J.H.R.</b:Middle>
+          </b:Person>
+        </b:NameList>
+      </b:Author>
+    </b:Author>
+    <b:Title>Software unit test coverage and adequacy</b:Title>
+    <b:Year>1997</b:Year>
+    <b:JournalName>ACM Computing Surveys (CSUR)</b:JournalName>
+    <b:Volume>29</b:Volume>
+    <b:Issue>4</b:Issue>
+    <b:RefOrder>1</b:RefOrder>
+  </b:Source>
+  <b:Source>
+    <b:Tag>htt</b:Tag>
+    <b:SourceType>Misc</b:SourceType>
+    <b:Guid>{EFC74548-4289-4370-96A9-88339527722F}</b:Guid>
+    <b:Title>http://code.google.com/p/functional-dotnet/</b:Title>
+    <b:RefOrder>20</b:RefOrder>
+  </b:Source>
+  <b:Source>
+    <b:Tag>Ren03</b:Tag>
+    <b:SourceType>ConferenceProceedings</b:SourceType>
+    <b:Guid>{AD50631F-F494-48F3-BE8B-F6FE9848F493}</b:Guid>
+    <b:Author>
+      <b:Author>
+        <b:NameList>
+          <b:Person>
+            <b:Last>Renieres</b:Last>
+            <b:First>M.</b:First>
+            <b:Middle>and Reiss, S.P.</b:Middle>
+          </b:Person>
+        </b:NameList>
+      </b:Author>
+    </b:Author>
+    <b:Title>Fault localization with nearest neighbor queries</b:Title>
+    <b:Year>2003</b:Year>
+    <b:Pages>30-39</b:Pages>
+    <b:ConferenceName>18th IEEE International Conference on Automated Software Engineering, 2003. Proceedings</b:ConferenceName>
+    <b:RefOrder>24</b:RefOrder>
   </b:Source>
 </b:Sources>
 </file>
 
 <file path=customXml/itemProps1.xml><?xml version="1.0" encoding="utf-8"?>
-<ds:datastoreItem xmlns:ds="http://schemas.openxmlformats.org/officeDocument/2006/customXml" ds:itemID="{0E5BD882-0BC6-45AE-84B6-AFEDB902596E}">
+<ds:datastoreItem xmlns:ds="http://schemas.openxmlformats.org/officeDocument/2006/customXml" ds:itemID="{CC1BE3B7-8A39-458F-BB19-2476927E1645}">
   <ds:schemaRefs>
     <ds:schemaRef ds:uri="http://schemas.openxmlformats.org/officeDocument/2006/bibliography"/>
   </ds:schemaRefs>

</xml_diff>